<commit_message>
More modifications after first review.
</commit_message>
<xml_diff>
--- a/paper/ResponseToReviewers.docx
+++ b/paper/ResponseToReviewers.docx
@@ -3652,6 +3652,509 @@
           <w:szCs w:val="24"/>
           <w:lang w:eastAsia="en-GB"/>
         </w:rPr>
+        <w:t>Done.</w:t>
+      </w:r>
+      <w:proofErr w:type="gramEnd"/>
+      <w:r>
+        <w:rPr>
+          <w:rFonts w:ascii="Arial" w:eastAsia="Times New Roman" w:hAnsi="Times New Roman" w:cs="Times New Roman"/>
+          <w:b/>
+          <w:color w:val="800000"/>
+          <w:sz w:val="20"/>
+          <w:szCs w:val="24"/>
+          <w:lang w:eastAsia="en-GB"/>
+        </w:rPr>
+        <w:t xml:space="preserve"> We have enhanced this explanation for clarity:</w:t>
+      </w:r>
+    </w:p>
+    <w:p>
+      <w:pPr>
+        <w:pStyle w:val="PlainText"/>
+        <w:widowControl w:val="0"/>
+        <w:autoSpaceDE w:val="0"/>
+        <w:autoSpaceDN w:val="0"/>
+        <w:adjustRightInd w:val="0"/>
+        <w:spacing w:after="200" w:line="264" w:lineRule="auto"/>
+        <w:jc w:val="both"/>
+        <w:rPr>
+          <w:rFonts w:ascii="Arial" w:eastAsia="Times New Roman" w:hAnsi="Times New Roman" w:cs="Times New Roman"/>
+          <w:b/>
+          <w:color w:val="800000"/>
+          <w:sz w:val="20"/>
+          <w:szCs w:val="24"/>
+          <w:lang w:eastAsia="en-GB"/>
+        </w:rPr>
+      </w:pPr>
+      <w:r>
+        <w:rPr>
+          <w:rFonts w:ascii="Arial" w:eastAsia="Times New Roman" w:hAnsi="Times New Roman" w:cs="Times New Roman"/>
+          <w:i/>
+          <w:color w:val="800000"/>
+          <w:sz w:val="20"/>
+          <w:szCs w:val="24"/>
+          <w:lang w:eastAsia="en-GB"/>
+        </w:rPr>
+        <w:t>Extending this comparison to all maps, each pair of algorithms ends with a triplet (</w:t>
+      </w:r>
+      <w:proofErr w:type="spellStart"/>
+      <w:r>
+        <w:rPr>
+          <w:rFonts w:ascii="Arial" w:eastAsia="Times New Roman" w:hAnsi="Times New Roman" w:cs="Times New Roman"/>
+          <w:i/>
+          <w:color w:val="800000"/>
+          <w:sz w:val="20"/>
+          <w:szCs w:val="24"/>
+          <w:lang w:eastAsia="en-GB"/>
+        </w:rPr>
+        <w:t>D</w:t>
+      </w:r>
+      <w:proofErr w:type="gramStart"/>
+      <w:r>
+        <w:rPr>
+          <w:rFonts w:ascii="Arial" w:eastAsia="Times New Roman" w:hAnsi="Times New Roman" w:cs="Times New Roman"/>
+          <w:i/>
+          <w:color w:val="800000"/>
+          <w:sz w:val="20"/>
+          <w:szCs w:val="24"/>
+          <w:lang w:eastAsia="en-GB"/>
+        </w:rPr>
+        <w:t>,</w:t>
+      </w:r>
+      <w:r>
+        <w:rPr>
+          <w:rFonts w:ascii="Cambria Math" w:eastAsia="Times New Roman" w:hAnsi="Cambria Math" w:cs="Cambria Math"/>
+          <w:i/>
+          <w:color w:val="800000"/>
+          <w:sz w:val="20"/>
+          <w:szCs w:val="24"/>
+          <w:lang w:eastAsia="en-GB"/>
+        </w:rPr>
+        <w:t>∅</w:t>
+      </w:r>
+      <w:proofErr w:type="gramEnd"/>
+      <w:r>
+        <w:rPr>
+          <w:rFonts w:ascii="Arial" w:eastAsia="Times New Roman" w:hAnsi="Times New Roman" w:cs="Times New Roman"/>
+          <w:i/>
+          <w:color w:val="800000"/>
+          <w:sz w:val="20"/>
+          <w:szCs w:val="24"/>
+          <w:lang w:eastAsia="en-GB"/>
+        </w:rPr>
+        <w:t>,</w:t>
+      </w:r>
+      <w:r>
+        <w:rPr>
+          <w:rFonts w:ascii="Arial" w:eastAsia="Times New Roman" w:hAnsi="Times New Roman" w:cs="Times New Roman"/>
+          <w:i/>
+          <w:color w:val="800000"/>
+          <w:sz w:val="20"/>
+          <w:szCs w:val="24"/>
+          <w:lang w:eastAsia="en-GB"/>
+        </w:rPr>
+        <w:t>d</w:t>
+      </w:r>
+      <w:proofErr w:type="spellEnd"/>
+      <w:r>
+        <w:rPr>
+          <w:rFonts w:ascii="Arial" w:eastAsia="Times New Roman" w:hAnsi="Times New Roman" w:cs="Times New Roman"/>
+          <w:i/>
+          <w:color w:val="800000"/>
+          <w:sz w:val="20"/>
+          <w:szCs w:val="24"/>
+          <w:lang w:eastAsia="en-GB"/>
+        </w:rPr>
+        <w:t xml:space="preserve">). D is the number of maps where the first algorithm dominates the second. </w:t>
+      </w:r>
+      <w:r>
+        <w:rPr>
+          <w:rFonts w:ascii="Cambria Math" w:eastAsia="Times New Roman" w:hAnsi="Cambria Math" w:cs="Cambria Math"/>
+          <w:i/>
+          <w:color w:val="800000"/>
+          <w:sz w:val="20"/>
+          <w:szCs w:val="24"/>
+          <w:lang w:eastAsia="en-GB"/>
+        </w:rPr>
+        <w:t>∅</w:t>
+      </w:r>
+      <w:r>
+        <w:rPr>
+          <w:rFonts w:ascii="Arial" w:eastAsia="Times New Roman" w:hAnsi="Times New Roman" w:cs="Times New Roman"/>
+          <w:i/>
+          <w:color w:val="800000"/>
+          <w:sz w:val="20"/>
+          <w:szCs w:val="24"/>
+          <w:lang w:eastAsia="en-GB"/>
+        </w:rPr>
+        <w:t xml:space="preserve"> is the amount of maps where no dominance can be established, either because the Mann-Whitney-Wilcoxon non-parametric test failed, or because there is no dominance according to the dominance rules described in Section</w:t>
+      </w:r>
+      <w:r>
+        <w:rPr>
+          <w:rFonts w:ascii="Arial" w:eastAsia="Times New Roman" w:hAnsi="Times New Roman" w:cs="Times New Roman"/>
+          <w:i/>
+          <w:color w:val="800000"/>
+          <w:sz w:val="20"/>
+          <w:szCs w:val="24"/>
+          <w:lang w:eastAsia="en-GB"/>
+        </w:rPr>
+        <w:t xml:space="preserve"> III</w:t>
+      </w:r>
+      <w:r>
+        <w:rPr>
+          <w:rFonts w:ascii="Arial" w:eastAsia="Times New Roman" w:hAnsi="Times New Roman" w:cs="Times New Roman"/>
+          <w:i/>
+          <w:color w:val="800000"/>
+          <w:sz w:val="20"/>
+          <w:szCs w:val="24"/>
+          <w:lang w:eastAsia="en-GB"/>
+        </w:rPr>
+        <w:t>. Finally, d states the number of maps where the first is dominated by the second. For example, a triplet (</w:t>
+      </w:r>
+      <w:proofErr w:type="spellStart"/>
+      <w:r>
+        <w:rPr>
+          <w:rFonts w:ascii="Arial" w:eastAsia="Times New Roman" w:hAnsi="Times New Roman" w:cs="Times New Roman"/>
+          <w:i/>
+          <w:color w:val="800000"/>
+          <w:sz w:val="20"/>
+          <w:szCs w:val="24"/>
+          <w:lang w:eastAsia="en-GB"/>
+        </w:rPr>
+        <w:t>D</w:t>
+      </w:r>
+      <w:proofErr w:type="gramStart"/>
+      <w:r>
+        <w:rPr>
+          <w:rFonts w:ascii="Arial" w:eastAsia="Times New Roman" w:hAnsi="Times New Roman" w:cs="Times New Roman"/>
+          <w:i/>
+          <w:color w:val="800000"/>
+          <w:sz w:val="20"/>
+          <w:szCs w:val="24"/>
+          <w:lang w:eastAsia="en-GB"/>
+        </w:rPr>
+        <w:t>,</w:t>
+      </w:r>
+      <w:r>
+        <w:rPr>
+          <w:rFonts w:ascii="Cambria Math" w:eastAsia="Times New Roman" w:hAnsi="Cambria Math" w:cs="Cambria Math"/>
+          <w:i/>
+          <w:color w:val="800000"/>
+          <w:sz w:val="20"/>
+          <w:szCs w:val="24"/>
+          <w:lang w:eastAsia="en-GB"/>
+        </w:rPr>
+        <w:t>∅</w:t>
+      </w:r>
+      <w:proofErr w:type="gramEnd"/>
+      <w:r>
+        <w:rPr>
+          <w:rFonts w:ascii="Arial" w:eastAsia="Times New Roman" w:hAnsi="Times New Roman" w:cs="Times New Roman"/>
+          <w:i/>
+          <w:color w:val="800000"/>
+          <w:sz w:val="20"/>
+          <w:szCs w:val="24"/>
+          <w:lang w:eastAsia="en-GB"/>
+        </w:rPr>
+        <w:t>,d</w:t>
+      </w:r>
+      <w:proofErr w:type="spellEnd"/>
+      <w:r>
+        <w:rPr>
+          <w:rFonts w:ascii="Arial" w:eastAsia="Times New Roman" w:hAnsi="Times New Roman" w:cs="Times New Roman"/>
+          <w:i/>
+          <w:color w:val="800000"/>
+          <w:sz w:val="20"/>
+          <w:szCs w:val="24"/>
+          <w:lang w:eastAsia="en-GB"/>
+        </w:rPr>
+        <w:t>)</w:t>
+      </w:r>
+      <w:r>
+        <w:rPr>
+          <w:rFonts w:ascii="Arial" w:eastAsia="Times New Roman" w:hAnsi="Times New Roman" w:cs="Times New Roman"/>
+          <w:i/>
+          <w:color w:val="800000"/>
+          <w:sz w:val="20"/>
+          <w:szCs w:val="24"/>
+          <w:lang w:eastAsia="en-GB"/>
+        </w:rPr>
+        <w:t xml:space="preserve"> </w:t>
+      </w:r>
+      <w:r>
+        <w:rPr>
+          <w:rFonts w:ascii="Arial" w:eastAsia="Times New Roman" w:hAnsi="Times New Roman" w:cs="Times New Roman"/>
+          <w:i/>
+          <w:color w:val="800000"/>
+          <w:sz w:val="20"/>
+          <w:szCs w:val="24"/>
+          <w:lang w:eastAsia="en-GB"/>
+        </w:rPr>
+        <w:t>=</w:t>
+      </w:r>
+      <w:r>
+        <w:rPr>
+          <w:rFonts w:ascii="Arial" w:eastAsia="Times New Roman" w:hAnsi="Times New Roman" w:cs="Times New Roman"/>
+          <w:i/>
+          <w:color w:val="800000"/>
+          <w:sz w:val="20"/>
+          <w:szCs w:val="24"/>
+          <w:lang w:eastAsia="en-GB"/>
+        </w:rPr>
+        <w:t xml:space="preserve"> (8,2,0)</w:t>
+      </w:r>
+      <w:r>
+        <w:rPr>
+          <w:rFonts w:ascii="Arial" w:eastAsia="Times New Roman" w:hAnsi="Times New Roman" w:cs="Times New Roman"/>
+          <w:i/>
+          <w:color w:val="800000"/>
+          <w:sz w:val="20"/>
+          <w:szCs w:val="24"/>
+          <w:lang w:eastAsia="en-GB"/>
+        </w:rPr>
+        <w:t xml:space="preserve"> comparing algorithms </w:t>
+      </w:r>
+      <w:r>
+        <w:rPr>
+          <w:rFonts w:ascii="Arial" w:eastAsia="Times New Roman" w:hAnsi="Times New Roman" w:cs="Times New Roman"/>
+          <w:i/>
+          <w:color w:val="800000"/>
+          <w:sz w:val="20"/>
+          <w:szCs w:val="24"/>
+          <w:lang w:eastAsia="en-GB"/>
+        </w:rPr>
+        <w:t>A</w:t>
+      </w:r>
+      <w:r>
+        <w:rPr>
+          <w:rFonts w:ascii="Arial" w:eastAsia="Times New Roman" w:hAnsi="Times New Roman" w:cs="Times New Roman"/>
+          <w:i/>
+          <w:color w:val="800000"/>
+          <w:sz w:val="20"/>
+          <w:szCs w:val="24"/>
+          <w:lang w:eastAsia="en-GB"/>
+        </w:rPr>
+        <w:t xml:space="preserve"> and </w:t>
+      </w:r>
+      <w:r>
+        <w:rPr>
+          <w:rFonts w:ascii="Arial" w:eastAsia="Times New Roman" w:hAnsi="Times New Roman" w:cs="Times New Roman"/>
+          <w:i/>
+          <w:color w:val="800000"/>
+          <w:sz w:val="20"/>
+          <w:szCs w:val="24"/>
+          <w:lang w:eastAsia="en-GB"/>
+        </w:rPr>
+        <w:t>B</w:t>
+      </w:r>
+      <w:r>
+        <w:rPr>
+          <w:rFonts w:ascii="Arial" w:eastAsia="Times New Roman" w:hAnsi="Times New Roman" w:cs="Times New Roman"/>
+          <w:i/>
+          <w:color w:val="800000"/>
+          <w:sz w:val="20"/>
+          <w:szCs w:val="24"/>
+          <w:lang w:eastAsia="en-GB"/>
+        </w:rPr>
+        <w:t xml:space="preserve"> would mean that the results obtained by </w:t>
+      </w:r>
+      <w:r>
+        <w:rPr>
+          <w:rFonts w:ascii="Arial" w:eastAsia="Times New Roman" w:hAnsi="Times New Roman" w:cs="Times New Roman"/>
+          <w:i/>
+          <w:color w:val="800000"/>
+          <w:sz w:val="20"/>
+          <w:szCs w:val="24"/>
+          <w:lang w:eastAsia="en-GB"/>
+        </w:rPr>
+        <w:t>A</w:t>
+      </w:r>
+      <w:r>
+        <w:rPr>
+          <w:rFonts w:ascii="Arial" w:eastAsia="Times New Roman" w:hAnsi="Times New Roman" w:cs="Times New Roman"/>
+          <w:i/>
+          <w:color w:val="800000"/>
+          <w:sz w:val="20"/>
+          <w:szCs w:val="24"/>
+          <w:lang w:eastAsia="en-GB"/>
+        </w:rPr>
+        <w:t xml:space="preserve"> dominate those from </w:t>
+      </w:r>
+      <w:r>
+        <w:rPr>
+          <w:rFonts w:ascii="Arial" w:eastAsia="Times New Roman" w:hAnsi="Times New Roman" w:cs="Times New Roman"/>
+          <w:i/>
+          <w:color w:val="800000"/>
+          <w:sz w:val="20"/>
+          <w:szCs w:val="24"/>
+          <w:lang w:eastAsia="en-GB"/>
+        </w:rPr>
+        <w:t>B</w:t>
+      </w:r>
+      <w:r>
+        <w:rPr>
+          <w:rFonts w:ascii="Arial" w:eastAsia="Times New Roman" w:hAnsi="Times New Roman" w:cs="Times New Roman"/>
+          <w:i/>
+          <w:color w:val="800000"/>
+          <w:sz w:val="20"/>
+          <w:szCs w:val="24"/>
+          <w:lang w:eastAsia="en-GB"/>
+        </w:rPr>
+        <w:t xml:space="preserve"> in </w:t>
+      </w:r>
+      <w:r>
+        <w:rPr>
+          <w:rFonts w:ascii="Arial" w:eastAsia="Times New Roman" w:hAnsi="Times New Roman" w:cs="Times New Roman"/>
+          <w:i/>
+          <w:color w:val="800000"/>
+          <w:sz w:val="20"/>
+          <w:szCs w:val="24"/>
+          <w:lang w:eastAsia="en-GB"/>
+        </w:rPr>
+        <w:t>8</w:t>
+      </w:r>
+      <w:r>
+        <w:rPr>
+          <w:rFonts w:ascii="Arial" w:eastAsia="Times New Roman" w:hAnsi="Times New Roman" w:cs="Times New Roman"/>
+          <w:i/>
+          <w:color w:val="800000"/>
+          <w:sz w:val="20"/>
+          <w:szCs w:val="24"/>
+          <w:lang w:eastAsia="en-GB"/>
+        </w:rPr>
+        <w:t xml:space="preserve"> of the </w:t>
+      </w:r>
+      <w:r>
+        <w:rPr>
+          <w:rFonts w:ascii="Arial" w:eastAsia="Times New Roman" w:hAnsi="Times New Roman" w:cs="Times New Roman"/>
+          <w:i/>
+          <w:color w:val="800000"/>
+          <w:sz w:val="20"/>
+          <w:szCs w:val="24"/>
+          <w:lang w:eastAsia="en-GB"/>
+        </w:rPr>
+        <w:t>10</w:t>
+      </w:r>
+      <w:r>
+        <w:rPr>
+          <w:rFonts w:ascii="Arial" w:eastAsia="Times New Roman" w:hAnsi="Times New Roman" w:cs="Times New Roman"/>
+          <w:i/>
+          <w:color w:val="800000"/>
+          <w:sz w:val="20"/>
+          <w:szCs w:val="24"/>
+          <w:lang w:eastAsia="en-GB"/>
+        </w:rPr>
+        <w:t xml:space="preserve"> maps, and that it is not possible to derive any dominance in the other </w:t>
+      </w:r>
+      <w:r>
+        <w:rPr>
+          <w:rFonts w:ascii="Arial" w:eastAsia="Times New Roman" w:hAnsi="Times New Roman" w:cs="Times New Roman"/>
+          <w:i/>
+          <w:color w:val="800000"/>
+          <w:sz w:val="20"/>
+          <w:szCs w:val="24"/>
+          <w:lang w:eastAsia="en-GB"/>
+        </w:rPr>
+        <w:t>2</w:t>
+      </w:r>
+      <w:r>
+        <w:rPr>
+          <w:rFonts w:ascii="Arial" w:eastAsia="Times New Roman" w:hAnsi="Times New Roman" w:cs="Times New Roman"/>
+          <w:i/>
+          <w:color w:val="800000"/>
+          <w:sz w:val="20"/>
+          <w:szCs w:val="24"/>
+          <w:lang w:eastAsia="en-GB"/>
+        </w:rPr>
+        <w:t>. Table</w:t>
+      </w:r>
+      <w:r>
+        <w:rPr>
+          <w:rFonts w:ascii="Arial" w:eastAsia="Times New Roman" w:hAnsi="Times New Roman" w:cs="Times New Roman"/>
+          <w:i/>
+          <w:color w:val="800000"/>
+          <w:sz w:val="20"/>
+          <w:szCs w:val="24"/>
+          <w:lang w:eastAsia="en-GB"/>
+        </w:rPr>
+        <w:t xml:space="preserve"> II</w:t>
+      </w:r>
+      <w:r>
+        <w:rPr>
+          <w:rFonts w:ascii="Arial" w:eastAsia="Times New Roman" w:hAnsi="Times New Roman" w:cs="Times New Roman"/>
+          <w:i/>
+          <w:color w:val="800000"/>
+          <w:sz w:val="20"/>
+          <w:szCs w:val="24"/>
+          <w:lang w:eastAsia="en-GB"/>
+        </w:rPr>
+        <w:t xml:space="preserve"> summarizes these results for all the algorithms tested.</w:t>
+      </w:r>
+    </w:p>
+    <w:p>
+      <w:pPr>
+        <w:pStyle w:val="PlainText"/>
+        <w:widowControl w:val="0"/>
+        <w:autoSpaceDE w:val="0"/>
+        <w:autoSpaceDN w:val="0"/>
+        <w:adjustRightInd w:val="0"/>
+        <w:spacing w:after="200" w:line="264" w:lineRule="auto"/>
+        <w:jc w:val="both"/>
+        <w:rPr>
+          <w:rFonts w:ascii="Arial" w:eastAsia="Times New Roman" w:hAnsi="Times New Roman" w:cs="Times New Roman"/>
+          <w:sz w:val="20"/>
+          <w:szCs w:val="24"/>
+          <w:lang w:eastAsia="en-GB"/>
+        </w:rPr>
+      </w:pPr>
+      <w:r>
+        <w:rPr>
+          <w:rFonts w:ascii="Arial" w:eastAsia="Times New Roman" w:hAnsi="Times New Roman" w:cs="Times New Roman"/>
+          <w:sz w:val="20"/>
+          <w:szCs w:val="24"/>
+          <w:lang w:eastAsia="en-GB"/>
+        </w:rPr>
+        <w:t xml:space="preserve">Visualization: numbers are nice, but I imagine that especially table II would make a nice figure. </w:t>
+      </w:r>
+      <w:proofErr w:type="gramStart"/>
+      <w:r>
+        <w:rPr>
+          <w:rFonts w:ascii="Arial" w:eastAsia="Times New Roman" w:hAnsi="Times New Roman" w:cs="Times New Roman"/>
+          <w:sz w:val="20"/>
+          <w:szCs w:val="24"/>
+          <w:lang w:eastAsia="en-GB"/>
+        </w:rPr>
+        <w:t>Probably much easier to understand.</w:t>
+      </w:r>
+      <w:proofErr w:type="gramEnd"/>
+    </w:p>
+    <w:p>
+      <w:pPr>
+        <w:pStyle w:val="PlainText"/>
+        <w:widowControl w:val="0"/>
+        <w:autoSpaceDE w:val="0"/>
+        <w:autoSpaceDN w:val="0"/>
+        <w:adjustRightInd w:val="0"/>
+        <w:spacing w:after="200" w:line="264" w:lineRule="auto"/>
+        <w:jc w:val="both"/>
+        <w:rPr>
+          <w:rFonts w:ascii="Arial" w:eastAsia="Times New Roman" w:hAnsi="Times New Roman" w:cs="Times New Roman"/>
+          <w:b/>
+          <w:color w:val="800000"/>
+          <w:sz w:val="20"/>
+          <w:szCs w:val="24"/>
+          <w:lang w:eastAsia="en-GB"/>
+        </w:rPr>
+      </w:pPr>
+      <w:proofErr w:type="gramStart"/>
+      <w:r>
+        <w:rPr>
+          <w:rFonts w:ascii="Arial" w:eastAsia="Times New Roman" w:hAnsi="Times New Roman" w:cs="Times New Roman"/>
+          <w:b/>
+          <w:color w:val="800000"/>
+          <w:sz w:val="20"/>
+          <w:szCs w:val="24"/>
+          <w:lang w:eastAsia="en-GB"/>
+        </w:rPr>
         <w:t>TO DO.</w:t>
       </w:r>
       <w:proofErr w:type="gramEnd"/>
@@ -3679,7 +4182,7 @@
           <w:szCs w:val="24"/>
           <w:lang w:eastAsia="en-GB"/>
         </w:rPr>
-        <w:t xml:space="preserve">Visualization: numbers are nice, but I imagine that especially table II would make a nice figure. </w:t>
+        <w:t xml:space="preserve">The subsection VI/C is a bit </w:t>
       </w:r>
       <w:proofErr w:type="gramStart"/>
       <w:r>
@@ -3689,9 +4192,18 @@
           <w:szCs w:val="24"/>
           <w:lang w:eastAsia="en-GB"/>
         </w:rPr>
-        <w:t>Probably much easier to understand.</w:t>
+        <w:t>different,</w:t>
       </w:r>
       <w:proofErr w:type="gramEnd"/>
+      <w:r>
+        <w:rPr>
+          <w:rFonts w:ascii="Arial" w:eastAsia="Times New Roman" w:hAnsi="Times New Roman" w:cs="Times New Roman"/>
+          <w:sz w:val="20"/>
+          <w:szCs w:val="24"/>
+          <w:lang w:eastAsia="en-GB"/>
+        </w:rPr>
+        <w:t xml:space="preserve"> it somehow appears when I was expecting some conclusions. I am not sure if it is really well placed here as it just touches on interesting extensions but does not really cover them.</w:t>
+      </w:r>
     </w:p>
     <w:p>
       <w:pPr>
@@ -3723,125 +4235,86 @@
         </w:rPr>
         <w:t>TO DO.</w:t>
       </w:r>
-      <w:proofErr w:type="gramEnd"/>
-    </w:p>
-    <w:p>
-      <w:pPr>
-        <w:pStyle w:val="PlainText"/>
-        <w:widowControl w:val="0"/>
-        <w:autoSpaceDE w:val="0"/>
-        <w:autoSpaceDN w:val="0"/>
-        <w:adjustRightInd w:val="0"/>
-        <w:spacing w:after="200" w:line="264" w:lineRule="auto"/>
-        <w:jc w:val="both"/>
-        <w:rPr>
-          <w:rFonts w:ascii="Arial" w:eastAsia="Times New Roman" w:hAnsi="Times New Roman" w:cs="Times New Roman"/>
-          <w:sz w:val="20"/>
-          <w:szCs w:val="24"/>
-          <w:lang w:eastAsia="en-GB"/>
-        </w:rPr>
-      </w:pPr>
-      <w:r>
-        <w:rPr>
-          <w:rFonts w:ascii="Arial" w:eastAsia="Times New Roman" w:hAnsi="Times New Roman" w:cs="Times New Roman"/>
-          <w:sz w:val="20"/>
-          <w:szCs w:val="24"/>
-          <w:lang w:eastAsia="en-GB"/>
-        </w:rPr>
-        <w:t xml:space="preserve">The subsection VI/C is a bit </w:t>
-      </w:r>
-      <w:proofErr w:type="gramStart"/>
-      <w:r>
-        <w:rPr>
-          <w:rFonts w:ascii="Arial" w:eastAsia="Times New Roman" w:hAnsi="Times New Roman" w:cs="Times New Roman"/>
-          <w:sz w:val="20"/>
-          <w:szCs w:val="24"/>
-          <w:lang w:eastAsia="en-GB"/>
-        </w:rPr>
-        <w:t>different,</w:t>
-      </w:r>
-      <w:proofErr w:type="gramEnd"/>
-      <w:r>
-        <w:rPr>
-          <w:rFonts w:ascii="Arial" w:eastAsia="Times New Roman" w:hAnsi="Times New Roman" w:cs="Times New Roman"/>
-          <w:sz w:val="20"/>
-          <w:szCs w:val="24"/>
-          <w:lang w:eastAsia="en-GB"/>
-        </w:rPr>
-        <w:t xml:space="preserve"> it somehow appears when I was expecting some conclusions. I am not sure if it is really well placed here as it just touches on interesting extensions but does not really cover them.</w:t>
-      </w:r>
-    </w:p>
-    <w:p>
-      <w:pPr>
-        <w:pStyle w:val="PlainText"/>
-        <w:widowControl w:val="0"/>
-        <w:autoSpaceDE w:val="0"/>
-        <w:autoSpaceDN w:val="0"/>
-        <w:adjustRightInd w:val="0"/>
-        <w:spacing w:after="200" w:line="264" w:lineRule="auto"/>
-        <w:jc w:val="both"/>
-        <w:rPr>
-          <w:rFonts w:ascii="Arial" w:eastAsia="Times New Roman" w:hAnsi="Times New Roman" w:cs="Times New Roman"/>
-          <w:b/>
-          <w:color w:val="800000"/>
-          <w:sz w:val="20"/>
-          <w:szCs w:val="24"/>
-          <w:lang w:eastAsia="en-GB"/>
-        </w:rPr>
-      </w:pPr>
       <w:bookmarkStart w:id="0" w:name="_GoBack"/>
       <w:bookmarkEnd w:id="0"/>
+      <w:proofErr w:type="gramEnd"/>
+    </w:p>
+    <w:p>
+      <w:pPr>
+        <w:pStyle w:val="PlainText"/>
+        <w:widowControl w:val="0"/>
+        <w:autoSpaceDE w:val="0"/>
+        <w:autoSpaceDN w:val="0"/>
+        <w:adjustRightInd w:val="0"/>
+        <w:spacing w:after="200" w:line="264" w:lineRule="auto"/>
+        <w:jc w:val="both"/>
+        <w:rPr>
+          <w:rFonts w:ascii="Arial" w:eastAsia="Times New Roman" w:hAnsi="Times New Roman" w:cs="Times New Roman"/>
+          <w:sz w:val="20"/>
+          <w:szCs w:val="24"/>
+          <w:lang w:eastAsia="en-GB"/>
+        </w:rPr>
+      </w:pPr>
+      <w:r>
+        <w:rPr>
+          <w:rFonts w:ascii="Arial" w:eastAsia="Times New Roman" w:hAnsi="Times New Roman" w:cs="Times New Roman"/>
+          <w:sz w:val="20"/>
+          <w:szCs w:val="24"/>
+          <w:lang w:eastAsia="en-GB"/>
+        </w:rPr>
+        <w:t>Minor things:</w:t>
+      </w:r>
+    </w:p>
+    <w:p>
+      <w:pPr>
+        <w:pStyle w:val="PlainText"/>
+        <w:widowControl w:val="0"/>
+        <w:autoSpaceDE w:val="0"/>
+        <w:autoSpaceDN w:val="0"/>
+        <w:adjustRightInd w:val="0"/>
+        <w:spacing w:after="200" w:line="264" w:lineRule="auto"/>
+        <w:jc w:val="both"/>
+        <w:rPr>
+          <w:rFonts w:ascii="Arial" w:eastAsia="Times New Roman" w:hAnsi="Times New Roman" w:cs="Times New Roman"/>
+          <w:sz w:val="20"/>
+          <w:szCs w:val="24"/>
+          <w:lang w:eastAsia="en-GB"/>
+        </w:rPr>
+      </w:pPr>
       <w:proofErr w:type="gramStart"/>
       <w:r>
         <w:rPr>
           <w:rFonts w:ascii="Arial" w:eastAsia="Times New Roman" w:hAnsi="Times New Roman" w:cs="Times New Roman"/>
-          <w:b/>
-          <w:color w:val="800000"/>
-          <w:sz w:val="20"/>
-          <w:szCs w:val="24"/>
-          <w:lang w:eastAsia="en-GB"/>
-        </w:rPr>
-        <w:t>TO DO.</w:t>
+          <w:sz w:val="20"/>
+          <w:szCs w:val="24"/>
+          <w:lang w:eastAsia="en-GB"/>
+        </w:rPr>
+        <w:t>- figure 2: the picture has an embedded copyright notice.</w:t>
       </w:r>
       <w:proofErr w:type="gramEnd"/>
-    </w:p>
-    <w:p>
-      <w:pPr>
-        <w:pStyle w:val="PlainText"/>
-        <w:widowControl w:val="0"/>
-        <w:autoSpaceDE w:val="0"/>
-        <w:autoSpaceDN w:val="0"/>
-        <w:adjustRightInd w:val="0"/>
-        <w:spacing w:after="200" w:line="264" w:lineRule="auto"/>
-        <w:jc w:val="both"/>
-        <w:rPr>
-          <w:rFonts w:ascii="Arial" w:eastAsia="Times New Roman" w:hAnsi="Times New Roman" w:cs="Times New Roman"/>
-          <w:sz w:val="20"/>
-          <w:szCs w:val="24"/>
-          <w:lang w:eastAsia="en-GB"/>
-        </w:rPr>
-      </w:pPr>
-      <w:r>
-        <w:rPr>
-          <w:rFonts w:ascii="Arial" w:eastAsia="Times New Roman" w:hAnsi="Times New Roman" w:cs="Times New Roman"/>
-          <w:sz w:val="20"/>
-          <w:szCs w:val="24"/>
-          <w:lang w:eastAsia="en-GB"/>
-        </w:rPr>
-        <w:t>Minor things:</w:t>
-      </w:r>
-    </w:p>
-    <w:p>
-      <w:pPr>
-        <w:pStyle w:val="PlainText"/>
-        <w:widowControl w:val="0"/>
-        <w:autoSpaceDE w:val="0"/>
-        <w:autoSpaceDN w:val="0"/>
-        <w:adjustRightInd w:val="0"/>
-        <w:spacing w:after="200" w:line="264" w:lineRule="auto"/>
-        <w:jc w:val="both"/>
-        <w:rPr>
-          <w:rFonts w:ascii="Arial" w:eastAsia="Times New Roman" w:hAnsi="Times New Roman" w:cs="Times New Roman"/>
+      <w:r>
+        <w:rPr>
+          <w:rFonts w:ascii="Arial" w:eastAsia="Times New Roman" w:hAnsi="Times New Roman" w:cs="Times New Roman"/>
+          <w:sz w:val="20"/>
+          <w:szCs w:val="24"/>
+          <w:lang w:eastAsia="en-GB"/>
+        </w:rPr>
+        <w:t xml:space="preserve"> I am not sure if this is ok with the publisher, maybe it should be put into the caption? It is very hard to read anyway. </w:t>
+      </w:r>
+    </w:p>
+    <w:p>
+      <w:pPr>
+        <w:pStyle w:val="PlainText"/>
+        <w:widowControl w:val="0"/>
+        <w:autoSpaceDE w:val="0"/>
+        <w:autoSpaceDN w:val="0"/>
+        <w:adjustRightInd w:val="0"/>
+        <w:spacing w:after="200" w:line="264" w:lineRule="auto"/>
+        <w:jc w:val="both"/>
+        <w:rPr>
+          <w:rFonts w:ascii="Arial" w:eastAsia="Times New Roman" w:hAnsi="Times New Roman" w:cs="Times New Roman"/>
+          <w:b/>
+          <w:color w:val="800000"/>
           <w:sz w:val="20"/>
           <w:szCs w:val="24"/>
           <w:lang w:eastAsia="en-GB"/>
@@ -3851,54 +4324,137 @@
       <w:r>
         <w:rPr>
           <w:rFonts w:ascii="Arial" w:eastAsia="Times New Roman" w:hAnsi="Times New Roman" w:cs="Times New Roman"/>
-          <w:sz w:val="20"/>
-          <w:szCs w:val="24"/>
-          <w:lang w:eastAsia="en-GB"/>
-        </w:rPr>
-        <w:t>- figure 2: the picture has an embedded copyright notice.</w:t>
+          <w:b/>
+          <w:color w:val="800000"/>
+          <w:sz w:val="20"/>
+          <w:szCs w:val="24"/>
+          <w:lang w:eastAsia="en-GB"/>
+        </w:rPr>
+        <w:t>Done.</w:t>
       </w:r>
       <w:proofErr w:type="gramEnd"/>
       <w:r>
         <w:rPr>
           <w:rFonts w:ascii="Arial" w:eastAsia="Times New Roman" w:hAnsi="Times New Roman" w:cs="Times New Roman"/>
-          <w:sz w:val="20"/>
-          <w:szCs w:val="24"/>
-          <w:lang w:eastAsia="en-GB"/>
-        </w:rPr>
-        <w:t xml:space="preserve"> I am not sure if this is ok with the publisher, maybe it should be put into the caption? It is very hard to read anyway. </w:t>
-      </w:r>
-    </w:p>
-    <w:p>
-      <w:pPr>
-        <w:pStyle w:val="PlainText"/>
-        <w:widowControl w:val="0"/>
-        <w:autoSpaceDE w:val="0"/>
-        <w:autoSpaceDN w:val="0"/>
-        <w:adjustRightInd w:val="0"/>
-        <w:spacing w:after="200" w:line="264" w:lineRule="auto"/>
-        <w:jc w:val="both"/>
-        <w:rPr>
-          <w:rFonts w:ascii="Arial" w:eastAsia="Times New Roman" w:hAnsi="Times New Roman" w:cs="Times New Roman"/>
-          <w:b/>
-          <w:color w:val="800000"/>
-          <w:sz w:val="20"/>
-          <w:szCs w:val="24"/>
-          <w:lang w:eastAsia="en-GB"/>
-        </w:rPr>
-      </w:pPr>
-      <w:proofErr w:type="gramStart"/>
-      <w:r>
-        <w:rPr>
-          <w:rFonts w:ascii="Arial" w:eastAsia="Times New Roman" w:hAnsi="Times New Roman" w:cs="Times New Roman"/>
-          <w:b/>
-          <w:color w:val="800000"/>
-          <w:sz w:val="20"/>
-          <w:szCs w:val="24"/>
-          <w:lang w:eastAsia="en-GB"/>
-        </w:rPr>
-        <w:t>TO DO.</w:t>
-      </w:r>
-      <w:proofErr w:type="gramEnd"/>
+          <w:b/>
+          <w:color w:val="800000"/>
+          <w:sz w:val="20"/>
+          <w:szCs w:val="24"/>
+          <w:lang w:eastAsia="en-GB"/>
+        </w:rPr>
+        <w:t xml:space="preserve"> The copyright notice has been removed from the figure, and it is now cited as a reference:</w:t>
+      </w:r>
+    </w:p>
+    <w:p>
+      <w:pPr>
+        <w:pStyle w:val="PlainText"/>
+        <w:widowControl w:val="0"/>
+        <w:autoSpaceDE w:val="0"/>
+        <w:autoSpaceDN w:val="0"/>
+        <w:adjustRightInd w:val="0"/>
+        <w:spacing w:after="200" w:line="264" w:lineRule="auto"/>
+        <w:jc w:val="both"/>
+        <w:rPr>
+          <w:rFonts w:ascii="Arial" w:eastAsia="Times New Roman" w:hAnsi="Times New Roman" w:cs="Times New Roman"/>
+          <w:i/>
+          <w:color w:val="800000"/>
+          <w:sz w:val="20"/>
+          <w:szCs w:val="24"/>
+          <w:lang w:eastAsia="en-GB"/>
+        </w:rPr>
+      </w:pPr>
+      <w:proofErr w:type="spellStart"/>
+      <w:r>
+        <w:rPr>
+          <w:rFonts w:ascii="Arial" w:eastAsia="Times New Roman" w:hAnsi="Times New Roman" w:cs="Times New Roman"/>
+          <w:i/>
+          <w:color w:val="800000"/>
+          <w:sz w:val="20"/>
+          <w:szCs w:val="24"/>
+          <w:lang w:eastAsia="en-GB"/>
+        </w:rPr>
+        <w:t>Brockhoff</w:t>
+      </w:r>
+      <w:proofErr w:type="spellEnd"/>
+      <w:r>
+        <w:rPr>
+          <w:rFonts w:ascii="Arial" w:eastAsia="Times New Roman" w:hAnsi="Times New Roman" w:cs="Times New Roman"/>
+          <w:i/>
+          <w:color w:val="800000"/>
+          <w:sz w:val="20"/>
+          <w:szCs w:val="24"/>
+          <w:lang w:eastAsia="en-GB"/>
+        </w:rPr>
+        <w:t>, D.</w:t>
+      </w:r>
+      <w:r>
+        <w:rPr>
+          <w:rFonts w:ascii="Arial" w:eastAsia="Times New Roman" w:hAnsi="Times New Roman" w:cs="Times New Roman"/>
+          <w:i/>
+          <w:color w:val="800000"/>
+          <w:sz w:val="20"/>
+          <w:szCs w:val="24"/>
+          <w:lang w:eastAsia="en-GB"/>
+        </w:rPr>
+        <w:t xml:space="preserve"> </w:t>
+      </w:r>
+      <w:r>
+        <w:rPr>
+          <w:rFonts w:ascii="Arial" w:eastAsia="Times New Roman" w:hAnsi="Times New Roman" w:cs="Times New Roman"/>
+          <w:i/>
+          <w:color w:val="800000"/>
+          <w:sz w:val="20"/>
+          <w:szCs w:val="24"/>
+          <w:lang w:eastAsia="en-GB"/>
+        </w:rPr>
+        <w:t xml:space="preserve">Tutorial on Evolutionary </w:t>
+      </w:r>
+      <w:proofErr w:type="spellStart"/>
+      <w:r>
+        <w:rPr>
+          <w:rFonts w:ascii="Arial" w:eastAsia="Times New Roman" w:hAnsi="Times New Roman" w:cs="Times New Roman"/>
+          <w:i/>
+          <w:color w:val="800000"/>
+          <w:sz w:val="20"/>
+          <w:szCs w:val="24"/>
+          <w:lang w:eastAsia="en-GB"/>
+        </w:rPr>
+        <w:t>Multiobjective</w:t>
+      </w:r>
+      <w:proofErr w:type="spellEnd"/>
+      <w:r>
+        <w:rPr>
+          <w:rFonts w:ascii="Arial" w:eastAsia="Times New Roman" w:hAnsi="Times New Roman" w:cs="Times New Roman"/>
+          <w:i/>
+          <w:color w:val="800000"/>
+          <w:sz w:val="20"/>
+          <w:szCs w:val="24"/>
+          <w:lang w:eastAsia="en-GB"/>
+        </w:rPr>
+        <w:t xml:space="preserve"> Optimization</w:t>
+      </w:r>
+      <w:r>
+        <w:rPr>
+          <w:rFonts w:ascii="Arial" w:eastAsia="Times New Roman" w:hAnsi="Times New Roman" w:cs="Times New Roman"/>
+          <w:i/>
+          <w:color w:val="800000"/>
+          <w:sz w:val="20"/>
+          <w:szCs w:val="24"/>
+          <w:lang w:eastAsia="en-GB"/>
+        </w:rPr>
+        <w:t xml:space="preserve">. </w:t>
+      </w:r>
+      <w:r>
+        <w:rPr>
+          <w:rFonts w:ascii="Arial" w:eastAsia="Times New Roman" w:hAnsi="Times New Roman" w:cs="Times New Roman"/>
+          <w:i/>
+          <w:color w:val="800000"/>
+          <w:sz w:val="20"/>
+          <w:szCs w:val="24"/>
+          <w:lang w:eastAsia="en-GB"/>
+        </w:rPr>
+        <w:t xml:space="preserve">Proceedings of the 15th Annual Conference Companion on Genetic and Evolutionary Computation, 2013, 307-334 </w:t>
+      </w:r>
     </w:p>
     <w:p>
       <w:pPr>
@@ -4325,6 +4881,17 @@
       <w:szCs w:val="20"/>
     </w:rPr>
   </w:style>
+  <w:style w:type="character" w:styleId="Emphasis">
+    <w:name w:val="Emphasis"/>
+    <w:basedOn w:val="DefaultParagraphFont"/>
+    <w:uiPriority w:val="20"/>
+    <w:qFormat/>
+    <w:rsid w:val="005D04B7"/>
+    <w:rPr>
+      <w:i/>
+      <w:iCs/>
+    </w:rPr>
+  </w:style>
 </w:styles>
 </file>
 
@@ -4554,6 +5121,17 @@
       <w:rFonts w:ascii="Courier New" w:hAnsi="Courier New" w:cs="Courier New"/>
       <w:sz w:val="20"/>
       <w:szCs w:val="20"/>
+    </w:rPr>
+  </w:style>
+  <w:style w:type="character" w:styleId="Emphasis">
+    <w:name w:val="Emphasis"/>
+    <w:basedOn w:val="DefaultParagraphFont"/>
+    <w:uiPriority w:val="20"/>
+    <w:qFormat/>
+    <w:rsid w:val="005D04B7"/>
+    <w:rPr>
+      <w:i/>
+      <w:iCs/>
     </w:rPr>
   </w:style>
 </w:styles>

</xml_diff>

<commit_message>
More changes. Before Sanaz's edits for revision 1.
</commit_message>
<xml_diff>
--- a/paper/ResponseToReviewers.docx
+++ b/paper/ResponseToReviewers.docx
@@ -560,9 +560,129 @@
           <w:szCs w:val="24"/>
           <w:lang w:eastAsia="en-GB"/>
         </w:rPr>
-        <w:t>TO DO.</w:t>
+        <w:t>Done</w:t>
+      </w:r>
+      <w:r>
+        <w:rPr>
+          <w:rFonts w:ascii="Arial" w:eastAsia="Times New Roman" w:hAnsi="Times New Roman" w:cs="Times New Roman"/>
+          <w:b/>
+          <w:color w:val="800000"/>
+          <w:sz w:val="20"/>
+          <w:szCs w:val="24"/>
+          <w:lang w:eastAsia="en-GB"/>
+        </w:rPr>
+        <w:t>.</w:t>
       </w:r>
       <w:proofErr w:type="gramEnd"/>
+      <w:r>
+        <w:rPr>
+          <w:rFonts w:ascii="Arial" w:eastAsia="Times New Roman" w:hAnsi="Times New Roman" w:cs="Times New Roman"/>
+          <w:b/>
+          <w:color w:val="800000"/>
+          <w:sz w:val="20"/>
+          <w:szCs w:val="24"/>
+          <w:lang w:eastAsia="en-GB"/>
+        </w:rPr>
+        <w:t xml:space="preserve"> We have removed this metaphor, highlighting the broad use of this game by researchers in the last years. This now reads as follows:</w:t>
+      </w:r>
+    </w:p>
+    <w:p>
+      <w:pPr>
+        <w:pStyle w:val="PlainText"/>
+        <w:widowControl w:val="0"/>
+        <w:autoSpaceDE w:val="0"/>
+        <w:autoSpaceDN w:val="0"/>
+        <w:adjustRightInd w:val="0"/>
+        <w:spacing w:after="200" w:line="264" w:lineRule="auto"/>
+        <w:jc w:val="both"/>
+        <w:rPr>
+          <w:rFonts w:ascii="Arial" w:eastAsia="Times New Roman" w:hAnsi="Times New Roman" w:cs="Times New Roman"/>
+          <w:i/>
+          <w:color w:val="800000"/>
+          <w:sz w:val="20"/>
+          <w:szCs w:val="24"/>
+          <w:lang w:eastAsia="en-GB"/>
+        </w:rPr>
+      </w:pPr>
+      <w:r>
+        <w:rPr>
+          <w:rFonts w:ascii="Arial" w:eastAsia="Times New Roman" w:hAnsi="Times New Roman" w:cs="Times New Roman"/>
+          <w:i/>
+          <w:color w:val="800000"/>
+          <w:sz w:val="20"/>
+          <w:szCs w:val="24"/>
+          <w:lang w:eastAsia="en-GB"/>
+        </w:rPr>
+        <w:t xml:space="preserve">Due to the very large branching factor of the </w:t>
+      </w:r>
+      <w:r>
+        <w:rPr>
+          <w:rFonts w:ascii="Arial" w:eastAsia="Times New Roman" w:hAnsi="Times New Roman" w:cs="Times New Roman"/>
+          <w:i/>
+          <w:color w:val="800000"/>
+          <w:sz w:val="20"/>
+          <w:szCs w:val="24"/>
+          <w:lang w:eastAsia="en-GB"/>
+        </w:rPr>
+        <w:t>game</w:t>
+      </w:r>
+      <w:r>
+        <w:rPr>
+          <w:rFonts w:ascii="Arial" w:eastAsia="Times New Roman" w:hAnsi="Times New Roman" w:cs="Times New Roman"/>
+          <w:i/>
+          <w:color w:val="800000"/>
+          <w:sz w:val="20"/>
+          <w:szCs w:val="24"/>
+          <w:lang w:eastAsia="en-GB"/>
+        </w:rPr>
+        <w:t xml:space="preserve"> and the absence of clear heuristics to tackle it, Go became object of study for many researchers. MCTS </w:t>
+      </w:r>
+      <w:r>
+        <w:rPr>
+          <w:rFonts w:ascii="Arial" w:eastAsia="Times New Roman" w:hAnsi="Times New Roman" w:cs="Times New Roman"/>
+          <w:i/>
+          <w:color w:val="800000"/>
+          <w:sz w:val="20"/>
+          <w:szCs w:val="24"/>
+          <w:lang w:eastAsia="en-GB"/>
+        </w:rPr>
+        <w:t>wa</w:t>
+      </w:r>
+      <w:r>
+        <w:rPr>
+          <w:rFonts w:ascii="Arial" w:eastAsia="Times New Roman" w:hAnsi="Times New Roman" w:cs="Times New Roman"/>
+          <w:i/>
+          <w:color w:val="800000"/>
+          <w:sz w:val="20"/>
+          <w:szCs w:val="24"/>
+          <w:lang w:eastAsia="en-GB"/>
+        </w:rPr>
+        <w:t>s the first algorithm able to reach professional level play in the reduced board size version</w:t>
+      </w:r>
+      <w:r>
+        <w:rPr>
+          <w:rFonts w:ascii="Arial" w:eastAsia="Times New Roman" w:hAnsi="Times New Roman" w:cs="Times New Roman"/>
+          <w:i/>
+          <w:color w:val="800000"/>
+          <w:sz w:val="20"/>
+          <w:szCs w:val="24"/>
+          <w:lang w:eastAsia="en-GB"/>
+        </w:rPr>
+        <w:t xml:space="preserve"> (Lee, 2009)</w:t>
+      </w:r>
+      <w:r>
+        <w:rPr>
+          <w:rFonts w:ascii="Arial" w:eastAsia="Times New Roman" w:hAnsi="Times New Roman" w:cs="Times New Roman"/>
+          <w:i/>
+          <w:color w:val="800000"/>
+          <w:sz w:val="20"/>
+          <w:szCs w:val="24"/>
+          <w:lang w:eastAsia="en-GB"/>
+        </w:rPr>
+        <w:t>.</w:t>
+      </w:r>
+      <w:bookmarkStart w:id="0" w:name="_GoBack"/>
+      <w:bookmarkEnd w:id="0"/>
     </w:p>
     <w:p>
       <w:pPr>
@@ -672,6 +792,235 @@
           <w:lang w:eastAsia="en-GB"/>
         </w:rPr>
       </w:pPr>
+      <w:r>
+        <w:rPr>
+          <w:rFonts w:ascii="Arial" w:eastAsia="Times New Roman" w:hAnsi="Times New Roman" w:cs="Times New Roman"/>
+          <w:b/>
+          <w:color w:val="800000"/>
+          <w:sz w:val="20"/>
+          <w:szCs w:val="24"/>
+          <w:lang w:eastAsia="en-GB"/>
+        </w:rPr>
+        <w:t>We have checked that all captions are in relation with the data shown in the tables across the paper.</w:t>
+      </w:r>
+    </w:p>
+    <w:p>
+      <w:pPr>
+        <w:pStyle w:val="PlainText"/>
+        <w:widowControl w:val="0"/>
+        <w:autoSpaceDE w:val="0"/>
+        <w:autoSpaceDN w:val="0"/>
+        <w:adjustRightInd w:val="0"/>
+        <w:spacing w:after="200" w:line="264" w:lineRule="auto"/>
+        <w:jc w:val="both"/>
+        <w:rPr>
+          <w:rFonts w:ascii="Arial" w:eastAsia="Times New Roman" w:hAnsi="Times New Roman" w:cs="Times New Roman"/>
+          <w:sz w:val="20"/>
+          <w:szCs w:val="24"/>
+          <w:lang w:eastAsia="en-GB"/>
+        </w:rPr>
+      </w:pPr>
+      <w:r>
+        <w:rPr>
+          <w:rFonts w:ascii="Arial" w:eastAsia="Times New Roman" w:hAnsi="Times New Roman" w:cs="Times New Roman"/>
+          <w:sz w:val="20"/>
+          <w:szCs w:val="24"/>
+          <w:lang w:eastAsia="en-GB"/>
+        </w:rPr>
+        <w:t xml:space="preserve">2. The authors should make an experiment to </w:t>
+      </w:r>
+      <w:proofErr w:type="spellStart"/>
+      <w:r>
+        <w:rPr>
+          <w:rFonts w:ascii="Arial" w:eastAsia="Times New Roman" w:hAnsi="Times New Roman" w:cs="Times New Roman"/>
+          <w:sz w:val="20"/>
+          <w:szCs w:val="24"/>
+          <w:lang w:eastAsia="en-GB"/>
+        </w:rPr>
+        <w:t>campare</w:t>
+      </w:r>
+      <w:proofErr w:type="spellEnd"/>
+      <w:r>
+        <w:rPr>
+          <w:rFonts w:ascii="Arial" w:eastAsia="Times New Roman" w:hAnsi="Times New Roman" w:cs="Times New Roman"/>
+          <w:sz w:val="20"/>
+          <w:szCs w:val="24"/>
+          <w:lang w:eastAsia="en-GB"/>
+        </w:rPr>
+        <w:t xml:space="preserve"> with other approaches.</w:t>
+      </w:r>
+    </w:p>
+    <w:p>
+      <w:pPr>
+        <w:pStyle w:val="PlainText"/>
+        <w:widowControl w:val="0"/>
+        <w:autoSpaceDE w:val="0"/>
+        <w:autoSpaceDN w:val="0"/>
+        <w:adjustRightInd w:val="0"/>
+        <w:spacing w:after="200" w:line="264" w:lineRule="auto"/>
+        <w:jc w:val="both"/>
+        <w:rPr>
+          <w:rFonts w:ascii="Arial" w:eastAsia="Times New Roman" w:hAnsi="Times New Roman" w:cs="Times New Roman"/>
+          <w:b/>
+          <w:color w:val="800000"/>
+          <w:sz w:val="20"/>
+          <w:szCs w:val="24"/>
+          <w:lang w:eastAsia="en-GB"/>
+        </w:rPr>
+      </w:pPr>
+      <w:r>
+        <w:rPr>
+          <w:rFonts w:ascii="Arial" w:eastAsia="Times New Roman" w:hAnsi="Times New Roman" w:cs="Times New Roman"/>
+          <w:b/>
+          <w:color w:val="800000"/>
+          <w:sz w:val="20"/>
+          <w:szCs w:val="24"/>
+          <w:lang w:eastAsia="en-GB"/>
+        </w:rPr>
+        <w:t>Following the associate editor comments, no additional experiments have been performed.</w:t>
+      </w:r>
+      <w:r>
+        <w:rPr>
+          <w:rFonts w:ascii="Arial" w:eastAsia="Times New Roman" w:hAnsi="Times New Roman" w:cs="Times New Roman"/>
+          <w:b/>
+          <w:color w:val="800000"/>
+          <w:sz w:val="20"/>
+          <w:szCs w:val="24"/>
+          <w:lang w:eastAsia="en-GB"/>
+        </w:rPr>
+        <w:t xml:space="preserve"> We agree with this reviewer that a comparison with more approaches would be interesting, although we believe that we have incorporated those that are the most relevant to this study.</w:t>
+      </w:r>
+    </w:p>
+    <w:p>
+      <w:pPr>
+        <w:pStyle w:val="PlainText"/>
+        <w:widowControl w:val="0"/>
+        <w:autoSpaceDE w:val="0"/>
+        <w:autoSpaceDN w:val="0"/>
+        <w:adjustRightInd w:val="0"/>
+        <w:spacing w:after="200" w:line="264" w:lineRule="auto"/>
+        <w:jc w:val="both"/>
+        <w:rPr>
+          <w:rFonts w:ascii="Arial" w:eastAsia="Times New Roman" w:hAnsi="Times New Roman" w:cs="Times New Roman"/>
+          <w:sz w:val="20"/>
+          <w:szCs w:val="24"/>
+          <w:lang w:eastAsia="en-GB"/>
+        </w:rPr>
+      </w:pPr>
+      <w:r>
+        <w:rPr>
+          <w:rFonts w:ascii="Arial" w:eastAsia="Times New Roman" w:hAnsi="Times New Roman" w:cs="Times New Roman"/>
+          <w:sz w:val="20"/>
+          <w:szCs w:val="24"/>
+          <w:lang w:eastAsia="en-GB"/>
+        </w:rPr>
+        <w:t>3. The authors should give their motivation and contribution in the revised version.</w:t>
+      </w:r>
+    </w:p>
+    <w:p>
+      <w:pPr>
+        <w:pStyle w:val="PlainText"/>
+        <w:widowControl w:val="0"/>
+        <w:autoSpaceDE w:val="0"/>
+        <w:autoSpaceDN w:val="0"/>
+        <w:adjustRightInd w:val="0"/>
+        <w:spacing w:after="200" w:line="264" w:lineRule="auto"/>
+        <w:jc w:val="both"/>
+        <w:rPr>
+          <w:rFonts w:ascii="Arial" w:eastAsia="Times New Roman" w:hAnsi="Times New Roman" w:cs="Times New Roman"/>
+          <w:b/>
+          <w:color w:val="800000"/>
+          <w:sz w:val="20"/>
+          <w:szCs w:val="24"/>
+          <w:lang w:eastAsia="en-GB"/>
+        </w:rPr>
+      </w:pPr>
+      <w:r>
+        <w:rPr>
+          <w:rFonts w:ascii="Arial" w:eastAsia="Times New Roman" w:hAnsi="Times New Roman" w:cs="Times New Roman"/>
+          <w:b/>
+          <w:color w:val="800000"/>
+          <w:sz w:val="20"/>
+          <w:szCs w:val="24"/>
+          <w:lang w:eastAsia="en-GB"/>
+        </w:rPr>
+        <w:t>Regarding motivation, we believe the first three paragraphs of the paper define it properly. Regarding the contribution, we have added the following sentence at the end of the sixth paragraph (section I), in order to make it clearer:</w:t>
+      </w:r>
+    </w:p>
+    <w:p>
+      <w:pPr>
+        <w:pStyle w:val="PlainText"/>
+        <w:widowControl w:val="0"/>
+        <w:autoSpaceDE w:val="0"/>
+        <w:autoSpaceDN w:val="0"/>
+        <w:adjustRightInd w:val="0"/>
+        <w:spacing w:after="200" w:line="264" w:lineRule="auto"/>
+        <w:jc w:val="both"/>
+        <w:rPr>
+          <w:rFonts w:ascii="Arial" w:eastAsia="Times New Roman" w:hAnsi="Times New Roman" w:cs="Times New Roman"/>
+          <w:i/>
+          <w:color w:val="800000"/>
+          <w:sz w:val="20"/>
+          <w:szCs w:val="24"/>
+          <w:lang w:eastAsia="en-GB"/>
+        </w:rPr>
+      </w:pPr>
+      <w:r>
+        <w:rPr>
+          <w:rFonts w:ascii="Arial" w:eastAsia="Times New Roman" w:hAnsi="Times New Roman" w:cs="Times New Roman"/>
+          <w:i/>
+          <w:color w:val="800000"/>
+          <w:sz w:val="20"/>
+          <w:szCs w:val="24"/>
+          <w:lang w:eastAsia="en-GB"/>
+        </w:rPr>
+        <w:t>Therefore, the main contribution of this paper is the proposal of a multi-objective version of MCTS that is applicable to real-time domains and is able to provide different solutions across the multi-objective spectrum.</w:t>
+      </w:r>
+    </w:p>
+    <w:p>
+      <w:pPr>
+        <w:pStyle w:val="PlainText"/>
+        <w:widowControl w:val="0"/>
+        <w:autoSpaceDE w:val="0"/>
+        <w:autoSpaceDN w:val="0"/>
+        <w:adjustRightInd w:val="0"/>
+        <w:spacing w:after="200" w:line="264" w:lineRule="auto"/>
+        <w:jc w:val="both"/>
+        <w:rPr>
+          <w:rFonts w:ascii="Arial" w:eastAsia="Times New Roman" w:hAnsi="Times New Roman" w:cs="Times New Roman"/>
+          <w:sz w:val="20"/>
+          <w:szCs w:val="24"/>
+          <w:lang w:eastAsia="en-GB"/>
+        </w:rPr>
+      </w:pPr>
+      <w:r>
+        <w:rPr>
+          <w:rFonts w:ascii="Arial" w:eastAsia="Times New Roman" w:hAnsi="Times New Roman" w:cs="Times New Roman"/>
+          <w:sz w:val="20"/>
+          <w:szCs w:val="24"/>
+          <w:lang w:eastAsia="en-GB"/>
+        </w:rPr>
+        <w:t>4. The authors should cite much newer related journal papers.</w:t>
+      </w:r>
+    </w:p>
+    <w:p>
+      <w:pPr>
+        <w:pStyle w:val="PlainText"/>
+        <w:widowControl w:val="0"/>
+        <w:autoSpaceDE w:val="0"/>
+        <w:autoSpaceDN w:val="0"/>
+        <w:adjustRightInd w:val="0"/>
+        <w:spacing w:after="200" w:line="264" w:lineRule="auto"/>
+        <w:jc w:val="both"/>
+        <w:rPr>
+          <w:rFonts w:ascii="Arial" w:eastAsia="Times New Roman" w:hAnsi="Times New Roman" w:cs="Times New Roman"/>
+          <w:b/>
+          <w:color w:val="800000"/>
+          <w:sz w:val="20"/>
+          <w:szCs w:val="24"/>
+          <w:lang w:eastAsia="en-GB"/>
+        </w:rPr>
+      </w:pPr>
       <w:proofErr w:type="gramStart"/>
       <w:r>
         <w:rPr>
@@ -694,228 +1043,134 @@
           <w:szCs w:val="24"/>
           <w:lang w:eastAsia="en-GB"/>
         </w:rPr>
-        <w:t xml:space="preserve"> (?)</w:t>
-      </w:r>
-    </w:p>
-    <w:p>
-      <w:pPr>
-        <w:pStyle w:val="PlainText"/>
-        <w:widowControl w:val="0"/>
-        <w:autoSpaceDE w:val="0"/>
-        <w:autoSpaceDN w:val="0"/>
-        <w:adjustRightInd w:val="0"/>
-        <w:spacing w:after="200" w:line="264" w:lineRule="auto"/>
-        <w:jc w:val="both"/>
-        <w:rPr>
-          <w:rFonts w:ascii="Arial" w:eastAsia="Times New Roman" w:hAnsi="Times New Roman" w:cs="Times New Roman"/>
-          <w:sz w:val="20"/>
-          <w:szCs w:val="24"/>
-          <w:lang w:eastAsia="en-GB"/>
-        </w:rPr>
-      </w:pPr>
-      <w:r>
-        <w:rPr>
-          <w:rFonts w:ascii="Arial" w:eastAsia="Times New Roman" w:hAnsi="Times New Roman" w:cs="Times New Roman"/>
-          <w:sz w:val="20"/>
-          <w:szCs w:val="24"/>
-          <w:lang w:eastAsia="en-GB"/>
-        </w:rPr>
-        <w:t xml:space="preserve">2. The authors should make an experiment to </w:t>
+        <w:t xml:space="preserve"> </w:t>
+      </w:r>
+      <w:proofErr w:type="gramStart"/>
+      <w:r>
+        <w:rPr>
+          <w:rFonts w:ascii="Arial" w:eastAsia="Times New Roman" w:hAnsi="Times New Roman" w:cs="Times New Roman"/>
+          <w:b/>
+          <w:color w:val="800000"/>
+          <w:sz w:val="20"/>
+          <w:szCs w:val="24"/>
+          <w:lang w:eastAsia="en-GB"/>
+        </w:rPr>
+        <w:t>(</w:t>
       </w:r>
       <w:proofErr w:type="spellStart"/>
       <w:r>
         <w:rPr>
           <w:rFonts w:ascii="Arial" w:eastAsia="Times New Roman" w:hAnsi="Times New Roman" w:cs="Times New Roman"/>
-          <w:sz w:val="20"/>
-          <w:szCs w:val="24"/>
-          <w:lang w:eastAsia="en-GB"/>
-        </w:rPr>
-        <w:t>campare</w:t>
+          <w:b/>
+          <w:color w:val="800000"/>
+          <w:sz w:val="20"/>
+          <w:szCs w:val="24"/>
+          <w:lang w:eastAsia="en-GB"/>
+        </w:rPr>
+        <w:t>Sanaz</w:t>
       </w:r>
       <w:proofErr w:type="spellEnd"/>
       <w:r>
         <w:rPr>
           <w:rFonts w:ascii="Arial" w:eastAsia="Times New Roman" w:hAnsi="Times New Roman" w:cs="Times New Roman"/>
-          <w:sz w:val="20"/>
-          <w:szCs w:val="24"/>
-          <w:lang w:eastAsia="en-GB"/>
-        </w:rPr>
-        <w:t xml:space="preserve"> with other approaches.</w:t>
-      </w:r>
-    </w:p>
-    <w:p>
-      <w:pPr>
-        <w:pStyle w:val="PlainText"/>
-        <w:widowControl w:val="0"/>
-        <w:autoSpaceDE w:val="0"/>
-        <w:autoSpaceDN w:val="0"/>
-        <w:adjustRightInd w:val="0"/>
-        <w:spacing w:after="200" w:line="264" w:lineRule="auto"/>
-        <w:jc w:val="both"/>
-        <w:rPr>
-          <w:rFonts w:ascii="Arial" w:eastAsia="Times New Roman" w:hAnsi="Times New Roman" w:cs="Times New Roman"/>
-          <w:b/>
-          <w:color w:val="800000"/>
-          <w:sz w:val="20"/>
-          <w:szCs w:val="24"/>
-          <w:lang w:eastAsia="en-GB"/>
-        </w:rPr>
-      </w:pPr>
-      <w:r>
-        <w:rPr>
-          <w:rFonts w:ascii="Arial" w:eastAsia="Times New Roman" w:hAnsi="Times New Roman" w:cs="Times New Roman"/>
-          <w:b/>
-          <w:color w:val="800000"/>
-          <w:sz w:val="20"/>
-          <w:szCs w:val="24"/>
-          <w:lang w:eastAsia="en-GB"/>
-        </w:rPr>
-        <w:t>Following the associate editor comments, no additional experiments have been performed.</w:t>
-      </w:r>
-    </w:p>
-    <w:p>
-      <w:pPr>
-        <w:pStyle w:val="PlainText"/>
-        <w:widowControl w:val="0"/>
-        <w:autoSpaceDE w:val="0"/>
-        <w:autoSpaceDN w:val="0"/>
-        <w:adjustRightInd w:val="0"/>
-        <w:spacing w:after="200" w:line="264" w:lineRule="auto"/>
-        <w:jc w:val="both"/>
-        <w:rPr>
-          <w:rFonts w:ascii="Arial" w:eastAsia="Times New Roman" w:hAnsi="Times New Roman" w:cs="Times New Roman"/>
-          <w:sz w:val="20"/>
-          <w:szCs w:val="24"/>
-          <w:lang w:eastAsia="en-GB"/>
-        </w:rPr>
-      </w:pPr>
-      <w:r>
-        <w:rPr>
-          <w:rFonts w:ascii="Arial" w:eastAsia="Times New Roman" w:hAnsi="Times New Roman" w:cs="Times New Roman"/>
-          <w:sz w:val="20"/>
-          <w:szCs w:val="24"/>
-          <w:lang w:eastAsia="en-GB"/>
-        </w:rPr>
-        <w:t>3. The authors should give their motivation and contribution in the revised version.</w:t>
-      </w:r>
-    </w:p>
-    <w:p>
-      <w:pPr>
-        <w:pStyle w:val="PlainText"/>
-        <w:widowControl w:val="0"/>
-        <w:autoSpaceDE w:val="0"/>
-        <w:autoSpaceDN w:val="0"/>
-        <w:adjustRightInd w:val="0"/>
-        <w:spacing w:after="200" w:line="264" w:lineRule="auto"/>
-        <w:jc w:val="both"/>
-        <w:rPr>
-          <w:rFonts w:ascii="Arial" w:eastAsia="Times New Roman" w:hAnsi="Times New Roman" w:cs="Times New Roman"/>
-          <w:b/>
-          <w:color w:val="800000"/>
-          <w:sz w:val="20"/>
-          <w:szCs w:val="24"/>
-          <w:lang w:eastAsia="en-GB"/>
-        </w:rPr>
-      </w:pPr>
-      <w:r>
-        <w:rPr>
-          <w:rFonts w:ascii="Arial" w:eastAsia="Times New Roman" w:hAnsi="Times New Roman" w:cs="Times New Roman"/>
-          <w:b/>
-          <w:color w:val="800000"/>
-          <w:sz w:val="20"/>
-          <w:szCs w:val="24"/>
-          <w:lang w:eastAsia="en-GB"/>
-        </w:rPr>
-        <w:t>Regarding motivation, we believe the first three paragraphs of the paper define it properly. Regarding the contribution, we have added the following sentence at the end of the sixth paragraph (section I), in order to make it clearer:</w:t>
-      </w:r>
-    </w:p>
-    <w:p>
-      <w:pPr>
-        <w:pStyle w:val="PlainText"/>
-        <w:widowControl w:val="0"/>
-        <w:autoSpaceDE w:val="0"/>
-        <w:autoSpaceDN w:val="0"/>
-        <w:adjustRightInd w:val="0"/>
-        <w:spacing w:after="200" w:line="264" w:lineRule="auto"/>
-        <w:jc w:val="both"/>
-        <w:rPr>
-          <w:rFonts w:ascii="Arial" w:eastAsia="Times New Roman" w:hAnsi="Times New Roman" w:cs="Times New Roman"/>
-          <w:i/>
-          <w:color w:val="800000"/>
-          <w:sz w:val="20"/>
-          <w:szCs w:val="24"/>
-          <w:lang w:eastAsia="en-GB"/>
-        </w:rPr>
-      </w:pPr>
-      <w:r>
-        <w:rPr>
-          <w:rFonts w:ascii="Arial" w:eastAsia="Times New Roman" w:hAnsi="Times New Roman" w:cs="Times New Roman"/>
-          <w:i/>
-          <w:color w:val="800000"/>
-          <w:sz w:val="20"/>
-          <w:szCs w:val="24"/>
-          <w:lang w:eastAsia="en-GB"/>
-        </w:rPr>
-        <w:t>Therefore, the main contribution of this paper is the proposal of a multi-objective version of MCTS that is applicable to real-time domains and is able to provide different solutions across the multi-objective spectrum.</w:t>
-      </w:r>
-    </w:p>
-    <w:p>
-      <w:pPr>
-        <w:pStyle w:val="PlainText"/>
-        <w:widowControl w:val="0"/>
-        <w:autoSpaceDE w:val="0"/>
-        <w:autoSpaceDN w:val="0"/>
-        <w:adjustRightInd w:val="0"/>
-        <w:spacing w:after="200" w:line="264" w:lineRule="auto"/>
-        <w:jc w:val="both"/>
-        <w:rPr>
-          <w:rFonts w:ascii="Arial" w:eastAsia="Times New Roman" w:hAnsi="Times New Roman" w:cs="Times New Roman"/>
-          <w:sz w:val="20"/>
-          <w:szCs w:val="24"/>
-          <w:lang w:eastAsia="en-GB"/>
-        </w:rPr>
-      </w:pPr>
-      <w:r>
-        <w:rPr>
-          <w:rFonts w:ascii="Arial" w:eastAsia="Times New Roman" w:hAnsi="Times New Roman" w:cs="Times New Roman"/>
-          <w:sz w:val="20"/>
-          <w:szCs w:val="24"/>
-          <w:lang w:eastAsia="en-GB"/>
-        </w:rPr>
-        <w:t>4. The authors should cite much newer related journal papers.</w:t>
-      </w:r>
-    </w:p>
-    <w:p>
-      <w:pPr>
-        <w:pStyle w:val="PlainText"/>
-        <w:widowControl w:val="0"/>
-        <w:autoSpaceDE w:val="0"/>
-        <w:autoSpaceDN w:val="0"/>
-        <w:adjustRightInd w:val="0"/>
-        <w:spacing w:after="200" w:line="264" w:lineRule="auto"/>
-        <w:jc w:val="both"/>
-        <w:rPr>
-          <w:rFonts w:ascii="Arial" w:eastAsia="Times New Roman" w:hAnsi="Times New Roman" w:cs="Times New Roman"/>
-          <w:b/>
-          <w:color w:val="800000"/>
-          <w:sz w:val="20"/>
-          <w:szCs w:val="24"/>
-          <w:lang w:eastAsia="en-GB"/>
-        </w:rPr>
-      </w:pPr>
-      <w:proofErr w:type="gramStart"/>
-      <w:r>
-        <w:rPr>
-          <w:rFonts w:ascii="Arial" w:eastAsia="Times New Roman" w:hAnsi="Times New Roman" w:cs="Times New Roman"/>
-          <w:b/>
-          <w:color w:val="800000"/>
-          <w:sz w:val="20"/>
-          <w:szCs w:val="24"/>
-          <w:lang w:eastAsia="en-GB"/>
-        </w:rPr>
-        <w:t>TO DO.</w:t>
+          <w:b/>
+          <w:color w:val="800000"/>
+          <w:sz w:val="20"/>
+          <w:szCs w:val="24"/>
+          <w:lang w:eastAsia="en-GB"/>
+        </w:rPr>
+        <w:t xml:space="preserve"> / recent relevant MO papers?)</w:t>
       </w:r>
       <w:proofErr w:type="gramEnd"/>
+    </w:p>
+    <w:p>
+      <w:pPr>
+        <w:pStyle w:val="PlainText"/>
+        <w:widowControl w:val="0"/>
+        <w:autoSpaceDE w:val="0"/>
+        <w:autoSpaceDN w:val="0"/>
+        <w:adjustRightInd w:val="0"/>
+        <w:spacing w:after="200" w:line="264" w:lineRule="auto"/>
+        <w:jc w:val="both"/>
+        <w:rPr>
+          <w:rFonts w:ascii="Arial" w:eastAsia="Times New Roman" w:hAnsi="Times New Roman" w:cs="Times New Roman"/>
+          <w:sz w:val="20"/>
+          <w:szCs w:val="24"/>
+          <w:lang w:eastAsia="en-GB"/>
+        </w:rPr>
+      </w:pPr>
+      <w:r>
+        <w:rPr>
+          <w:rFonts w:ascii="Arial" w:eastAsia="Times New Roman" w:hAnsi="Times New Roman" w:cs="Times New Roman"/>
+          <w:sz w:val="20"/>
+          <w:szCs w:val="24"/>
+          <w:lang w:eastAsia="en-GB"/>
+        </w:rPr>
+        <w:t>5. The authors should mention what is the difference between the proposed method and the published multi-objective optimization.</w:t>
+      </w:r>
+    </w:p>
+    <w:p>
+      <w:pPr>
+        <w:pStyle w:val="PlainText"/>
+        <w:widowControl w:val="0"/>
+        <w:autoSpaceDE w:val="0"/>
+        <w:autoSpaceDN w:val="0"/>
+        <w:adjustRightInd w:val="0"/>
+        <w:spacing w:after="200" w:line="264" w:lineRule="auto"/>
+        <w:jc w:val="both"/>
+        <w:rPr>
+          <w:rFonts w:ascii="Arial" w:eastAsia="Times New Roman" w:hAnsi="Times New Roman" w:cs="Times New Roman"/>
+          <w:b/>
+          <w:color w:val="800000"/>
+          <w:sz w:val="20"/>
+          <w:szCs w:val="24"/>
+          <w:lang w:eastAsia="en-GB"/>
+        </w:rPr>
+      </w:pPr>
+      <w:r>
+        <w:rPr>
+          <w:rFonts w:ascii="Arial" w:eastAsia="Times New Roman" w:hAnsi="Times New Roman" w:cs="Times New Roman"/>
+          <w:b/>
+          <w:color w:val="800000"/>
+          <w:sz w:val="20"/>
+          <w:szCs w:val="24"/>
+          <w:lang w:eastAsia="en-GB"/>
+        </w:rPr>
+        <w:t xml:space="preserve">We believe this reviewer refers to Wang's approach. Both approaches (especially ours) are described in depth in the paper. These two approaches are quite different, apart from using Pareto fronts at some point during the algorithm. We believe that stating that our algorithm is </w:t>
+      </w:r>
+      <w:r>
+        <w:rPr>
+          <w:rFonts w:ascii="Arial" w:eastAsia="Times New Roman" w:hAnsi="Times New Roman" w:cs="Times New Roman"/>
+          <w:b/>
+          <w:color w:val="800000"/>
+          <w:sz w:val="20"/>
+          <w:szCs w:val="24"/>
+          <w:lang w:eastAsia="en-GB"/>
+        </w:rPr>
+        <w:t>“</w:t>
+      </w:r>
+      <w:r>
+        <w:rPr>
+          <w:rFonts w:ascii="Arial" w:eastAsia="Times New Roman" w:hAnsi="Times New Roman" w:cs="Times New Roman"/>
+          <w:b/>
+          <w:color w:val="800000"/>
+          <w:sz w:val="20"/>
+          <w:szCs w:val="24"/>
+          <w:lang w:eastAsia="en-GB"/>
+        </w:rPr>
+        <w:t>influenced by Wang's approach</w:t>
+      </w:r>
+      <w:r>
+        <w:rPr>
+          <w:rFonts w:ascii="Arial" w:eastAsia="Times New Roman" w:hAnsi="Times New Roman" w:cs="Times New Roman"/>
+          <w:b/>
+          <w:color w:val="800000"/>
+          <w:sz w:val="20"/>
+          <w:szCs w:val="24"/>
+          <w:lang w:eastAsia="en-GB"/>
+        </w:rPr>
+        <w:t>”</w:t>
+      </w:r>
       <w:r>
         <w:rPr>
           <w:rFonts w:ascii="Arial" w:eastAsia="Times New Roman" w:hAnsi="Times New Roman" w:cs="Times New Roman"/>
@@ -927,98 +1182,16 @@
         </w:rPr>
         <w:t xml:space="preserve"> </w:t>
       </w:r>
-      <w:proofErr w:type="gramStart"/>
-      <w:r>
-        <w:rPr>
-          <w:rFonts w:ascii="Arial" w:eastAsia="Times New Roman" w:hAnsi="Times New Roman" w:cs="Times New Roman"/>
-          <w:b/>
-          <w:color w:val="800000"/>
-          <w:sz w:val="20"/>
-          <w:szCs w:val="24"/>
-          <w:lang w:eastAsia="en-GB"/>
-        </w:rPr>
-        <w:t>(</w:t>
-      </w:r>
-      <w:proofErr w:type="spellStart"/>
-      <w:r>
-        <w:rPr>
-          <w:rFonts w:ascii="Arial" w:eastAsia="Times New Roman" w:hAnsi="Times New Roman" w:cs="Times New Roman"/>
-          <w:b/>
-          <w:color w:val="800000"/>
-          <w:sz w:val="20"/>
-          <w:szCs w:val="24"/>
-          <w:lang w:eastAsia="en-GB"/>
-        </w:rPr>
-        <w:t>Sanaz</w:t>
-      </w:r>
-      <w:proofErr w:type="spellEnd"/>
-      <w:r>
-        <w:rPr>
-          <w:rFonts w:ascii="Arial" w:eastAsia="Times New Roman" w:hAnsi="Times New Roman" w:cs="Times New Roman"/>
-          <w:b/>
-          <w:color w:val="800000"/>
-          <w:sz w:val="20"/>
-          <w:szCs w:val="24"/>
-          <w:lang w:eastAsia="en-GB"/>
-        </w:rPr>
-        <w:t xml:space="preserve"> / recent relevant MO papers?)</w:t>
-      </w:r>
-      <w:proofErr w:type="gramEnd"/>
-    </w:p>
-    <w:p>
-      <w:pPr>
-        <w:pStyle w:val="PlainText"/>
-        <w:widowControl w:val="0"/>
-        <w:autoSpaceDE w:val="0"/>
-        <w:autoSpaceDN w:val="0"/>
-        <w:adjustRightInd w:val="0"/>
-        <w:spacing w:after="200" w:line="264" w:lineRule="auto"/>
-        <w:jc w:val="both"/>
-        <w:rPr>
-          <w:rFonts w:ascii="Arial" w:eastAsia="Times New Roman" w:hAnsi="Times New Roman" w:cs="Times New Roman"/>
-          <w:sz w:val="20"/>
-          <w:szCs w:val="24"/>
-          <w:lang w:eastAsia="en-GB"/>
-        </w:rPr>
-      </w:pPr>
-      <w:r>
-        <w:rPr>
-          <w:rFonts w:ascii="Arial" w:eastAsia="Times New Roman" w:hAnsi="Times New Roman" w:cs="Times New Roman"/>
-          <w:sz w:val="20"/>
-          <w:szCs w:val="24"/>
-          <w:lang w:eastAsia="en-GB"/>
-        </w:rPr>
-        <w:t>5. The authors should mention what is the difference between the proposed method and the published multi-objective optimization.</w:t>
-      </w:r>
-    </w:p>
-    <w:p>
-      <w:pPr>
-        <w:pStyle w:val="PlainText"/>
-        <w:widowControl w:val="0"/>
-        <w:autoSpaceDE w:val="0"/>
-        <w:autoSpaceDN w:val="0"/>
-        <w:adjustRightInd w:val="0"/>
-        <w:spacing w:after="200" w:line="264" w:lineRule="auto"/>
-        <w:jc w:val="both"/>
-        <w:rPr>
-          <w:rFonts w:ascii="Arial" w:eastAsia="Times New Roman" w:hAnsi="Times New Roman" w:cs="Times New Roman"/>
-          <w:b/>
-          <w:color w:val="800000"/>
-          <w:sz w:val="20"/>
-          <w:szCs w:val="24"/>
-          <w:lang w:eastAsia="en-GB"/>
-        </w:rPr>
-      </w:pPr>
-      <w:r>
-        <w:rPr>
-          <w:rFonts w:ascii="Arial" w:eastAsia="Times New Roman" w:hAnsi="Times New Roman" w:cs="Times New Roman"/>
-          <w:b/>
-          <w:color w:val="800000"/>
-          <w:sz w:val="20"/>
-          <w:szCs w:val="24"/>
-          <w:lang w:eastAsia="en-GB"/>
-        </w:rPr>
-        <w:t xml:space="preserve">We believe this reviewer refers to Wang's approach. Both approaches (especially ours) are described in depth in the paper. These two approaches are quite different, apart from using Pareto fronts at some point during the algorithm. We believe that stating that our algorithm is </w:t>
+      <w:r>
+        <w:rPr>
+          <w:rFonts w:ascii="Arial" w:eastAsia="Times New Roman" w:hAnsi="Times New Roman" w:cs="Times New Roman"/>
+          <w:b/>
+          <w:color w:val="800000"/>
+          <w:sz w:val="20"/>
+          <w:szCs w:val="24"/>
+          <w:lang w:eastAsia="en-GB"/>
+        </w:rPr>
+        <w:t xml:space="preserve">and that </w:t>
       </w:r>
       <w:r>
         <w:rPr>
@@ -1040,7 +1213,7 @@
           <w:szCs w:val="24"/>
           <w:lang w:eastAsia="en-GB"/>
         </w:rPr>
-        <w:t>influenced by Wang's approach</w:t>
+        <w:t>some modifications are needed</w:t>
       </w:r>
       <w:r>
         <w:rPr>
@@ -1073,86 +1246,7 @@
           <w:szCs w:val="24"/>
           <w:lang w:eastAsia="en-GB"/>
         </w:rPr>
-        <w:t xml:space="preserve">and that </w:t>
-      </w:r>
-      <w:r>
-        <w:rPr>
-          <w:rFonts w:ascii="Arial" w:eastAsia="Times New Roman" w:hAnsi="Times New Roman" w:cs="Times New Roman"/>
-          <w:b/>
-          <w:color w:val="800000"/>
-          <w:sz w:val="20"/>
-          <w:szCs w:val="24"/>
-          <w:lang w:eastAsia="en-GB"/>
-        </w:rPr>
-        <w:t>“</w:t>
-      </w:r>
-      <w:r>
-        <w:rPr>
-          <w:rFonts w:ascii="Arial" w:eastAsia="Times New Roman" w:hAnsi="Times New Roman" w:cs="Times New Roman"/>
-          <w:b/>
-          <w:color w:val="800000"/>
-          <w:sz w:val="20"/>
-          <w:szCs w:val="24"/>
-          <w:lang w:eastAsia="en-GB"/>
-        </w:rPr>
-        <w:t xml:space="preserve">some modifications are </w:t>
-      </w:r>
-      <w:proofErr w:type="spellStart"/>
-      <w:r>
-        <w:rPr>
-          <w:rFonts w:ascii="Arial" w:eastAsia="Times New Roman" w:hAnsi="Times New Roman" w:cs="Times New Roman"/>
-          <w:b/>
-          <w:color w:val="800000"/>
-          <w:sz w:val="20"/>
-          <w:szCs w:val="24"/>
-          <w:lang w:eastAsia="en-GB"/>
-        </w:rPr>
-        <w:t>needed</w:t>
-      </w:r>
-      <w:r>
-        <w:rPr>
-          <w:rFonts w:ascii="Arial" w:eastAsia="Times New Roman" w:hAnsi="Times New Roman" w:cs="Times New Roman"/>
-          <w:b/>
-          <w:color w:val="800000"/>
-          <w:sz w:val="20"/>
-          <w:szCs w:val="24"/>
-          <w:lang w:eastAsia="en-GB"/>
-        </w:rPr>
-        <w:t>”</w:t>
-      </w:r>
-      <w:r>
-        <w:rPr>
-          <w:rFonts w:ascii="Arial" w:eastAsia="Times New Roman" w:hAnsi="Times New Roman" w:cs="Times New Roman"/>
-          <w:b/>
-          <w:color w:val="800000"/>
-          <w:sz w:val="20"/>
-          <w:szCs w:val="24"/>
-          <w:lang w:eastAsia="en-GB"/>
-        </w:rPr>
-        <w:t></w:t>
-      </w:r>
-      <w:r>
-        <w:rPr>
-          <w:rFonts w:ascii="Arial" w:eastAsia="Times New Roman" w:hAnsi="Times New Roman" w:cs="Times New Roman"/>
-          <w:b/>
-          <w:color w:val="800000"/>
-          <w:sz w:val="20"/>
-          <w:szCs w:val="24"/>
-          <w:lang w:eastAsia="en-GB"/>
-        </w:rPr>
-        <w:t>may</w:t>
-      </w:r>
-      <w:proofErr w:type="spellEnd"/>
-      <w:r>
-        <w:rPr>
-          <w:rFonts w:ascii="Arial" w:eastAsia="Times New Roman" w:hAnsi="Times New Roman" w:cs="Times New Roman"/>
-          <w:b/>
-          <w:color w:val="800000"/>
-          <w:sz w:val="20"/>
-          <w:szCs w:val="24"/>
-          <w:lang w:eastAsia="en-GB"/>
-        </w:rPr>
-        <w:t xml:space="preserve"> be a bit misleading, so we have rewritten this paragraph in Section IV, just before explaining our technique in detail:</w:t>
+        <w:t>may be a bit misleading, so we have rewritten this paragraph in Section IV, just before explaining our technique in detail:</w:t>
       </w:r>
     </w:p>
     <w:p>
@@ -2525,7 +2619,29 @@
           <w:lang w:eastAsia="en-GB"/>
         </w:rPr>
         <w:lastRenderedPageBreak/>
-        <w:t>The dash line indicates that the authors are the same as the ones from the previous reference. We believe this is an accepted reference format.</w:t>
+        <w:t xml:space="preserve">The dash line indicates that the authors are the same as the ones from the previous reference. We believe this is an accepted </w:t>
+      </w:r>
+      <w:r>
+        <w:rPr>
+          <w:rFonts w:ascii="Arial" w:eastAsia="Times New Roman" w:hAnsi="Times New Roman" w:cs="Times New Roman"/>
+          <w:b/>
+          <w:color w:val="800000"/>
+          <w:sz w:val="20"/>
+          <w:szCs w:val="24"/>
+          <w:lang w:eastAsia="en-GB"/>
+        </w:rPr>
+        <w:t xml:space="preserve">IEEE </w:t>
+      </w:r>
+      <w:r>
+        <w:rPr>
+          <w:rFonts w:ascii="Arial" w:eastAsia="Times New Roman" w:hAnsi="Times New Roman" w:cs="Times New Roman"/>
+          <w:b/>
+          <w:color w:val="800000"/>
+          <w:sz w:val="20"/>
+          <w:szCs w:val="24"/>
+          <w:lang w:eastAsia="en-GB"/>
+        </w:rPr>
+        <w:t>reference format.</w:t>
       </w:r>
     </w:p>
     <w:p>
@@ -3043,6 +3159,146 @@
           <w:lang w:eastAsia="en-GB"/>
         </w:rPr>
       </w:pPr>
+      <w:r>
+        <w:rPr>
+          <w:rFonts w:ascii="Arial" w:eastAsia="Times New Roman" w:hAnsi="Times New Roman" w:cs="Times New Roman"/>
+          <w:b/>
+          <w:color w:val="800000"/>
+          <w:sz w:val="20"/>
+          <w:szCs w:val="24"/>
+          <w:lang w:eastAsia="en-GB"/>
+        </w:rPr>
+        <w:t>TO DO (</w:t>
+      </w:r>
+      <w:proofErr w:type="spellStart"/>
+      <w:r>
+        <w:rPr>
+          <w:rFonts w:ascii="Arial" w:eastAsia="Times New Roman" w:hAnsi="Times New Roman" w:cs="Times New Roman"/>
+          <w:b/>
+          <w:color w:val="800000"/>
+          <w:sz w:val="20"/>
+          <w:szCs w:val="24"/>
+          <w:lang w:eastAsia="en-GB"/>
+        </w:rPr>
+        <w:t>Sanaz</w:t>
+      </w:r>
+      <w:proofErr w:type="spellEnd"/>
+      <w:r>
+        <w:rPr>
+          <w:rFonts w:ascii="Arial" w:eastAsia="Times New Roman" w:hAnsi="Times New Roman" w:cs="Times New Roman"/>
+          <w:b/>
+          <w:color w:val="800000"/>
+          <w:sz w:val="20"/>
+          <w:szCs w:val="24"/>
+          <w:lang w:eastAsia="en-GB"/>
+        </w:rPr>
+        <w:t>)</w:t>
+      </w:r>
+    </w:p>
+    <w:p>
+      <w:pPr>
+        <w:pStyle w:val="PlainText"/>
+        <w:widowControl w:val="0"/>
+        <w:autoSpaceDE w:val="0"/>
+        <w:autoSpaceDN w:val="0"/>
+        <w:adjustRightInd w:val="0"/>
+        <w:spacing w:after="200" w:line="264" w:lineRule="auto"/>
+        <w:jc w:val="both"/>
+        <w:rPr>
+          <w:rFonts w:ascii="Arial" w:eastAsia="Times New Roman" w:hAnsi="Times New Roman" w:cs="Times New Roman"/>
+          <w:sz w:val="20"/>
+          <w:szCs w:val="24"/>
+          <w:lang w:eastAsia="en-GB"/>
+        </w:rPr>
+      </w:pPr>
+    </w:p>
+    <w:p>
+      <w:pPr>
+        <w:pStyle w:val="PlainText"/>
+        <w:widowControl w:val="0"/>
+        <w:autoSpaceDE w:val="0"/>
+        <w:autoSpaceDN w:val="0"/>
+        <w:adjustRightInd w:val="0"/>
+        <w:spacing w:after="200" w:line="264" w:lineRule="auto"/>
+        <w:jc w:val="both"/>
+        <w:rPr>
+          <w:rFonts w:ascii="Arial" w:eastAsia="Times New Roman" w:hAnsi="Times New Roman" w:cs="Times New Roman"/>
+          <w:sz w:val="20"/>
+          <w:szCs w:val="24"/>
+          <w:lang w:eastAsia="en-GB"/>
+        </w:rPr>
+      </w:pPr>
+    </w:p>
+    <w:p>
+      <w:pPr>
+        <w:pStyle w:val="PlainText"/>
+        <w:widowControl w:val="0"/>
+        <w:autoSpaceDE w:val="0"/>
+        <w:autoSpaceDN w:val="0"/>
+        <w:adjustRightInd w:val="0"/>
+        <w:spacing w:after="200" w:line="264" w:lineRule="auto"/>
+        <w:jc w:val="both"/>
+        <w:rPr>
+          <w:rFonts w:ascii="Arial" w:eastAsia="Times New Roman" w:hAnsi="Times New Roman" w:cs="Times New Roman"/>
+          <w:sz w:val="20"/>
+          <w:szCs w:val="24"/>
+          <w:lang w:eastAsia="en-GB"/>
+        </w:rPr>
+      </w:pPr>
+      <w:r>
+        <w:rPr>
+          <w:rFonts w:ascii="Arial" w:eastAsia="Times New Roman" w:hAnsi="Times New Roman" w:cs="Times New Roman"/>
+          <w:sz w:val="20"/>
+          <w:szCs w:val="24"/>
+          <w:lang w:eastAsia="en-GB"/>
+        </w:rPr>
+        <w:t>Section III (the MO section) uses several simplifications, this could surely be improved. According to my knowledge, the generated front an MO-algorithm provides is usually called Pareto front approximation, especially if the real front is not known. Only the real front itself is called Pareto front.</w:t>
+      </w:r>
+    </w:p>
+    <w:p>
+      <w:pPr>
+        <w:pStyle w:val="PlainText"/>
+        <w:widowControl w:val="0"/>
+        <w:autoSpaceDE w:val="0"/>
+        <w:autoSpaceDN w:val="0"/>
+        <w:adjustRightInd w:val="0"/>
+        <w:spacing w:after="200" w:line="264" w:lineRule="auto"/>
+        <w:jc w:val="both"/>
+        <w:rPr>
+          <w:rFonts w:ascii="Arial" w:eastAsia="Times New Roman" w:hAnsi="Times New Roman" w:cs="Times New Roman"/>
+          <w:sz w:val="20"/>
+          <w:szCs w:val="24"/>
+          <w:lang w:eastAsia="en-GB"/>
+        </w:rPr>
+      </w:pPr>
+      <w:r>
+        <w:rPr>
+          <w:rFonts w:ascii="Arial" w:eastAsia="Times New Roman" w:hAnsi="Times New Roman" w:cs="Times New Roman"/>
+          <w:sz w:val="20"/>
+          <w:szCs w:val="24"/>
+          <w:lang w:eastAsia="en-GB"/>
+        </w:rPr>
+        <w:t>And if 2 solutions are not dominating each other, they are incomparable, aren't them?</w:t>
+      </w:r>
+    </w:p>
+    <w:p>
+      <w:pPr>
+        <w:pStyle w:val="PlainText"/>
+        <w:widowControl w:val="0"/>
+        <w:autoSpaceDE w:val="0"/>
+        <w:autoSpaceDN w:val="0"/>
+        <w:adjustRightInd w:val="0"/>
+        <w:spacing w:after="200" w:line="264" w:lineRule="auto"/>
+        <w:jc w:val="both"/>
+        <w:rPr>
+          <w:rFonts w:ascii="Arial" w:eastAsia="Times New Roman" w:hAnsi="Times New Roman" w:cs="Times New Roman"/>
+          <w:b/>
+          <w:color w:val="800000"/>
+          <w:sz w:val="20"/>
+          <w:szCs w:val="24"/>
+          <w:lang w:eastAsia="en-GB"/>
+        </w:rPr>
+      </w:pPr>
       <w:proofErr w:type="gramStart"/>
       <w:r>
         <w:rPr>
@@ -3053,7 +3309,42 @@
           <w:szCs w:val="24"/>
           <w:lang w:eastAsia="en-GB"/>
         </w:rPr>
-        <w:t>TO DO.</w:t>
+        <w:t>TO DO</w:t>
+      </w:r>
+      <w:r>
+        <w:rPr>
+          <w:rFonts w:ascii="Arial" w:eastAsia="Times New Roman" w:hAnsi="Times New Roman" w:cs="Times New Roman"/>
+          <w:b/>
+          <w:color w:val="800000"/>
+          <w:sz w:val="20"/>
+          <w:szCs w:val="24"/>
+          <w:lang w:eastAsia="en-GB"/>
+        </w:rPr>
+        <w:t xml:space="preserve"> (</w:t>
+      </w:r>
+      <w:proofErr w:type="spellStart"/>
+      <w:r>
+        <w:rPr>
+          <w:rFonts w:ascii="Arial" w:eastAsia="Times New Roman" w:hAnsi="Times New Roman" w:cs="Times New Roman"/>
+          <w:b/>
+          <w:color w:val="800000"/>
+          <w:sz w:val="20"/>
+          <w:szCs w:val="24"/>
+          <w:lang w:eastAsia="en-GB"/>
+        </w:rPr>
+        <w:t>Sanaz</w:t>
+      </w:r>
+      <w:proofErr w:type="spellEnd"/>
+      <w:r>
+        <w:rPr>
+          <w:rFonts w:ascii="Arial" w:eastAsia="Times New Roman" w:hAnsi="Times New Roman" w:cs="Times New Roman"/>
+          <w:b/>
+          <w:color w:val="800000"/>
+          <w:sz w:val="20"/>
+          <w:szCs w:val="24"/>
+          <w:lang w:eastAsia="en-GB"/>
+        </w:rPr>
+        <w:t>?)</w:t>
       </w:r>
       <w:proofErr w:type="gramEnd"/>
     </w:p>
@@ -3090,57 +3381,14 @@
           <w:lang w:eastAsia="en-GB"/>
         </w:rPr>
       </w:pPr>
-    </w:p>
-    <w:p>
-      <w:pPr>
-        <w:pStyle w:val="PlainText"/>
-        <w:widowControl w:val="0"/>
-        <w:autoSpaceDE w:val="0"/>
-        <w:autoSpaceDN w:val="0"/>
-        <w:adjustRightInd w:val="0"/>
-        <w:spacing w:after="200" w:line="264" w:lineRule="auto"/>
-        <w:jc w:val="both"/>
-        <w:rPr>
-          <w:rFonts w:ascii="Arial" w:eastAsia="Times New Roman" w:hAnsi="Times New Roman" w:cs="Times New Roman"/>
-          <w:sz w:val="20"/>
-          <w:szCs w:val="24"/>
-          <w:lang w:eastAsia="en-GB"/>
-        </w:rPr>
-      </w:pPr>
-      <w:r>
-        <w:rPr>
-          <w:rFonts w:ascii="Arial" w:eastAsia="Times New Roman" w:hAnsi="Times New Roman" w:cs="Times New Roman"/>
-          <w:sz w:val="20"/>
-          <w:szCs w:val="24"/>
-          <w:lang w:eastAsia="en-GB"/>
-        </w:rPr>
-        <w:t>Section III (the MO section) uses several simplifications, this could surely be improved. According to my knowledge, the generated front an MO-algorithm provides is usually called Pareto front approximation, especially if the real front is not known. Only the real front itself is called Pareto front.</w:t>
-      </w:r>
-    </w:p>
-    <w:p>
-      <w:pPr>
-        <w:pStyle w:val="PlainText"/>
-        <w:widowControl w:val="0"/>
-        <w:autoSpaceDE w:val="0"/>
-        <w:autoSpaceDN w:val="0"/>
-        <w:adjustRightInd w:val="0"/>
-        <w:spacing w:after="200" w:line="264" w:lineRule="auto"/>
-        <w:jc w:val="both"/>
-        <w:rPr>
-          <w:rFonts w:ascii="Arial" w:eastAsia="Times New Roman" w:hAnsi="Times New Roman" w:cs="Times New Roman"/>
-          <w:sz w:val="20"/>
-          <w:szCs w:val="24"/>
-          <w:lang w:eastAsia="en-GB"/>
-        </w:rPr>
-      </w:pPr>
-      <w:r>
-        <w:rPr>
-          <w:rFonts w:ascii="Arial" w:eastAsia="Times New Roman" w:hAnsi="Times New Roman" w:cs="Times New Roman"/>
-          <w:sz w:val="20"/>
-          <w:szCs w:val="24"/>
-          <w:lang w:eastAsia="en-GB"/>
-        </w:rPr>
-        <w:t>And if 2 solutions are not dominating each other, they are incomparable, aren't them?</w:t>
+      <w:r>
+        <w:rPr>
+          <w:rFonts w:ascii="Arial" w:eastAsia="Times New Roman" w:hAnsi="Times New Roman" w:cs="Times New Roman"/>
+          <w:sz w:val="20"/>
+          <w:szCs w:val="24"/>
+          <w:lang w:eastAsia="en-GB"/>
+        </w:rPr>
+        <w:t>Next, the Elitism description on page 3 says that the first front is always kept. But what if the first front gets larger than the population size? Shouldn't that be possible when the number of offspring individuals is equal to the population size? Don't we still need to remove some individuals?</w:t>
       </w:r>
     </w:p>
     <w:p>
@@ -3171,71 +3419,42 @@
           <w:szCs w:val="24"/>
           <w:lang w:eastAsia="en-GB"/>
         </w:rPr>
-        <w:t>TO DO.</w:t>
+        <w:t>Done.</w:t>
       </w:r>
       <w:proofErr w:type="gramEnd"/>
-    </w:p>
-    <w:p>
-      <w:pPr>
-        <w:pStyle w:val="PlainText"/>
-        <w:widowControl w:val="0"/>
-        <w:autoSpaceDE w:val="0"/>
-        <w:autoSpaceDN w:val="0"/>
-        <w:adjustRightInd w:val="0"/>
-        <w:spacing w:after="200" w:line="264" w:lineRule="auto"/>
-        <w:jc w:val="both"/>
-        <w:rPr>
-          <w:rFonts w:ascii="Arial" w:eastAsia="Times New Roman" w:hAnsi="Times New Roman" w:cs="Times New Roman"/>
-          <w:sz w:val="20"/>
-          <w:szCs w:val="24"/>
-          <w:lang w:eastAsia="en-GB"/>
-        </w:rPr>
-      </w:pPr>
-    </w:p>
-    <w:p>
-      <w:pPr>
-        <w:pStyle w:val="PlainText"/>
-        <w:widowControl w:val="0"/>
-        <w:autoSpaceDE w:val="0"/>
-        <w:autoSpaceDN w:val="0"/>
-        <w:adjustRightInd w:val="0"/>
-        <w:spacing w:after="200" w:line="264" w:lineRule="auto"/>
-        <w:jc w:val="both"/>
-        <w:rPr>
-          <w:rFonts w:ascii="Arial" w:eastAsia="Times New Roman" w:hAnsi="Times New Roman" w:cs="Times New Roman"/>
-          <w:sz w:val="20"/>
-          <w:szCs w:val="24"/>
-          <w:lang w:eastAsia="en-GB"/>
-        </w:rPr>
-      </w:pPr>
-      <w:r>
-        <w:rPr>
-          <w:rFonts w:ascii="Arial" w:eastAsia="Times New Roman" w:hAnsi="Times New Roman" w:cs="Times New Roman"/>
-          <w:sz w:val="20"/>
-          <w:szCs w:val="24"/>
-          <w:lang w:eastAsia="en-GB"/>
-        </w:rPr>
-        <w:t>Next, the Elitism description on page 3 says that the first front is always kept. But what if the first front gets larger than the population size? Shouldn't that be possible when the number of offspring individuals is equal to the population size? Don't we still need to remove some individuals?</w:t>
-      </w:r>
-    </w:p>
-    <w:p>
-      <w:pPr>
-        <w:pStyle w:val="PlainText"/>
-        <w:widowControl w:val="0"/>
-        <w:autoSpaceDE w:val="0"/>
-        <w:autoSpaceDN w:val="0"/>
-        <w:adjustRightInd w:val="0"/>
-        <w:spacing w:after="200" w:line="264" w:lineRule="auto"/>
-        <w:jc w:val="both"/>
-        <w:rPr>
-          <w:rFonts w:ascii="Arial" w:eastAsia="Times New Roman" w:hAnsi="Times New Roman" w:cs="Times New Roman"/>
-          <w:b/>
-          <w:color w:val="800000"/>
-          <w:sz w:val="20"/>
-          <w:szCs w:val="24"/>
-          <w:lang w:eastAsia="en-GB"/>
-        </w:rPr>
-      </w:pPr>
+      <w:r>
+        <w:rPr>
+          <w:rFonts w:ascii="Arial" w:eastAsia="Times New Roman" w:hAnsi="Times New Roman" w:cs="Times New Roman"/>
+          <w:b/>
+          <w:color w:val="800000"/>
+          <w:sz w:val="20"/>
+          <w:szCs w:val="24"/>
+          <w:lang w:eastAsia="en-GB"/>
+        </w:rPr>
+        <w:t xml:space="preserve"> Yes, it is possible</w:t>
+      </w:r>
+      <w:r>
+        <w:rPr>
+          <w:rFonts w:ascii="Arial" w:eastAsia="Times New Roman" w:hAnsi="Times New Roman" w:cs="Times New Roman"/>
+          <w:b/>
+          <w:color w:val="800000"/>
+          <w:sz w:val="20"/>
+          <w:szCs w:val="24"/>
+          <w:lang w:eastAsia="en-GB"/>
+        </w:rPr>
+        <w:t xml:space="preserve"> and contemplated by the algorithm</w:t>
+      </w:r>
+      <w:r>
+        <w:rPr>
+          <w:rFonts w:ascii="Arial" w:eastAsia="Times New Roman" w:hAnsi="Times New Roman" w:cs="Times New Roman"/>
+          <w:b/>
+          <w:color w:val="800000"/>
+          <w:sz w:val="20"/>
+          <w:szCs w:val="24"/>
+          <w:lang w:eastAsia="en-GB"/>
+        </w:rPr>
+        <w:t xml:space="preserve">. Every new generation, the population is truncated to its defined size. The individuals are sorted according to their rank (first) and their crowding distance (second). For a population of size N, only the first N </w:t>
+      </w:r>
       <w:proofErr w:type="gramStart"/>
       <w:r>
         <w:rPr>
@@ -3246,9 +3465,361 @@
           <w:szCs w:val="24"/>
           <w:lang w:eastAsia="en-GB"/>
         </w:rPr>
-        <w:t>TO DO.</w:t>
+        <w:t>are</w:t>
       </w:r>
       <w:proofErr w:type="gramEnd"/>
+      <w:r>
+        <w:rPr>
+          <w:rFonts w:ascii="Arial" w:eastAsia="Times New Roman" w:hAnsi="Times New Roman" w:cs="Times New Roman"/>
+          <w:b/>
+          <w:color w:val="800000"/>
+          <w:sz w:val="20"/>
+          <w:szCs w:val="24"/>
+          <w:lang w:eastAsia="en-GB"/>
+        </w:rPr>
+        <w:t xml:space="preserve"> kept, while the others are discarded. We have incorporated </w:t>
+      </w:r>
+      <w:r>
+        <w:rPr>
+          <w:rFonts w:ascii="Arial" w:eastAsia="Times New Roman" w:hAnsi="Times New Roman" w:cs="Times New Roman"/>
+          <w:b/>
+          <w:color w:val="800000"/>
+          <w:sz w:val="20"/>
+          <w:szCs w:val="24"/>
+          <w:lang w:eastAsia="en-GB"/>
+        </w:rPr>
+        <w:t>the following changes</w:t>
+      </w:r>
+      <w:r>
+        <w:rPr>
+          <w:rFonts w:ascii="Arial" w:eastAsia="Times New Roman" w:hAnsi="Times New Roman" w:cs="Times New Roman"/>
+          <w:b/>
+          <w:color w:val="800000"/>
+          <w:sz w:val="20"/>
+          <w:szCs w:val="24"/>
+          <w:lang w:eastAsia="en-GB"/>
+        </w:rPr>
+        <w:t xml:space="preserve"> to make this clearer</w:t>
+      </w:r>
+      <w:r>
+        <w:rPr>
+          <w:rFonts w:ascii="Arial" w:eastAsia="Times New Roman" w:hAnsi="Times New Roman" w:cs="Times New Roman"/>
+          <w:b/>
+          <w:color w:val="800000"/>
+          <w:sz w:val="20"/>
+          <w:szCs w:val="24"/>
+          <w:lang w:eastAsia="en-GB"/>
+        </w:rPr>
+        <w:t>:</w:t>
+      </w:r>
+      <w:r>
+        <w:rPr>
+          <w:rFonts w:ascii="Arial" w:eastAsia="Times New Roman" w:hAnsi="Times New Roman" w:cs="Times New Roman"/>
+          <w:b/>
+          <w:color w:val="800000"/>
+          <w:sz w:val="20"/>
+          <w:szCs w:val="24"/>
+          <w:lang w:eastAsia="en-GB"/>
+        </w:rPr>
+        <w:t xml:space="preserve"> </w:t>
+      </w:r>
+      <w:r>
+        <w:rPr>
+          <w:rFonts w:ascii="Arial" w:eastAsia="Times New Roman" w:hAnsi="Times New Roman" w:cs="Times New Roman"/>
+          <w:b/>
+          <w:color w:val="800000"/>
+          <w:sz w:val="20"/>
+          <w:szCs w:val="24"/>
+          <w:lang w:eastAsia="en-GB"/>
+        </w:rPr>
+        <w:t>f</w:t>
+      </w:r>
+      <w:r>
+        <w:rPr>
+          <w:rFonts w:ascii="Arial" w:eastAsia="Times New Roman" w:hAnsi="Times New Roman" w:cs="Times New Roman"/>
+          <w:b/>
+          <w:color w:val="800000"/>
+          <w:sz w:val="20"/>
+          <w:szCs w:val="24"/>
+          <w:lang w:eastAsia="en-GB"/>
+        </w:rPr>
+        <w:t>irst, at the end of the paragraph before the three bullet points:</w:t>
+      </w:r>
+    </w:p>
+    <w:p>
+      <w:pPr>
+        <w:pStyle w:val="PlainText"/>
+        <w:widowControl w:val="0"/>
+        <w:autoSpaceDE w:val="0"/>
+        <w:autoSpaceDN w:val="0"/>
+        <w:adjustRightInd w:val="0"/>
+        <w:spacing w:after="200" w:line="264" w:lineRule="auto"/>
+        <w:jc w:val="both"/>
+        <w:rPr>
+          <w:rFonts w:ascii="Arial" w:eastAsia="Times New Roman" w:hAnsi="Times New Roman" w:cs="Times New Roman"/>
+          <w:i/>
+          <w:color w:val="800000"/>
+          <w:sz w:val="20"/>
+          <w:szCs w:val="24"/>
+          <w:lang w:eastAsia="en-GB"/>
+        </w:rPr>
+      </w:pPr>
+      <w:r>
+        <w:rPr>
+          <w:rFonts w:ascii="Arial" w:eastAsia="Times New Roman" w:hAnsi="Times New Roman" w:cs="Times New Roman"/>
+          <w:i/>
+          <w:color w:val="800000"/>
+          <w:sz w:val="20"/>
+          <w:szCs w:val="24"/>
+          <w:lang w:eastAsia="en-GB"/>
+        </w:rPr>
+        <w:t>[</w:t>
+      </w:r>
+      <w:r>
+        <w:rPr>
+          <w:rFonts w:ascii="Arial" w:eastAsia="Times New Roman" w:hAnsi="Times New Roman" w:cs="Times New Roman"/>
+          <w:i/>
+          <w:color w:val="800000"/>
+          <w:sz w:val="20"/>
+          <w:szCs w:val="24"/>
+          <w:lang w:eastAsia="en-GB"/>
+        </w:rPr>
+        <w:t>…</w:t>
+      </w:r>
+      <w:r>
+        <w:rPr>
+          <w:rFonts w:ascii="Arial" w:eastAsia="Times New Roman" w:hAnsi="Times New Roman" w:cs="Times New Roman"/>
+          <w:i/>
+          <w:color w:val="800000"/>
+          <w:sz w:val="20"/>
+          <w:szCs w:val="24"/>
+          <w:lang w:eastAsia="en-GB"/>
+        </w:rPr>
+        <w:t xml:space="preserve">] </w:t>
+      </w:r>
+      <w:r>
+        <w:rPr>
+          <w:rFonts w:ascii="Arial" w:eastAsia="Times New Roman" w:hAnsi="Times New Roman" w:cs="Times New Roman"/>
+          <w:i/>
+          <w:color w:val="800000"/>
+          <w:sz w:val="20"/>
+          <w:szCs w:val="24"/>
+          <w:lang w:eastAsia="en-GB"/>
+        </w:rPr>
+        <w:t>they are ranked according to a dominance criterion and a crowding distance measure, which are used to maintain a good diversity of solutions.</w:t>
+      </w:r>
+      <w:r>
+        <w:rPr>
+          <w:color w:val="000000"/>
+        </w:rPr>
+        <w:t xml:space="preserve"> </w:t>
+      </w:r>
+      <w:proofErr w:type="gramStart"/>
+      <w:r>
+        <w:rPr>
+          <w:rFonts w:ascii="Arial" w:eastAsia="Times New Roman" w:hAnsi="Times New Roman" w:cs="Times New Roman"/>
+          <w:i/>
+          <w:color w:val="800000"/>
+          <w:sz w:val="20"/>
+          <w:szCs w:val="24"/>
+          <w:lang w:eastAsia="en-GB"/>
+        </w:rPr>
+        <w:t>After each iteration</w:t>
+      </w:r>
+      <w:proofErr w:type="gramEnd"/>
+      <w:r>
+        <w:rPr>
+          <w:rFonts w:ascii="Arial" w:eastAsia="Times New Roman" w:hAnsi="Times New Roman" w:cs="Times New Roman"/>
+          <w:i/>
+          <w:color w:val="800000"/>
+          <w:sz w:val="20"/>
+          <w:szCs w:val="24"/>
+          <w:lang w:eastAsia="en-GB"/>
+        </w:rPr>
+        <w:t xml:space="preserve"> of the algorithm, only the best </w:t>
+      </w:r>
+      <w:r>
+        <w:rPr>
+          <w:rFonts w:ascii="Arial" w:eastAsia="Times New Roman" w:hAnsi="Times New Roman" w:cs="Times New Roman"/>
+          <w:i/>
+          <w:color w:val="800000"/>
+          <w:sz w:val="20"/>
+          <w:szCs w:val="24"/>
+          <w:lang w:eastAsia="en-GB"/>
+        </w:rPr>
+        <w:t xml:space="preserve">N </w:t>
+      </w:r>
+      <w:r>
+        <w:rPr>
+          <w:rFonts w:ascii="Arial" w:eastAsia="Times New Roman" w:hAnsi="Times New Roman" w:cs="Times New Roman"/>
+          <w:i/>
+          <w:color w:val="800000"/>
+          <w:sz w:val="20"/>
+          <w:szCs w:val="24"/>
+          <w:lang w:eastAsia="en-GB"/>
+        </w:rPr>
+        <w:t>individuals</w:t>
+      </w:r>
+      <w:r>
+        <w:rPr>
+          <w:rFonts w:ascii="Arial" w:eastAsia="Times New Roman" w:hAnsi="Times New Roman" w:cs="Times New Roman"/>
+          <w:i/>
+          <w:color w:val="800000"/>
+          <w:sz w:val="20"/>
+          <w:szCs w:val="24"/>
+          <w:lang w:eastAsia="en-GB"/>
+        </w:rPr>
+        <w:t xml:space="preserve"> according to this ranking are maintained to the next generation.</w:t>
+      </w:r>
+    </w:p>
+    <w:p>
+      <w:pPr>
+        <w:pStyle w:val="PlainText"/>
+        <w:widowControl w:val="0"/>
+        <w:autoSpaceDE w:val="0"/>
+        <w:autoSpaceDN w:val="0"/>
+        <w:adjustRightInd w:val="0"/>
+        <w:spacing w:after="200" w:line="264" w:lineRule="auto"/>
+        <w:jc w:val="both"/>
+        <w:rPr>
+          <w:rFonts w:ascii="Arial" w:eastAsia="Times New Roman" w:hAnsi="Times New Roman" w:cs="Times New Roman"/>
+          <w:b/>
+          <w:color w:val="800000"/>
+          <w:sz w:val="20"/>
+          <w:szCs w:val="24"/>
+          <w:lang w:eastAsia="en-GB"/>
+        </w:rPr>
+      </w:pPr>
+      <w:r>
+        <w:rPr>
+          <w:rFonts w:ascii="Arial" w:eastAsia="Times New Roman" w:hAnsi="Times New Roman" w:cs="Times New Roman"/>
+          <w:b/>
+          <w:color w:val="800000"/>
+          <w:sz w:val="20"/>
+          <w:szCs w:val="24"/>
+          <w:lang w:eastAsia="en-GB"/>
+        </w:rPr>
+        <w:t xml:space="preserve">Secondly, </w:t>
+      </w:r>
+      <w:r>
+        <w:rPr>
+          <w:rFonts w:ascii="Arial" w:eastAsia="Times New Roman" w:hAnsi="Times New Roman" w:cs="Times New Roman"/>
+          <w:b/>
+          <w:color w:val="800000"/>
+          <w:sz w:val="20"/>
+          <w:szCs w:val="24"/>
+          <w:lang w:eastAsia="en-GB"/>
+        </w:rPr>
+        <w:t>we have reworded</w:t>
+      </w:r>
+      <w:r>
+        <w:rPr>
+          <w:rFonts w:ascii="Arial" w:eastAsia="Times New Roman" w:hAnsi="Times New Roman" w:cs="Times New Roman"/>
+          <w:b/>
+          <w:color w:val="800000"/>
+          <w:sz w:val="20"/>
+          <w:szCs w:val="24"/>
+          <w:lang w:eastAsia="en-GB"/>
+        </w:rPr>
+        <w:t xml:space="preserve"> the </w:t>
+      </w:r>
+      <w:r>
+        <w:rPr>
+          <w:rFonts w:ascii="Arial" w:eastAsia="Times New Roman" w:hAnsi="Times New Roman" w:cs="Times New Roman"/>
+          <w:b/>
+          <w:color w:val="800000"/>
+          <w:sz w:val="20"/>
+          <w:szCs w:val="24"/>
+          <w:lang w:eastAsia="en-GB"/>
+        </w:rPr>
+        <w:t>“</w:t>
+      </w:r>
+      <w:r>
+        <w:rPr>
+          <w:rFonts w:ascii="Arial" w:eastAsia="Times New Roman" w:hAnsi="Times New Roman" w:cs="Times New Roman"/>
+          <w:b/>
+          <w:color w:val="800000"/>
+          <w:sz w:val="20"/>
+          <w:szCs w:val="24"/>
+          <w:lang w:eastAsia="en-GB"/>
+        </w:rPr>
+        <w:t>Elitism</w:t>
+      </w:r>
+      <w:r>
+        <w:rPr>
+          <w:rFonts w:ascii="Arial" w:eastAsia="Times New Roman" w:hAnsi="Times New Roman" w:cs="Times New Roman"/>
+          <w:b/>
+          <w:color w:val="800000"/>
+          <w:sz w:val="20"/>
+          <w:szCs w:val="24"/>
+          <w:lang w:eastAsia="en-GB"/>
+        </w:rPr>
+        <w:t>”</w:t>
+      </w:r>
+      <w:r>
+        <w:rPr>
+          <w:rFonts w:ascii="Arial" w:eastAsia="Times New Roman" w:hAnsi="Times New Roman" w:cs="Times New Roman"/>
+          <w:b/>
+          <w:color w:val="800000"/>
+          <w:sz w:val="20"/>
+          <w:szCs w:val="24"/>
+          <w:lang w:eastAsia="en-GB"/>
+        </w:rPr>
+        <w:t xml:space="preserve"> bullet point:</w:t>
+      </w:r>
+    </w:p>
+    <w:p>
+      <w:pPr>
+        <w:pStyle w:val="PlainText"/>
+        <w:widowControl w:val="0"/>
+        <w:autoSpaceDE w:val="0"/>
+        <w:autoSpaceDN w:val="0"/>
+        <w:adjustRightInd w:val="0"/>
+        <w:spacing w:after="200" w:line="264" w:lineRule="auto"/>
+        <w:jc w:val="both"/>
+        <w:rPr>
+          <w:rFonts w:ascii="Arial" w:eastAsia="Times New Roman" w:hAnsi="Times New Roman" w:cs="Times New Roman"/>
+          <w:i/>
+          <w:color w:val="800000"/>
+          <w:sz w:val="20"/>
+          <w:szCs w:val="24"/>
+          <w:lang w:eastAsia="en-GB"/>
+        </w:rPr>
+      </w:pPr>
+      <w:r>
+        <w:rPr>
+          <w:rFonts w:ascii="Arial" w:eastAsia="Times New Roman" w:hAnsi="Times New Roman" w:cs="Times New Roman"/>
+          <w:i/>
+          <w:color w:val="800000"/>
+          <w:sz w:val="20"/>
+          <w:szCs w:val="24"/>
+          <w:lang w:eastAsia="en-GB"/>
+        </w:rPr>
+        <w:t>Elitism: The individuals from the first front F</w:t>
+      </w:r>
+      <w:r>
+        <w:rPr>
+          <w:rFonts w:ascii="Arial" w:eastAsia="Times New Roman" w:hAnsi="Arial" w:cs="Times New Roman"/>
+          <w:i/>
+          <w:color w:val="800000"/>
+          <w:sz w:val="20"/>
+          <w:szCs w:val="24"/>
+          <w:vertAlign w:val="subscript"/>
+          <w:lang w:eastAsia="en-GB"/>
+        </w:rPr>
+        <w:t>0</w:t>
+      </w:r>
+      <w:r>
+        <w:rPr>
+          <w:rFonts w:ascii="Arial" w:eastAsia="Times New Roman" w:hAnsi="Times New Roman" w:cs="Times New Roman"/>
+          <w:i/>
+          <w:color w:val="800000"/>
+          <w:sz w:val="20"/>
+          <w:szCs w:val="24"/>
+          <w:lang w:eastAsia="en-GB"/>
+        </w:rPr>
+        <w:t xml:space="preserve"> are always ranked first, according to the dominance criterion and their crowding distance. This ensures that the best solutions always survive to the next generation.</w:t>
+      </w:r>
     </w:p>
     <w:p>
       <w:pPr>
@@ -3294,6 +3865,30 @@
           <w:lang w:eastAsia="en-GB"/>
         </w:rPr>
       </w:pPr>
+      <w:proofErr w:type="gramStart"/>
+      <w:r>
+        <w:rPr>
+          <w:rFonts w:ascii="Arial" w:eastAsia="Times New Roman" w:hAnsi="Times New Roman" w:cs="Times New Roman"/>
+          <w:b/>
+          <w:color w:val="800000"/>
+          <w:sz w:val="20"/>
+          <w:szCs w:val="24"/>
+          <w:lang w:eastAsia="en-GB"/>
+        </w:rPr>
+        <w:t>Done.</w:t>
+      </w:r>
+      <w:proofErr w:type="gramEnd"/>
+      <w:r>
+        <w:rPr>
+          <w:rFonts w:ascii="Arial" w:eastAsia="Times New Roman" w:hAnsi="Times New Roman" w:cs="Times New Roman"/>
+          <w:b/>
+          <w:color w:val="800000"/>
+          <w:sz w:val="20"/>
+          <w:szCs w:val="24"/>
+          <w:lang w:eastAsia="en-GB"/>
+        </w:rPr>
+        <w:t xml:space="preserve"> </w:t>
+      </w:r>
       <w:r>
         <w:rPr>
           <w:rFonts w:ascii="Arial" w:eastAsia="Times New Roman" w:hAnsi="Times New Roman" w:cs="Times New Roman"/>
@@ -3360,6 +3955,7 @@
           <w:szCs w:val="24"/>
           <w:lang w:eastAsia="en-GB"/>
         </w:rPr>
+        <w:lastRenderedPageBreak/>
         <w:t>Concerning the experimental part: on page 9 you use the term "experiment" as a synonym for "runs" or "repeats".</w:t>
       </w:r>
       <w:proofErr w:type="gramEnd"/>
@@ -3573,695 +4169,609 @@
           <w:szCs w:val="24"/>
           <w:lang w:eastAsia="en-GB"/>
         </w:rPr>
+        <w:t>Done.</w:t>
+      </w:r>
+      <w:proofErr w:type="gramEnd"/>
+      <w:r>
+        <w:rPr>
+          <w:rFonts w:ascii="Arial" w:eastAsia="Times New Roman" w:hAnsi="Times New Roman" w:cs="Times New Roman"/>
+          <w:b/>
+          <w:color w:val="800000"/>
+          <w:sz w:val="20"/>
+          <w:szCs w:val="24"/>
+          <w:lang w:eastAsia="en-GB"/>
+        </w:rPr>
+        <w:t xml:space="preserve"> This was indeed not expressed properly. We have changed the caption of the table to better define the methodology followed:</w:t>
+      </w:r>
+    </w:p>
+    <w:p>
+      <w:pPr>
+        <w:pStyle w:val="PlainText"/>
+        <w:widowControl w:val="0"/>
+        <w:autoSpaceDE w:val="0"/>
+        <w:autoSpaceDN w:val="0"/>
+        <w:adjustRightInd w:val="0"/>
+        <w:spacing w:after="200" w:line="264" w:lineRule="auto"/>
+        <w:jc w:val="both"/>
+        <w:rPr>
+          <w:rFonts w:ascii="Arial" w:eastAsia="Times New Roman" w:hAnsi="Times New Roman" w:cs="Times New Roman"/>
+          <w:i/>
+          <w:color w:val="800000"/>
+          <w:sz w:val="20"/>
+          <w:szCs w:val="24"/>
+          <w:lang w:eastAsia="en-GB"/>
+        </w:rPr>
+      </w:pPr>
+      <w:r>
+        <w:rPr>
+          <w:rFonts w:ascii="Arial" w:eastAsia="Times New Roman" w:hAnsi="Times New Roman" w:cs="Times New Roman"/>
+          <w:i/>
+          <w:color w:val="800000"/>
+          <w:sz w:val="20"/>
+          <w:szCs w:val="24"/>
+          <w:lang w:eastAsia="en-GB"/>
+        </w:rPr>
+        <w:t xml:space="preserve">MO-MCTS results in MO-PTSP with different weight vectors. Values in bold indicate the best results on each map, when they are separated at least by </w:t>
+      </w:r>
+      <w:r>
+        <w:rPr>
+          <w:rFonts w:ascii="Arial" w:eastAsia="Times New Roman" w:hAnsi="Times New Roman" w:cs="Times New Roman"/>
+          <w:i/>
+          <w:color w:val="800000"/>
+          <w:sz w:val="20"/>
+          <w:szCs w:val="24"/>
+          <w:lang w:eastAsia="en-GB"/>
+        </w:rPr>
+        <w:t>2</w:t>
+      </w:r>
+      <w:r>
+        <w:rPr>
+          <w:rFonts w:ascii="Arial" w:eastAsia="Times New Roman" w:hAnsi="Times New Roman" w:cs="Times New Roman"/>
+          <w:i/>
+          <w:color w:val="800000"/>
+          <w:sz w:val="20"/>
+          <w:szCs w:val="24"/>
+          <w:lang w:eastAsia="en-GB"/>
+        </w:rPr>
+        <w:t xml:space="preserve"> standard errors from the others.</w:t>
+      </w:r>
+    </w:p>
+    <w:p>
+      <w:pPr>
+        <w:pStyle w:val="PlainText"/>
+        <w:widowControl w:val="0"/>
+        <w:autoSpaceDE w:val="0"/>
+        <w:autoSpaceDN w:val="0"/>
+        <w:adjustRightInd w:val="0"/>
+        <w:spacing w:after="200" w:line="264" w:lineRule="auto"/>
+        <w:jc w:val="both"/>
+        <w:rPr>
+          <w:rFonts w:ascii="Arial" w:eastAsia="Times New Roman" w:hAnsi="Times New Roman" w:cs="Times New Roman"/>
+          <w:sz w:val="20"/>
+          <w:szCs w:val="24"/>
+          <w:lang w:eastAsia="en-GB"/>
+        </w:rPr>
+      </w:pPr>
+      <w:r>
+        <w:rPr>
+          <w:rFonts w:ascii="Arial" w:eastAsia="Times New Roman" w:hAnsi="Times New Roman" w:cs="Times New Roman"/>
+          <w:sz w:val="20"/>
+          <w:szCs w:val="24"/>
+          <w:lang w:eastAsia="en-GB"/>
+        </w:rPr>
+        <w:t xml:space="preserve">The comparison between 3 algorithms (using U-tests) is done pairwise, right? There are means to do that differently (all at once), but as it is only 3, this may be acceptable. But your concept of a domination test is not entirely clear to me. You do a pairwise comparison between the repeats for the 2 algorithms and count how often the </w:t>
+      </w:r>
+      <w:proofErr w:type="gramStart"/>
+      <w:r>
+        <w:rPr>
+          <w:rFonts w:ascii="Arial" w:eastAsia="Times New Roman" w:hAnsi="Times New Roman" w:cs="Times New Roman"/>
+          <w:sz w:val="20"/>
+          <w:szCs w:val="24"/>
+          <w:lang w:eastAsia="en-GB"/>
+        </w:rPr>
+        <w:t>solution obtained by one algorithm dominate</w:t>
+      </w:r>
+      <w:proofErr w:type="gramEnd"/>
+      <w:r>
+        <w:rPr>
+          <w:rFonts w:ascii="Arial" w:eastAsia="Times New Roman" w:hAnsi="Times New Roman" w:cs="Times New Roman"/>
+          <w:sz w:val="20"/>
+          <w:szCs w:val="24"/>
+          <w:lang w:eastAsia="en-GB"/>
+        </w:rPr>
+        <w:t xml:space="preserve"> the one of the second algorithm? The description is a bit fuzzy here.</w:t>
+      </w:r>
+    </w:p>
+    <w:p>
+      <w:pPr>
+        <w:pStyle w:val="PlainText"/>
+        <w:widowControl w:val="0"/>
+        <w:autoSpaceDE w:val="0"/>
+        <w:autoSpaceDN w:val="0"/>
+        <w:adjustRightInd w:val="0"/>
+        <w:spacing w:after="200" w:line="264" w:lineRule="auto"/>
+        <w:jc w:val="both"/>
+        <w:rPr>
+          <w:rFonts w:ascii="Arial" w:eastAsia="Times New Roman" w:hAnsi="Times New Roman" w:cs="Times New Roman"/>
+          <w:b/>
+          <w:color w:val="800000"/>
+          <w:sz w:val="20"/>
+          <w:szCs w:val="24"/>
+          <w:lang w:eastAsia="en-GB"/>
+        </w:rPr>
+      </w:pPr>
+      <w:proofErr w:type="gramStart"/>
+      <w:r>
+        <w:rPr>
+          <w:rFonts w:ascii="Arial" w:eastAsia="Times New Roman" w:hAnsi="Times New Roman" w:cs="Times New Roman"/>
+          <w:b/>
+          <w:color w:val="800000"/>
+          <w:sz w:val="20"/>
+          <w:szCs w:val="24"/>
+          <w:lang w:eastAsia="en-GB"/>
+        </w:rPr>
+        <w:t>Done.</w:t>
+      </w:r>
+      <w:proofErr w:type="gramEnd"/>
+      <w:r>
+        <w:rPr>
+          <w:rFonts w:ascii="Arial" w:eastAsia="Times New Roman" w:hAnsi="Times New Roman" w:cs="Times New Roman"/>
+          <w:b/>
+          <w:color w:val="800000"/>
+          <w:sz w:val="20"/>
+          <w:szCs w:val="24"/>
+          <w:lang w:eastAsia="en-GB"/>
+        </w:rPr>
+        <w:t xml:space="preserve"> We have enhanced this explanation for clarity:</w:t>
+      </w:r>
+    </w:p>
+    <w:p>
+      <w:pPr>
+        <w:pStyle w:val="PlainText"/>
+        <w:widowControl w:val="0"/>
+        <w:autoSpaceDE w:val="0"/>
+        <w:autoSpaceDN w:val="0"/>
+        <w:adjustRightInd w:val="0"/>
+        <w:spacing w:after="200" w:line="264" w:lineRule="auto"/>
+        <w:jc w:val="both"/>
+        <w:rPr>
+          <w:rFonts w:ascii="Arial" w:eastAsia="Times New Roman" w:hAnsi="Times New Roman" w:cs="Times New Roman"/>
+          <w:b/>
+          <w:color w:val="800000"/>
+          <w:sz w:val="20"/>
+          <w:szCs w:val="24"/>
+          <w:lang w:eastAsia="en-GB"/>
+        </w:rPr>
+      </w:pPr>
+      <w:r>
+        <w:rPr>
+          <w:rFonts w:ascii="Arial" w:eastAsia="Times New Roman" w:hAnsi="Times New Roman" w:cs="Times New Roman"/>
+          <w:i/>
+          <w:color w:val="800000"/>
+          <w:sz w:val="20"/>
+          <w:szCs w:val="24"/>
+          <w:lang w:eastAsia="en-GB"/>
+        </w:rPr>
+        <w:t>Extending this comparison to all maps, each pair of algorithms ends with a triplet (</w:t>
+      </w:r>
+      <w:proofErr w:type="spellStart"/>
+      <w:r>
+        <w:rPr>
+          <w:rFonts w:ascii="Arial" w:eastAsia="Times New Roman" w:hAnsi="Times New Roman" w:cs="Times New Roman"/>
+          <w:i/>
+          <w:color w:val="800000"/>
+          <w:sz w:val="20"/>
+          <w:szCs w:val="24"/>
+          <w:lang w:eastAsia="en-GB"/>
+        </w:rPr>
+        <w:t>D</w:t>
+      </w:r>
+      <w:proofErr w:type="gramStart"/>
+      <w:r>
+        <w:rPr>
+          <w:rFonts w:ascii="Arial" w:eastAsia="Times New Roman" w:hAnsi="Times New Roman" w:cs="Times New Roman"/>
+          <w:i/>
+          <w:color w:val="800000"/>
+          <w:sz w:val="20"/>
+          <w:szCs w:val="24"/>
+          <w:lang w:eastAsia="en-GB"/>
+        </w:rPr>
+        <w:t>,</w:t>
+      </w:r>
+      <w:r>
+        <w:rPr>
+          <w:rFonts w:ascii="Cambria Math" w:eastAsia="Times New Roman" w:hAnsi="Cambria Math" w:cs="Cambria Math"/>
+          <w:i/>
+          <w:color w:val="800000"/>
+          <w:sz w:val="20"/>
+          <w:szCs w:val="24"/>
+          <w:lang w:eastAsia="en-GB"/>
+        </w:rPr>
+        <w:t>∅</w:t>
+      </w:r>
+      <w:proofErr w:type="gramEnd"/>
+      <w:r>
+        <w:rPr>
+          <w:rFonts w:ascii="Arial" w:eastAsia="Times New Roman" w:hAnsi="Times New Roman" w:cs="Times New Roman"/>
+          <w:i/>
+          <w:color w:val="800000"/>
+          <w:sz w:val="20"/>
+          <w:szCs w:val="24"/>
+          <w:lang w:eastAsia="en-GB"/>
+        </w:rPr>
+        <w:t>,d</w:t>
+      </w:r>
+      <w:proofErr w:type="spellEnd"/>
+      <w:r>
+        <w:rPr>
+          <w:rFonts w:ascii="Arial" w:eastAsia="Times New Roman" w:hAnsi="Times New Roman" w:cs="Times New Roman"/>
+          <w:i/>
+          <w:color w:val="800000"/>
+          <w:sz w:val="20"/>
+          <w:szCs w:val="24"/>
+          <w:lang w:eastAsia="en-GB"/>
+        </w:rPr>
+        <w:t xml:space="preserve">). D is the number of maps where the first algorithm dominates the second. </w:t>
+      </w:r>
+      <w:r>
+        <w:rPr>
+          <w:rFonts w:ascii="Cambria Math" w:eastAsia="Times New Roman" w:hAnsi="Cambria Math" w:cs="Cambria Math"/>
+          <w:i/>
+          <w:color w:val="800000"/>
+          <w:sz w:val="20"/>
+          <w:szCs w:val="24"/>
+          <w:lang w:eastAsia="en-GB"/>
+        </w:rPr>
+        <w:t>∅</w:t>
+      </w:r>
+      <w:r>
+        <w:rPr>
+          <w:rFonts w:ascii="Arial" w:eastAsia="Times New Roman" w:hAnsi="Times New Roman" w:cs="Times New Roman"/>
+          <w:i/>
+          <w:color w:val="800000"/>
+          <w:sz w:val="20"/>
+          <w:szCs w:val="24"/>
+          <w:lang w:eastAsia="en-GB"/>
+        </w:rPr>
+        <w:t xml:space="preserve"> is the amount of maps where no dominance can be established, either because the Mann-Whitney-Wilcoxon non-parametric test failed, or because there is no dominance according to the dominance rules described in Section III. Finally, d states the number of maps where the first is dominated by the second. For example, a triplet (</w:t>
+      </w:r>
+      <w:proofErr w:type="spellStart"/>
+      <w:r>
+        <w:rPr>
+          <w:rFonts w:ascii="Arial" w:eastAsia="Times New Roman" w:hAnsi="Times New Roman" w:cs="Times New Roman"/>
+          <w:i/>
+          <w:color w:val="800000"/>
+          <w:sz w:val="20"/>
+          <w:szCs w:val="24"/>
+          <w:lang w:eastAsia="en-GB"/>
+        </w:rPr>
+        <w:t>D</w:t>
+      </w:r>
+      <w:proofErr w:type="gramStart"/>
+      <w:r>
+        <w:rPr>
+          <w:rFonts w:ascii="Arial" w:eastAsia="Times New Roman" w:hAnsi="Times New Roman" w:cs="Times New Roman"/>
+          <w:i/>
+          <w:color w:val="800000"/>
+          <w:sz w:val="20"/>
+          <w:szCs w:val="24"/>
+          <w:lang w:eastAsia="en-GB"/>
+        </w:rPr>
+        <w:t>,</w:t>
+      </w:r>
+      <w:r>
+        <w:rPr>
+          <w:rFonts w:ascii="Cambria Math" w:eastAsia="Times New Roman" w:hAnsi="Cambria Math" w:cs="Cambria Math"/>
+          <w:i/>
+          <w:color w:val="800000"/>
+          <w:sz w:val="20"/>
+          <w:szCs w:val="24"/>
+          <w:lang w:eastAsia="en-GB"/>
+        </w:rPr>
+        <w:t>∅</w:t>
+      </w:r>
+      <w:proofErr w:type="gramEnd"/>
+      <w:r>
+        <w:rPr>
+          <w:rFonts w:ascii="Arial" w:eastAsia="Times New Roman" w:hAnsi="Times New Roman" w:cs="Times New Roman"/>
+          <w:i/>
+          <w:color w:val="800000"/>
+          <w:sz w:val="20"/>
+          <w:szCs w:val="24"/>
+          <w:lang w:eastAsia="en-GB"/>
+        </w:rPr>
+        <w:t>,d</w:t>
+      </w:r>
+      <w:proofErr w:type="spellEnd"/>
+      <w:r>
+        <w:rPr>
+          <w:rFonts w:ascii="Arial" w:eastAsia="Times New Roman" w:hAnsi="Times New Roman" w:cs="Times New Roman"/>
+          <w:i/>
+          <w:color w:val="800000"/>
+          <w:sz w:val="20"/>
+          <w:szCs w:val="24"/>
+          <w:lang w:eastAsia="en-GB"/>
+        </w:rPr>
+        <w:t>) = (8,2,0) comparing algorithms A and B would mean that the results obtained by A dominate those from B in 8 of the 10 maps, and that it is not possible to derive any dominance in the other 2. Table II summarizes these results for all the algorithms tested.</w:t>
+      </w:r>
+    </w:p>
+    <w:p>
+      <w:pPr>
+        <w:pStyle w:val="PlainText"/>
+        <w:widowControl w:val="0"/>
+        <w:autoSpaceDE w:val="0"/>
+        <w:autoSpaceDN w:val="0"/>
+        <w:adjustRightInd w:val="0"/>
+        <w:spacing w:after="200" w:line="264" w:lineRule="auto"/>
+        <w:jc w:val="both"/>
+        <w:rPr>
+          <w:rFonts w:ascii="Arial" w:eastAsia="Times New Roman" w:hAnsi="Times New Roman" w:cs="Times New Roman"/>
+          <w:sz w:val="20"/>
+          <w:szCs w:val="24"/>
+          <w:lang w:eastAsia="en-GB"/>
+        </w:rPr>
+      </w:pPr>
+      <w:r>
+        <w:rPr>
+          <w:rFonts w:ascii="Arial" w:eastAsia="Times New Roman" w:hAnsi="Times New Roman" w:cs="Times New Roman"/>
+          <w:sz w:val="20"/>
+          <w:szCs w:val="24"/>
+          <w:lang w:eastAsia="en-GB"/>
+        </w:rPr>
+        <w:t xml:space="preserve">Visualization: numbers are nice, but I imagine that especially table II would make a nice figure. </w:t>
+      </w:r>
+      <w:proofErr w:type="gramStart"/>
+      <w:r>
+        <w:rPr>
+          <w:rFonts w:ascii="Arial" w:eastAsia="Times New Roman" w:hAnsi="Times New Roman" w:cs="Times New Roman"/>
+          <w:sz w:val="20"/>
+          <w:szCs w:val="24"/>
+          <w:lang w:eastAsia="en-GB"/>
+        </w:rPr>
+        <w:t>Probably much easier to understand.</w:t>
+      </w:r>
+      <w:proofErr w:type="gramEnd"/>
+    </w:p>
+    <w:p>
+      <w:pPr>
+        <w:pStyle w:val="PlainText"/>
+        <w:widowControl w:val="0"/>
+        <w:autoSpaceDE w:val="0"/>
+        <w:autoSpaceDN w:val="0"/>
+        <w:adjustRightInd w:val="0"/>
+        <w:spacing w:after="200" w:line="264" w:lineRule="auto"/>
+        <w:jc w:val="both"/>
+        <w:rPr>
+          <w:rFonts w:ascii="Arial" w:eastAsia="Times New Roman" w:hAnsi="Times New Roman" w:cs="Times New Roman"/>
+          <w:b/>
+          <w:color w:val="800000"/>
+          <w:sz w:val="20"/>
+          <w:szCs w:val="24"/>
+          <w:lang w:eastAsia="en-GB"/>
+        </w:rPr>
+      </w:pPr>
+      <w:r>
+        <w:rPr>
+          <w:rFonts w:ascii="Arial" w:eastAsia="Times New Roman" w:hAnsi="Times New Roman" w:cs="Times New Roman"/>
+          <w:b/>
+          <w:color w:val="800000"/>
+          <w:sz w:val="20"/>
+          <w:szCs w:val="24"/>
+          <w:lang w:eastAsia="en-GB"/>
+        </w:rPr>
+        <w:t xml:space="preserve">We initially attempted to put this information into a figure, but it proved to be </w:t>
+      </w:r>
+      <w:r>
+        <w:rPr>
+          <w:rFonts w:ascii="Arial" w:eastAsia="Times New Roman" w:hAnsi="Times New Roman" w:cs="Times New Roman"/>
+          <w:b/>
+          <w:color w:val="800000"/>
+          <w:sz w:val="20"/>
+          <w:szCs w:val="24"/>
+          <w:lang w:eastAsia="en-GB"/>
+        </w:rPr>
+        <w:t>not easy to convey.</w:t>
+      </w:r>
+      <w:r>
+        <w:rPr>
+          <w:rFonts w:ascii="Arial" w:eastAsia="Times New Roman" w:hAnsi="Times New Roman" w:cs="Times New Roman"/>
+          <w:b/>
+          <w:color w:val="800000"/>
+          <w:sz w:val="20"/>
+          <w:szCs w:val="24"/>
+          <w:lang w:eastAsia="en-GB"/>
+        </w:rPr>
+        <w:t xml:space="preserve"> After all, we are comparing four different approaches</w:t>
+      </w:r>
+      <w:r>
+        <w:rPr>
+          <w:rFonts w:ascii="Arial" w:eastAsia="Times New Roman" w:hAnsi="Times New Roman" w:cs="Times New Roman"/>
+          <w:b/>
+          <w:color w:val="800000"/>
+          <w:sz w:val="20"/>
+          <w:szCs w:val="24"/>
+          <w:lang w:eastAsia="en-GB"/>
+        </w:rPr>
+        <w:t xml:space="preserve"> in a</w:t>
+      </w:r>
+      <w:r>
+        <w:rPr>
+          <w:rFonts w:ascii="Arial" w:eastAsia="Times New Roman" w:hAnsi="Times New Roman" w:cs="Times New Roman"/>
+          <w:b/>
+          <w:color w:val="800000"/>
+          <w:sz w:val="20"/>
+          <w:szCs w:val="24"/>
+          <w:lang w:eastAsia="en-GB"/>
+        </w:rPr>
+        <w:t xml:space="preserve"> pairwise</w:t>
+      </w:r>
+      <w:r>
+        <w:rPr>
+          <w:rFonts w:ascii="Arial" w:eastAsia="Times New Roman" w:hAnsi="Times New Roman" w:cs="Times New Roman"/>
+          <w:b/>
+          <w:color w:val="800000"/>
+          <w:sz w:val="20"/>
+          <w:szCs w:val="24"/>
+          <w:lang w:eastAsia="en-GB"/>
+        </w:rPr>
+        <w:t xml:space="preserve"> manner</w:t>
+      </w:r>
+      <w:r>
+        <w:rPr>
+          <w:rFonts w:ascii="Arial" w:eastAsia="Times New Roman" w:hAnsi="Times New Roman" w:cs="Times New Roman"/>
+          <w:b/>
+          <w:color w:val="800000"/>
+          <w:sz w:val="20"/>
+          <w:szCs w:val="24"/>
+          <w:lang w:eastAsia="en-GB"/>
+        </w:rPr>
+        <w:t>. For each comparison, there are four different weight vectors to check and</w:t>
+      </w:r>
+      <w:r>
+        <w:rPr>
+          <w:rFonts w:ascii="Arial" w:eastAsia="Times New Roman" w:hAnsi="Times New Roman" w:cs="Times New Roman"/>
+          <w:b/>
+          <w:color w:val="800000"/>
+          <w:sz w:val="20"/>
+          <w:szCs w:val="24"/>
+          <w:lang w:eastAsia="en-GB"/>
+        </w:rPr>
+        <w:t>,</w:t>
+      </w:r>
+      <w:r>
+        <w:rPr>
+          <w:rFonts w:ascii="Arial" w:eastAsia="Times New Roman" w:hAnsi="Times New Roman" w:cs="Times New Roman"/>
+          <w:b/>
+          <w:color w:val="800000"/>
+          <w:sz w:val="20"/>
+          <w:szCs w:val="24"/>
+          <w:lang w:eastAsia="en-GB"/>
+        </w:rPr>
+        <w:t xml:space="preserve"> for each one of them</w:t>
+      </w:r>
+      <w:r>
+        <w:rPr>
+          <w:rFonts w:ascii="Arial" w:eastAsia="Times New Roman" w:hAnsi="Times New Roman" w:cs="Times New Roman"/>
+          <w:b/>
+          <w:color w:val="800000"/>
+          <w:sz w:val="20"/>
+          <w:szCs w:val="24"/>
+          <w:lang w:eastAsia="en-GB"/>
+        </w:rPr>
+        <w:t>,</w:t>
+      </w:r>
+      <w:r>
+        <w:rPr>
+          <w:rFonts w:ascii="Arial" w:eastAsia="Times New Roman" w:hAnsi="Times New Roman" w:cs="Times New Roman"/>
+          <w:b/>
+          <w:color w:val="800000"/>
+          <w:sz w:val="20"/>
+          <w:szCs w:val="24"/>
+          <w:lang w:eastAsia="en-GB"/>
+        </w:rPr>
+        <w:t xml:space="preserve"> three numbers to show. This could be achieved with a 3D bars plot, but the number of bars to draw is too large. We believe the current table shows, in a clear snapshot, all the different comparisons made. We also believe that the most important piece of information is present and easy to understand: the number of maps where the approaches dominate each other.</w:t>
+      </w:r>
+    </w:p>
+    <w:p>
+      <w:pPr>
+        <w:pStyle w:val="PlainText"/>
+        <w:widowControl w:val="0"/>
+        <w:autoSpaceDE w:val="0"/>
+        <w:autoSpaceDN w:val="0"/>
+        <w:adjustRightInd w:val="0"/>
+        <w:spacing w:after="200" w:line="264" w:lineRule="auto"/>
+        <w:jc w:val="both"/>
+        <w:rPr>
+          <w:rFonts w:ascii="Arial" w:eastAsia="Times New Roman" w:hAnsi="Times New Roman" w:cs="Times New Roman"/>
+          <w:sz w:val="20"/>
+          <w:szCs w:val="24"/>
+          <w:lang w:eastAsia="en-GB"/>
+        </w:rPr>
+      </w:pPr>
+      <w:r>
+        <w:rPr>
+          <w:rFonts w:ascii="Arial" w:eastAsia="Times New Roman" w:hAnsi="Times New Roman" w:cs="Times New Roman"/>
+          <w:sz w:val="20"/>
+          <w:szCs w:val="24"/>
+          <w:lang w:eastAsia="en-GB"/>
+        </w:rPr>
+        <w:t xml:space="preserve">The subsection VI/C is a bit </w:t>
+      </w:r>
+      <w:proofErr w:type="gramStart"/>
+      <w:r>
+        <w:rPr>
+          <w:rFonts w:ascii="Arial" w:eastAsia="Times New Roman" w:hAnsi="Times New Roman" w:cs="Times New Roman"/>
+          <w:sz w:val="20"/>
+          <w:szCs w:val="24"/>
+          <w:lang w:eastAsia="en-GB"/>
+        </w:rPr>
+        <w:t>different,</w:t>
+      </w:r>
+      <w:proofErr w:type="gramEnd"/>
+      <w:r>
+        <w:rPr>
+          <w:rFonts w:ascii="Arial" w:eastAsia="Times New Roman" w:hAnsi="Times New Roman" w:cs="Times New Roman"/>
+          <w:sz w:val="20"/>
+          <w:szCs w:val="24"/>
+          <w:lang w:eastAsia="en-GB"/>
+        </w:rPr>
+        <w:t xml:space="preserve"> it somehow appears when I was expecting some conclusions. I am not sure if it is really well placed here as it just touches on interesting extensions but does not really cover them.</w:t>
+      </w:r>
+    </w:p>
+    <w:p>
+      <w:pPr>
+        <w:pStyle w:val="PlainText"/>
+        <w:widowControl w:val="0"/>
+        <w:autoSpaceDE w:val="0"/>
+        <w:autoSpaceDN w:val="0"/>
+        <w:adjustRightInd w:val="0"/>
+        <w:spacing w:after="200" w:line="264" w:lineRule="auto"/>
+        <w:jc w:val="both"/>
+        <w:rPr>
+          <w:rFonts w:ascii="Arial" w:eastAsia="Times New Roman" w:hAnsi="Times New Roman" w:cs="Times New Roman"/>
+          <w:b/>
+          <w:color w:val="800000"/>
+          <w:sz w:val="20"/>
+          <w:szCs w:val="24"/>
+          <w:lang w:eastAsia="en-GB"/>
+        </w:rPr>
+      </w:pPr>
+      <w:r>
+        <w:rPr>
+          <w:rFonts w:ascii="Arial" w:eastAsia="Times New Roman" w:hAnsi="Times New Roman" w:cs="Times New Roman"/>
+          <w:b/>
+          <w:color w:val="800000"/>
+          <w:sz w:val="20"/>
+          <w:szCs w:val="24"/>
+          <w:lang w:eastAsia="en-GB"/>
+        </w:rPr>
+        <w:t>We have left this section as it was. We believe its place in the paper is appropriate, after the MO-PTSP results discussion, as this is an extension of the research done in this game. We agree with the reviewer that this subsection is a little bit different from what is explained in the rest of the section, but we still believe it makes an interesting contribution, as it also motivates future work on this topic.</w:t>
+      </w:r>
+    </w:p>
+    <w:p>
+      <w:pPr>
+        <w:pStyle w:val="PlainText"/>
+        <w:widowControl w:val="0"/>
+        <w:autoSpaceDE w:val="0"/>
+        <w:autoSpaceDN w:val="0"/>
+        <w:adjustRightInd w:val="0"/>
+        <w:spacing w:after="200" w:line="264" w:lineRule="auto"/>
+        <w:jc w:val="both"/>
+        <w:rPr>
+          <w:rFonts w:ascii="Arial" w:eastAsia="Times New Roman" w:hAnsi="Times New Roman" w:cs="Times New Roman"/>
+          <w:sz w:val="20"/>
+          <w:szCs w:val="24"/>
+          <w:lang w:eastAsia="en-GB"/>
+        </w:rPr>
+      </w:pPr>
+      <w:r>
+        <w:rPr>
+          <w:rFonts w:ascii="Arial" w:eastAsia="Times New Roman" w:hAnsi="Times New Roman" w:cs="Times New Roman"/>
+          <w:sz w:val="20"/>
+          <w:szCs w:val="24"/>
+          <w:lang w:eastAsia="en-GB"/>
+        </w:rPr>
         <w:lastRenderedPageBreak/>
-        <w:t>TO DO.</w:t>
-      </w:r>
-      <w:proofErr w:type="gramEnd"/>
-    </w:p>
-    <w:p>
-      <w:pPr>
-        <w:pStyle w:val="PlainText"/>
-        <w:widowControl w:val="0"/>
-        <w:autoSpaceDE w:val="0"/>
-        <w:autoSpaceDN w:val="0"/>
-        <w:adjustRightInd w:val="0"/>
-        <w:spacing w:after="200" w:line="264" w:lineRule="auto"/>
-        <w:jc w:val="both"/>
-        <w:rPr>
-          <w:rFonts w:ascii="Arial" w:eastAsia="Times New Roman" w:hAnsi="Times New Roman" w:cs="Times New Roman"/>
-          <w:sz w:val="20"/>
-          <w:szCs w:val="24"/>
-          <w:lang w:eastAsia="en-GB"/>
-        </w:rPr>
-      </w:pPr>
-      <w:r>
-        <w:rPr>
-          <w:rFonts w:ascii="Arial" w:eastAsia="Times New Roman" w:hAnsi="Times New Roman" w:cs="Times New Roman"/>
-          <w:sz w:val="20"/>
-          <w:szCs w:val="24"/>
-          <w:lang w:eastAsia="en-GB"/>
-        </w:rPr>
-        <w:t xml:space="preserve">The comparison between 3 algorithms (using U-tests) is done pairwise, right? There are means to do that differently (all at once), but as it is only 3, this may be acceptable. But your concept of a domination test is not entirely clear to me. You do a pairwise comparison between the repeats for the 2 algorithms and count how often the </w:t>
-      </w:r>
-      <w:proofErr w:type="gramStart"/>
-      <w:r>
-        <w:rPr>
-          <w:rFonts w:ascii="Arial" w:eastAsia="Times New Roman" w:hAnsi="Times New Roman" w:cs="Times New Roman"/>
-          <w:sz w:val="20"/>
-          <w:szCs w:val="24"/>
-          <w:lang w:eastAsia="en-GB"/>
-        </w:rPr>
-        <w:t>solution obtained by one algorithm dominate</w:t>
-      </w:r>
-      <w:proofErr w:type="gramEnd"/>
-      <w:r>
-        <w:rPr>
-          <w:rFonts w:ascii="Arial" w:eastAsia="Times New Roman" w:hAnsi="Times New Roman" w:cs="Times New Roman"/>
-          <w:sz w:val="20"/>
-          <w:szCs w:val="24"/>
-          <w:lang w:eastAsia="en-GB"/>
-        </w:rPr>
-        <w:t xml:space="preserve"> the one of the second algorithm? The description is a bit fuzzy here.</w:t>
-      </w:r>
-    </w:p>
-    <w:p>
-      <w:pPr>
-        <w:pStyle w:val="PlainText"/>
-        <w:widowControl w:val="0"/>
-        <w:autoSpaceDE w:val="0"/>
-        <w:autoSpaceDN w:val="0"/>
-        <w:adjustRightInd w:val="0"/>
-        <w:spacing w:after="200" w:line="264" w:lineRule="auto"/>
-        <w:jc w:val="both"/>
-        <w:rPr>
-          <w:rFonts w:ascii="Arial" w:eastAsia="Times New Roman" w:hAnsi="Times New Roman" w:cs="Times New Roman"/>
-          <w:b/>
-          <w:color w:val="800000"/>
-          <w:sz w:val="20"/>
-          <w:szCs w:val="24"/>
-          <w:lang w:eastAsia="en-GB"/>
-        </w:rPr>
-      </w:pPr>
-      <w:proofErr w:type="gramStart"/>
-      <w:r>
-        <w:rPr>
-          <w:rFonts w:ascii="Arial" w:eastAsia="Times New Roman" w:hAnsi="Times New Roman" w:cs="Times New Roman"/>
-          <w:b/>
-          <w:color w:val="800000"/>
-          <w:sz w:val="20"/>
-          <w:szCs w:val="24"/>
-          <w:lang w:eastAsia="en-GB"/>
-        </w:rPr>
-        <w:t>Done.</w:t>
-      </w:r>
-      <w:proofErr w:type="gramEnd"/>
-      <w:r>
-        <w:rPr>
-          <w:rFonts w:ascii="Arial" w:eastAsia="Times New Roman" w:hAnsi="Times New Roman" w:cs="Times New Roman"/>
-          <w:b/>
-          <w:color w:val="800000"/>
-          <w:sz w:val="20"/>
-          <w:szCs w:val="24"/>
-          <w:lang w:eastAsia="en-GB"/>
-        </w:rPr>
-        <w:t xml:space="preserve"> We have enhanced this explanation for clarity:</w:t>
-      </w:r>
-    </w:p>
-    <w:p>
-      <w:pPr>
-        <w:pStyle w:val="PlainText"/>
-        <w:widowControl w:val="0"/>
-        <w:autoSpaceDE w:val="0"/>
-        <w:autoSpaceDN w:val="0"/>
-        <w:adjustRightInd w:val="0"/>
-        <w:spacing w:after="200" w:line="264" w:lineRule="auto"/>
-        <w:jc w:val="both"/>
-        <w:rPr>
-          <w:rFonts w:ascii="Arial" w:eastAsia="Times New Roman" w:hAnsi="Times New Roman" w:cs="Times New Roman"/>
-          <w:b/>
-          <w:color w:val="800000"/>
-          <w:sz w:val="20"/>
-          <w:szCs w:val="24"/>
-          <w:lang w:eastAsia="en-GB"/>
-        </w:rPr>
-      </w:pPr>
-      <w:r>
-        <w:rPr>
-          <w:rFonts w:ascii="Arial" w:eastAsia="Times New Roman" w:hAnsi="Times New Roman" w:cs="Times New Roman"/>
-          <w:i/>
-          <w:color w:val="800000"/>
-          <w:sz w:val="20"/>
-          <w:szCs w:val="24"/>
-          <w:lang w:eastAsia="en-GB"/>
-        </w:rPr>
-        <w:t>Extending this comparison to all maps, each pair of algorithms ends with a triplet (</w:t>
-      </w:r>
-      <w:proofErr w:type="spellStart"/>
-      <w:r>
-        <w:rPr>
-          <w:rFonts w:ascii="Arial" w:eastAsia="Times New Roman" w:hAnsi="Times New Roman" w:cs="Times New Roman"/>
-          <w:i/>
-          <w:color w:val="800000"/>
-          <w:sz w:val="20"/>
-          <w:szCs w:val="24"/>
-          <w:lang w:eastAsia="en-GB"/>
-        </w:rPr>
-        <w:t>D</w:t>
-      </w:r>
-      <w:proofErr w:type="gramStart"/>
-      <w:r>
-        <w:rPr>
-          <w:rFonts w:ascii="Arial" w:eastAsia="Times New Roman" w:hAnsi="Times New Roman" w:cs="Times New Roman"/>
-          <w:i/>
-          <w:color w:val="800000"/>
-          <w:sz w:val="20"/>
-          <w:szCs w:val="24"/>
-          <w:lang w:eastAsia="en-GB"/>
-        </w:rPr>
-        <w:t>,</w:t>
-      </w:r>
-      <w:r>
-        <w:rPr>
-          <w:rFonts w:ascii="Cambria Math" w:eastAsia="Times New Roman" w:hAnsi="Cambria Math" w:cs="Cambria Math"/>
-          <w:i/>
-          <w:color w:val="800000"/>
-          <w:sz w:val="20"/>
-          <w:szCs w:val="24"/>
-          <w:lang w:eastAsia="en-GB"/>
-        </w:rPr>
-        <w:t>∅</w:t>
-      </w:r>
-      <w:proofErr w:type="gramEnd"/>
-      <w:r>
-        <w:rPr>
-          <w:rFonts w:ascii="Arial" w:eastAsia="Times New Roman" w:hAnsi="Times New Roman" w:cs="Times New Roman"/>
-          <w:i/>
-          <w:color w:val="800000"/>
-          <w:sz w:val="20"/>
-          <w:szCs w:val="24"/>
-          <w:lang w:eastAsia="en-GB"/>
-        </w:rPr>
-        <w:t>,</w:t>
-      </w:r>
-      <w:r>
-        <w:rPr>
-          <w:rFonts w:ascii="Arial" w:eastAsia="Times New Roman" w:hAnsi="Times New Roman" w:cs="Times New Roman"/>
-          <w:i/>
-          <w:color w:val="800000"/>
-          <w:sz w:val="20"/>
-          <w:szCs w:val="24"/>
-          <w:lang w:eastAsia="en-GB"/>
-        </w:rPr>
-        <w:t>d</w:t>
-      </w:r>
-      <w:proofErr w:type="spellEnd"/>
-      <w:r>
-        <w:rPr>
-          <w:rFonts w:ascii="Arial" w:eastAsia="Times New Roman" w:hAnsi="Times New Roman" w:cs="Times New Roman"/>
-          <w:i/>
-          <w:color w:val="800000"/>
-          <w:sz w:val="20"/>
-          <w:szCs w:val="24"/>
-          <w:lang w:eastAsia="en-GB"/>
-        </w:rPr>
-        <w:t xml:space="preserve">). D is the number of maps where the first algorithm dominates the second. </w:t>
-      </w:r>
-      <w:r>
-        <w:rPr>
-          <w:rFonts w:ascii="Cambria Math" w:eastAsia="Times New Roman" w:hAnsi="Cambria Math" w:cs="Cambria Math"/>
-          <w:i/>
-          <w:color w:val="800000"/>
-          <w:sz w:val="20"/>
-          <w:szCs w:val="24"/>
-          <w:lang w:eastAsia="en-GB"/>
-        </w:rPr>
-        <w:t>∅</w:t>
-      </w:r>
-      <w:r>
-        <w:rPr>
-          <w:rFonts w:ascii="Arial" w:eastAsia="Times New Roman" w:hAnsi="Times New Roman" w:cs="Times New Roman"/>
-          <w:i/>
-          <w:color w:val="800000"/>
-          <w:sz w:val="20"/>
-          <w:szCs w:val="24"/>
-          <w:lang w:eastAsia="en-GB"/>
-        </w:rPr>
-        <w:t xml:space="preserve"> is the amount of maps where no dominance can be established, either because the Mann-Whitney-Wilcoxon non-parametric test failed, or because there is no dominance according to the dominance rules described in Section</w:t>
-      </w:r>
-      <w:r>
-        <w:rPr>
-          <w:rFonts w:ascii="Arial" w:eastAsia="Times New Roman" w:hAnsi="Times New Roman" w:cs="Times New Roman"/>
-          <w:i/>
-          <w:color w:val="800000"/>
-          <w:sz w:val="20"/>
-          <w:szCs w:val="24"/>
-          <w:lang w:eastAsia="en-GB"/>
-        </w:rPr>
-        <w:t xml:space="preserve"> III</w:t>
-      </w:r>
-      <w:r>
-        <w:rPr>
-          <w:rFonts w:ascii="Arial" w:eastAsia="Times New Roman" w:hAnsi="Times New Roman" w:cs="Times New Roman"/>
-          <w:i/>
-          <w:color w:val="800000"/>
-          <w:sz w:val="20"/>
-          <w:szCs w:val="24"/>
-          <w:lang w:eastAsia="en-GB"/>
-        </w:rPr>
-        <w:t>. Finally, d states the number of maps where the first is dominated by the second. For example, a triplet (</w:t>
-      </w:r>
-      <w:proofErr w:type="spellStart"/>
-      <w:r>
-        <w:rPr>
-          <w:rFonts w:ascii="Arial" w:eastAsia="Times New Roman" w:hAnsi="Times New Roman" w:cs="Times New Roman"/>
-          <w:i/>
-          <w:color w:val="800000"/>
-          <w:sz w:val="20"/>
-          <w:szCs w:val="24"/>
-          <w:lang w:eastAsia="en-GB"/>
-        </w:rPr>
-        <w:t>D</w:t>
-      </w:r>
-      <w:proofErr w:type="gramStart"/>
-      <w:r>
-        <w:rPr>
-          <w:rFonts w:ascii="Arial" w:eastAsia="Times New Roman" w:hAnsi="Times New Roman" w:cs="Times New Roman"/>
-          <w:i/>
-          <w:color w:val="800000"/>
-          <w:sz w:val="20"/>
-          <w:szCs w:val="24"/>
-          <w:lang w:eastAsia="en-GB"/>
-        </w:rPr>
-        <w:t>,</w:t>
-      </w:r>
-      <w:r>
-        <w:rPr>
-          <w:rFonts w:ascii="Cambria Math" w:eastAsia="Times New Roman" w:hAnsi="Cambria Math" w:cs="Cambria Math"/>
-          <w:i/>
-          <w:color w:val="800000"/>
-          <w:sz w:val="20"/>
-          <w:szCs w:val="24"/>
-          <w:lang w:eastAsia="en-GB"/>
-        </w:rPr>
-        <w:t>∅</w:t>
-      </w:r>
-      <w:proofErr w:type="gramEnd"/>
-      <w:r>
-        <w:rPr>
-          <w:rFonts w:ascii="Arial" w:eastAsia="Times New Roman" w:hAnsi="Times New Roman" w:cs="Times New Roman"/>
-          <w:i/>
-          <w:color w:val="800000"/>
-          <w:sz w:val="20"/>
-          <w:szCs w:val="24"/>
-          <w:lang w:eastAsia="en-GB"/>
-        </w:rPr>
-        <w:t>,d</w:t>
-      </w:r>
-      <w:proofErr w:type="spellEnd"/>
-      <w:r>
-        <w:rPr>
-          <w:rFonts w:ascii="Arial" w:eastAsia="Times New Roman" w:hAnsi="Times New Roman" w:cs="Times New Roman"/>
-          <w:i/>
-          <w:color w:val="800000"/>
-          <w:sz w:val="20"/>
-          <w:szCs w:val="24"/>
-          <w:lang w:eastAsia="en-GB"/>
-        </w:rPr>
-        <w:t>)</w:t>
-      </w:r>
-      <w:r>
-        <w:rPr>
-          <w:rFonts w:ascii="Arial" w:eastAsia="Times New Roman" w:hAnsi="Times New Roman" w:cs="Times New Roman"/>
-          <w:i/>
-          <w:color w:val="800000"/>
-          <w:sz w:val="20"/>
-          <w:szCs w:val="24"/>
-          <w:lang w:eastAsia="en-GB"/>
-        </w:rPr>
-        <w:t xml:space="preserve"> </w:t>
-      </w:r>
-      <w:r>
-        <w:rPr>
-          <w:rFonts w:ascii="Arial" w:eastAsia="Times New Roman" w:hAnsi="Times New Roman" w:cs="Times New Roman"/>
-          <w:i/>
-          <w:color w:val="800000"/>
-          <w:sz w:val="20"/>
-          <w:szCs w:val="24"/>
-          <w:lang w:eastAsia="en-GB"/>
-        </w:rPr>
-        <w:t>=</w:t>
-      </w:r>
-      <w:r>
-        <w:rPr>
-          <w:rFonts w:ascii="Arial" w:eastAsia="Times New Roman" w:hAnsi="Times New Roman" w:cs="Times New Roman"/>
-          <w:i/>
-          <w:color w:val="800000"/>
-          <w:sz w:val="20"/>
-          <w:szCs w:val="24"/>
-          <w:lang w:eastAsia="en-GB"/>
-        </w:rPr>
-        <w:t xml:space="preserve"> (8,2,0)</w:t>
-      </w:r>
-      <w:r>
-        <w:rPr>
-          <w:rFonts w:ascii="Arial" w:eastAsia="Times New Roman" w:hAnsi="Times New Roman" w:cs="Times New Roman"/>
-          <w:i/>
-          <w:color w:val="800000"/>
-          <w:sz w:val="20"/>
-          <w:szCs w:val="24"/>
-          <w:lang w:eastAsia="en-GB"/>
-        </w:rPr>
-        <w:t xml:space="preserve"> comparing algorithms </w:t>
-      </w:r>
-      <w:r>
-        <w:rPr>
-          <w:rFonts w:ascii="Arial" w:eastAsia="Times New Roman" w:hAnsi="Times New Roman" w:cs="Times New Roman"/>
-          <w:i/>
-          <w:color w:val="800000"/>
-          <w:sz w:val="20"/>
-          <w:szCs w:val="24"/>
-          <w:lang w:eastAsia="en-GB"/>
-        </w:rPr>
-        <w:t>A</w:t>
-      </w:r>
-      <w:r>
-        <w:rPr>
-          <w:rFonts w:ascii="Arial" w:eastAsia="Times New Roman" w:hAnsi="Times New Roman" w:cs="Times New Roman"/>
-          <w:i/>
-          <w:color w:val="800000"/>
-          <w:sz w:val="20"/>
-          <w:szCs w:val="24"/>
-          <w:lang w:eastAsia="en-GB"/>
-        </w:rPr>
-        <w:t xml:space="preserve"> and </w:t>
-      </w:r>
-      <w:r>
-        <w:rPr>
-          <w:rFonts w:ascii="Arial" w:eastAsia="Times New Roman" w:hAnsi="Times New Roman" w:cs="Times New Roman"/>
-          <w:i/>
-          <w:color w:val="800000"/>
-          <w:sz w:val="20"/>
-          <w:szCs w:val="24"/>
-          <w:lang w:eastAsia="en-GB"/>
-        </w:rPr>
-        <w:t>B</w:t>
-      </w:r>
-      <w:r>
-        <w:rPr>
-          <w:rFonts w:ascii="Arial" w:eastAsia="Times New Roman" w:hAnsi="Times New Roman" w:cs="Times New Roman"/>
-          <w:i/>
-          <w:color w:val="800000"/>
-          <w:sz w:val="20"/>
-          <w:szCs w:val="24"/>
-          <w:lang w:eastAsia="en-GB"/>
-        </w:rPr>
-        <w:t xml:space="preserve"> would mean that the results obtained by </w:t>
-      </w:r>
-      <w:r>
-        <w:rPr>
-          <w:rFonts w:ascii="Arial" w:eastAsia="Times New Roman" w:hAnsi="Times New Roman" w:cs="Times New Roman"/>
-          <w:i/>
-          <w:color w:val="800000"/>
-          <w:sz w:val="20"/>
-          <w:szCs w:val="24"/>
-          <w:lang w:eastAsia="en-GB"/>
-        </w:rPr>
-        <w:t>A</w:t>
-      </w:r>
-      <w:r>
-        <w:rPr>
-          <w:rFonts w:ascii="Arial" w:eastAsia="Times New Roman" w:hAnsi="Times New Roman" w:cs="Times New Roman"/>
-          <w:i/>
-          <w:color w:val="800000"/>
-          <w:sz w:val="20"/>
-          <w:szCs w:val="24"/>
-          <w:lang w:eastAsia="en-GB"/>
-        </w:rPr>
-        <w:t xml:space="preserve"> dominate those from </w:t>
-      </w:r>
-      <w:r>
-        <w:rPr>
-          <w:rFonts w:ascii="Arial" w:eastAsia="Times New Roman" w:hAnsi="Times New Roman" w:cs="Times New Roman"/>
-          <w:i/>
-          <w:color w:val="800000"/>
-          <w:sz w:val="20"/>
-          <w:szCs w:val="24"/>
-          <w:lang w:eastAsia="en-GB"/>
-        </w:rPr>
-        <w:t>B</w:t>
-      </w:r>
-      <w:r>
-        <w:rPr>
-          <w:rFonts w:ascii="Arial" w:eastAsia="Times New Roman" w:hAnsi="Times New Roman" w:cs="Times New Roman"/>
-          <w:i/>
-          <w:color w:val="800000"/>
-          <w:sz w:val="20"/>
-          <w:szCs w:val="24"/>
-          <w:lang w:eastAsia="en-GB"/>
-        </w:rPr>
-        <w:t xml:space="preserve"> in </w:t>
-      </w:r>
-      <w:r>
-        <w:rPr>
-          <w:rFonts w:ascii="Arial" w:eastAsia="Times New Roman" w:hAnsi="Times New Roman" w:cs="Times New Roman"/>
-          <w:i/>
-          <w:color w:val="800000"/>
-          <w:sz w:val="20"/>
-          <w:szCs w:val="24"/>
-          <w:lang w:eastAsia="en-GB"/>
-        </w:rPr>
-        <w:t>8</w:t>
-      </w:r>
-      <w:r>
-        <w:rPr>
-          <w:rFonts w:ascii="Arial" w:eastAsia="Times New Roman" w:hAnsi="Times New Roman" w:cs="Times New Roman"/>
-          <w:i/>
-          <w:color w:val="800000"/>
-          <w:sz w:val="20"/>
-          <w:szCs w:val="24"/>
-          <w:lang w:eastAsia="en-GB"/>
-        </w:rPr>
-        <w:t xml:space="preserve"> of the </w:t>
-      </w:r>
-      <w:r>
-        <w:rPr>
-          <w:rFonts w:ascii="Arial" w:eastAsia="Times New Roman" w:hAnsi="Times New Roman" w:cs="Times New Roman"/>
-          <w:i/>
-          <w:color w:val="800000"/>
-          <w:sz w:val="20"/>
-          <w:szCs w:val="24"/>
-          <w:lang w:eastAsia="en-GB"/>
-        </w:rPr>
-        <w:t>10</w:t>
-      </w:r>
-      <w:r>
-        <w:rPr>
-          <w:rFonts w:ascii="Arial" w:eastAsia="Times New Roman" w:hAnsi="Times New Roman" w:cs="Times New Roman"/>
-          <w:i/>
-          <w:color w:val="800000"/>
-          <w:sz w:val="20"/>
-          <w:szCs w:val="24"/>
-          <w:lang w:eastAsia="en-GB"/>
-        </w:rPr>
-        <w:t xml:space="preserve"> maps, and that it is not possible to derive any dominance in the other </w:t>
-      </w:r>
-      <w:r>
-        <w:rPr>
-          <w:rFonts w:ascii="Arial" w:eastAsia="Times New Roman" w:hAnsi="Times New Roman" w:cs="Times New Roman"/>
-          <w:i/>
-          <w:color w:val="800000"/>
-          <w:sz w:val="20"/>
-          <w:szCs w:val="24"/>
-          <w:lang w:eastAsia="en-GB"/>
-        </w:rPr>
-        <w:t>2</w:t>
-      </w:r>
-      <w:r>
-        <w:rPr>
-          <w:rFonts w:ascii="Arial" w:eastAsia="Times New Roman" w:hAnsi="Times New Roman" w:cs="Times New Roman"/>
-          <w:i/>
-          <w:color w:val="800000"/>
-          <w:sz w:val="20"/>
-          <w:szCs w:val="24"/>
-          <w:lang w:eastAsia="en-GB"/>
-        </w:rPr>
-        <w:t>. Table</w:t>
-      </w:r>
-      <w:r>
-        <w:rPr>
-          <w:rFonts w:ascii="Arial" w:eastAsia="Times New Roman" w:hAnsi="Times New Roman" w:cs="Times New Roman"/>
-          <w:i/>
-          <w:color w:val="800000"/>
-          <w:sz w:val="20"/>
-          <w:szCs w:val="24"/>
-          <w:lang w:eastAsia="en-GB"/>
-        </w:rPr>
-        <w:t xml:space="preserve"> II</w:t>
-      </w:r>
-      <w:r>
-        <w:rPr>
-          <w:rFonts w:ascii="Arial" w:eastAsia="Times New Roman" w:hAnsi="Times New Roman" w:cs="Times New Roman"/>
-          <w:i/>
-          <w:color w:val="800000"/>
-          <w:sz w:val="20"/>
-          <w:szCs w:val="24"/>
-          <w:lang w:eastAsia="en-GB"/>
-        </w:rPr>
-        <w:t xml:space="preserve"> summarizes these results for all the algorithms tested.</w:t>
-      </w:r>
-    </w:p>
-    <w:p>
-      <w:pPr>
-        <w:pStyle w:val="PlainText"/>
-        <w:widowControl w:val="0"/>
-        <w:autoSpaceDE w:val="0"/>
-        <w:autoSpaceDN w:val="0"/>
-        <w:adjustRightInd w:val="0"/>
-        <w:spacing w:after="200" w:line="264" w:lineRule="auto"/>
-        <w:jc w:val="both"/>
-        <w:rPr>
-          <w:rFonts w:ascii="Arial" w:eastAsia="Times New Roman" w:hAnsi="Times New Roman" w:cs="Times New Roman"/>
-          <w:sz w:val="20"/>
-          <w:szCs w:val="24"/>
-          <w:lang w:eastAsia="en-GB"/>
-        </w:rPr>
-      </w:pPr>
-      <w:r>
-        <w:rPr>
-          <w:rFonts w:ascii="Arial" w:eastAsia="Times New Roman" w:hAnsi="Times New Roman" w:cs="Times New Roman"/>
-          <w:sz w:val="20"/>
-          <w:szCs w:val="24"/>
-          <w:lang w:eastAsia="en-GB"/>
-        </w:rPr>
-        <w:t xml:space="preserve">Visualization: numbers are nice, but I imagine that especially table II would make a nice figure. </w:t>
-      </w:r>
-      <w:proofErr w:type="gramStart"/>
-      <w:r>
-        <w:rPr>
-          <w:rFonts w:ascii="Arial" w:eastAsia="Times New Roman" w:hAnsi="Times New Roman" w:cs="Times New Roman"/>
-          <w:sz w:val="20"/>
-          <w:szCs w:val="24"/>
-          <w:lang w:eastAsia="en-GB"/>
-        </w:rPr>
-        <w:t>Probably much easier to understand.</w:t>
-      </w:r>
-      <w:proofErr w:type="gramEnd"/>
-    </w:p>
-    <w:p>
-      <w:pPr>
-        <w:pStyle w:val="PlainText"/>
-        <w:widowControl w:val="0"/>
-        <w:autoSpaceDE w:val="0"/>
-        <w:autoSpaceDN w:val="0"/>
-        <w:adjustRightInd w:val="0"/>
-        <w:spacing w:after="200" w:line="264" w:lineRule="auto"/>
-        <w:jc w:val="both"/>
-        <w:rPr>
-          <w:rFonts w:ascii="Arial" w:eastAsia="Times New Roman" w:hAnsi="Times New Roman" w:cs="Times New Roman"/>
-          <w:b/>
-          <w:color w:val="800000"/>
-          <w:sz w:val="20"/>
-          <w:szCs w:val="24"/>
-          <w:lang w:eastAsia="en-GB"/>
-        </w:rPr>
-      </w:pPr>
-      <w:proofErr w:type="gramStart"/>
-      <w:r>
-        <w:rPr>
-          <w:rFonts w:ascii="Arial" w:eastAsia="Times New Roman" w:hAnsi="Times New Roman" w:cs="Times New Roman"/>
-          <w:b/>
-          <w:color w:val="800000"/>
-          <w:sz w:val="20"/>
-          <w:szCs w:val="24"/>
-          <w:lang w:eastAsia="en-GB"/>
-        </w:rPr>
-        <w:t>TO DO.</w:t>
-      </w:r>
-      <w:proofErr w:type="gramEnd"/>
-    </w:p>
-    <w:p>
-      <w:pPr>
-        <w:pStyle w:val="PlainText"/>
-        <w:widowControl w:val="0"/>
-        <w:autoSpaceDE w:val="0"/>
-        <w:autoSpaceDN w:val="0"/>
-        <w:adjustRightInd w:val="0"/>
-        <w:spacing w:after="200" w:line="264" w:lineRule="auto"/>
-        <w:jc w:val="both"/>
-        <w:rPr>
-          <w:rFonts w:ascii="Arial" w:eastAsia="Times New Roman" w:hAnsi="Times New Roman" w:cs="Times New Roman"/>
-          <w:sz w:val="20"/>
-          <w:szCs w:val="24"/>
-          <w:lang w:eastAsia="en-GB"/>
-        </w:rPr>
-      </w:pPr>
-      <w:r>
-        <w:rPr>
-          <w:rFonts w:ascii="Arial" w:eastAsia="Times New Roman" w:hAnsi="Times New Roman" w:cs="Times New Roman"/>
-          <w:sz w:val="20"/>
-          <w:szCs w:val="24"/>
-          <w:lang w:eastAsia="en-GB"/>
-        </w:rPr>
-        <w:t xml:space="preserve">The subsection VI/C is a bit </w:t>
-      </w:r>
-      <w:proofErr w:type="gramStart"/>
-      <w:r>
-        <w:rPr>
-          <w:rFonts w:ascii="Arial" w:eastAsia="Times New Roman" w:hAnsi="Times New Roman" w:cs="Times New Roman"/>
-          <w:sz w:val="20"/>
-          <w:szCs w:val="24"/>
-          <w:lang w:eastAsia="en-GB"/>
-        </w:rPr>
-        <w:t>different,</w:t>
-      </w:r>
-      <w:proofErr w:type="gramEnd"/>
-      <w:r>
-        <w:rPr>
-          <w:rFonts w:ascii="Arial" w:eastAsia="Times New Roman" w:hAnsi="Times New Roman" w:cs="Times New Roman"/>
-          <w:sz w:val="20"/>
-          <w:szCs w:val="24"/>
-          <w:lang w:eastAsia="en-GB"/>
-        </w:rPr>
-        <w:t xml:space="preserve"> it somehow appears when I was expecting some conclusions. I am not sure if it is really well placed here as it just touches on interesting extensions but does not really cover them.</w:t>
-      </w:r>
-    </w:p>
-    <w:p>
-      <w:pPr>
-        <w:pStyle w:val="PlainText"/>
-        <w:widowControl w:val="0"/>
-        <w:autoSpaceDE w:val="0"/>
-        <w:autoSpaceDN w:val="0"/>
-        <w:adjustRightInd w:val="0"/>
-        <w:spacing w:after="200" w:line="264" w:lineRule="auto"/>
-        <w:jc w:val="both"/>
-        <w:rPr>
-          <w:rFonts w:ascii="Arial" w:eastAsia="Times New Roman" w:hAnsi="Times New Roman" w:cs="Times New Roman"/>
-          <w:b/>
-          <w:color w:val="800000"/>
-          <w:sz w:val="20"/>
-          <w:szCs w:val="24"/>
-          <w:lang w:eastAsia="en-GB"/>
-        </w:rPr>
-      </w:pPr>
-      <w:proofErr w:type="gramStart"/>
-      <w:r>
-        <w:rPr>
-          <w:rFonts w:ascii="Arial" w:eastAsia="Times New Roman" w:hAnsi="Times New Roman" w:cs="Times New Roman"/>
-          <w:b/>
-          <w:color w:val="800000"/>
-          <w:sz w:val="20"/>
-          <w:szCs w:val="24"/>
-          <w:lang w:eastAsia="en-GB"/>
-        </w:rPr>
-        <w:t>TO DO.</w:t>
-      </w:r>
-      <w:bookmarkStart w:id="0" w:name="_GoBack"/>
-      <w:bookmarkEnd w:id="0"/>
-      <w:proofErr w:type="gramEnd"/>
-    </w:p>
-    <w:p>
-      <w:pPr>
-        <w:pStyle w:val="PlainText"/>
-        <w:widowControl w:val="0"/>
-        <w:autoSpaceDE w:val="0"/>
-        <w:autoSpaceDN w:val="0"/>
-        <w:adjustRightInd w:val="0"/>
-        <w:spacing w:after="200" w:line="264" w:lineRule="auto"/>
-        <w:jc w:val="both"/>
-        <w:rPr>
-          <w:rFonts w:ascii="Arial" w:eastAsia="Times New Roman" w:hAnsi="Times New Roman" w:cs="Times New Roman"/>
-          <w:sz w:val="20"/>
-          <w:szCs w:val="24"/>
-          <w:lang w:eastAsia="en-GB"/>
-        </w:rPr>
-      </w:pPr>
-      <w:r>
-        <w:rPr>
-          <w:rFonts w:ascii="Arial" w:eastAsia="Times New Roman" w:hAnsi="Times New Roman" w:cs="Times New Roman"/>
-          <w:sz w:val="20"/>
-          <w:szCs w:val="24"/>
-          <w:lang w:eastAsia="en-GB"/>
-        </w:rPr>
         <w:t>Minor things:</w:t>
       </w:r>
     </w:p>

</xml_diff>

<commit_message>
dealing with table 1
</commit_message>
<xml_diff>
--- a/paper/ResponseToReviewers.docx
+++ b/paper/ResponseToReviewers.docx
@@ -78,12 +78,24 @@
         <w:jc w:val="both"/>
       </w:pPr>
       <w:r>
+        <w:rPr/>
+      </w:r>
+    </w:p>
+    <w:p>
+      <w:pPr>
+        <w:pStyle w:val="style24"/>
+        <w:widowControl w:val="false"/>
+        <w:spacing w:after="200" w:before="0" w:line="264" w:lineRule="auto"/>
+        <w:jc w:val="both"/>
+      </w:pPr>
+      <w:r>
         <w:rPr>
           <w:rFonts w:ascii="Calibri" w:cs="Calibri" w:eastAsia="Times New Roman" w:hAnsi="Calibri"/>
           <w:sz w:val="22"/>
           <w:szCs w:val="22"/>
           <w:lang w:eastAsia="en-GB"/>
         </w:rPr>
+        <w:t>Yours sincerely,</w:t>
       </w:r>
     </w:p>
     <w:p>
@@ -100,7 +112,7 @@
           <w:szCs w:val="22"/>
           <w:lang w:eastAsia="en-GB"/>
         </w:rPr>
-        <w:t>Yours sincerely,</w:t>
+        <w:t xml:space="preserve">Diego Perez, </w:t>
       </w:r>
     </w:p>
     <w:p>
@@ -117,23 +129,6 @@
           <w:szCs w:val="22"/>
           <w:lang w:eastAsia="en-GB"/>
         </w:rPr>
-        <w:t xml:space="preserve">Diego Perez, </w:t>
-      </w:r>
-    </w:p>
-    <w:p>
-      <w:pPr>
-        <w:pStyle w:val="style24"/>
-        <w:widowControl w:val="false"/>
-        <w:spacing w:after="200" w:before="0" w:line="264" w:lineRule="auto"/>
-        <w:jc w:val="both"/>
-      </w:pPr>
-      <w:r>
-        <w:rPr>
-          <w:rFonts w:ascii="Calibri" w:cs="Calibri" w:eastAsia="Times New Roman" w:hAnsi="Calibri"/>
-          <w:sz w:val="22"/>
-          <w:szCs w:val="22"/>
-          <w:lang w:eastAsia="en-GB"/>
-        </w:rPr>
         <w:t>Corresponding Author.</w:t>
       </w:r>
     </w:p>
@@ -142,19 +137,15 @@
         <w:pStyle w:val="style24"/>
       </w:pPr>
       <w:r>
-        <w:rPr>
-          <w:rFonts w:ascii="Courier New" w:cs="Courier New" w:hAnsi="Courier New"/>
-        </w:rPr>
-      </w:r>
-    </w:p>
-    <w:p>
-      <w:pPr>
-        <w:pStyle w:val="style24"/>
-      </w:pPr>
-      <w:r>
-        <w:rPr>
-          <w:rFonts w:ascii="Courier New" w:cs="Courier New" w:hAnsi="Courier New"/>
-        </w:rPr>
+        <w:rPr/>
+      </w:r>
+    </w:p>
+    <w:p>
+      <w:pPr>
+        <w:pStyle w:val="style24"/>
+      </w:pPr>
+      <w:r>
+        <w:rPr/>
       </w:r>
     </w:p>
     <w:p>
@@ -237,12 +228,7 @@
         <w:pStyle w:val="style0"/>
       </w:pPr>
       <w:r>
-        <w:rPr>
-          <w:rFonts w:cs="Times New Roman" w:eastAsia="Times New Roman"/>
-          <w:sz w:val="24"/>
-          <w:szCs w:val="24"/>
-          <w:lang w:eastAsia="en-GB"/>
-        </w:rPr>
+        <w:rPr/>
       </w:r>
     </w:p>
     <w:p>
@@ -385,14 +371,7 @@
         <w:jc w:val="both"/>
       </w:pPr>
       <w:r>
-        <w:rPr>
-          <w:rFonts w:ascii="Arial" w:cs="Times New Roman" w:eastAsia="Times New Roman" w:hAnsi="Arial"/>
-          <w:i/>
-          <w:color w:val="800000"/>
-          <w:sz w:val="20"/>
-          <w:szCs w:val="24"/>
-          <w:lang w:eastAsia="en-GB"/>
-        </w:rPr>
+        <w:rPr/>
       </w:r>
     </w:p>
     <w:p>
@@ -422,14 +401,7 @@
         <w:jc w:val="both"/>
       </w:pPr>
       <w:r>
-        <w:rPr>
-          <w:rFonts w:ascii="Arial" w:cs="Times New Roman" w:eastAsia="Times New Roman" w:hAnsi="Arial"/>
-          <w:i/>
-          <w:color w:val="800000"/>
-          <w:sz w:val="20"/>
-          <w:szCs w:val="24"/>
-          <w:lang w:eastAsia="en-GB"/>
-        </w:rPr>
+        <w:rPr/>
       </w:r>
     </w:p>
     <w:p>
@@ -462,14 +434,7 @@
         <w:jc w:val="both"/>
       </w:pPr>
       <w:r>
-        <w:rPr>
-          <w:rFonts w:ascii="Arial" w:cs="Times New Roman" w:eastAsia="Times New Roman" w:hAnsi="Arial"/>
-          <w:i/>
-          <w:color w:val="800000"/>
-          <w:sz w:val="20"/>
-          <w:szCs w:val="24"/>
-          <w:lang w:eastAsia="en-GB"/>
-        </w:rPr>
+        <w:rPr/>
       </w:r>
     </w:p>
     <w:p>
@@ -551,9 +516,7 @@
         <w:pStyle w:val="style24"/>
       </w:pPr>
       <w:r>
-        <w:rPr>
-          <w:rFonts w:ascii="Courier New" w:cs="Courier New" w:hAnsi="Courier New"/>
-        </w:rPr>
+        <w:rPr/>
       </w:r>
     </w:p>
     <w:p>
@@ -782,14 +745,7 @@
         <w:jc w:val="both"/>
       </w:pPr>
       <w:r>
-        <w:rPr>
-          <w:rFonts w:ascii="Arial" w:cs="Times New Roman" w:eastAsia="Times New Roman" w:hAnsi="Arial"/>
-          <w:i/>
-          <w:color w:val="800000"/>
-          <w:sz w:val="20"/>
-          <w:szCs w:val="24"/>
-          <w:lang w:eastAsia="en-GB"/>
-        </w:rPr>
+        <w:rPr/>
       </w:r>
     </w:p>
     <w:p>
@@ -819,14 +775,7 @@
         <w:jc w:val="both"/>
       </w:pPr>
       <w:r>
-        <w:rPr>
-          <w:rFonts w:ascii="Arial" w:cs="Times New Roman" w:eastAsia="Times New Roman" w:hAnsi="Arial"/>
-          <w:i/>
-          <w:color w:val="800000"/>
-          <w:sz w:val="20"/>
-          <w:szCs w:val="24"/>
-          <w:lang w:eastAsia="en-GB"/>
-        </w:rPr>
+        <w:rPr/>
       </w:r>
     </w:p>
     <w:p>
@@ -909,19 +858,15 @@
         <w:pStyle w:val="style24"/>
       </w:pPr>
       <w:r>
-        <w:rPr>
-          <w:rFonts w:ascii="Courier New" w:cs="Courier New" w:hAnsi="Courier New"/>
-        </w:rPr>
-      </w:r>
-    </w:p>
-    <w:p>
-      <w:pPr>
-        <w:pStyle w:val="style24"/>
-      </w:pPr>
-      <w:r>
-        <w:rPr>
-          <w:rFonts w:ascii="Courier New" w:cs="Courier New" w:hAnsi="Courier New"/>
-        </w:rPr>
+        <w:rPr/>
+      </w:r>
+    </w:p>
+    <w:p>
+      <w:pPr>
+        <w:pStyle w:val="style24"/>
+      </w:pPr>
+      <w:r>
+        <w:rPr/>
       </w:r>
     </w:p>
     <w:p>
@@ -968,12 +913,7 @@
         <w:jc w:val="both"/>
       </w:pPr>
       <w:r>
-        <w:rPr>
-          <w:rFonts w:ascii="Arial" w:cs="Times New Roman" w:eastAsia="Times New Roman" w:hAnsi="Arial"/>
-          <w:sz w:val="20"/>
-          <w:szCs w:val="24"/>
-          <w:lang w:eastAsia="en-GB"/>
-        </w:rPr>
+        <w:rPr/>
       </w:r>
     </w:p>
     <w:p>
@@ -1541,9 +1481,7 @@
         <w:pStyle w:val="style24"/>
       </w:pPr>
       <w:r>
-        <w:rPr>
-          <w:rFonts w:ascii="Courier New" w:cs="Courier New" w:hAnsi="Courier New"/>
-        </w:rPr>
+        <w:rPr/>
       </w:r>
     </w:p>
     <w:p>
@@ -2026,26 +1964,98 @@
           <w:szCs w:val="24"/>
           <w:lang w:eastAsia="en-GB"/>
         </w:rPr>
-        <w:t>Done. This was indeed not expressed properly. We have changed the caption of the table to better define the methodology followed:</w:t>
-      </w:r>
-    </w:p>
-    <w:p>
-      <w:pPr>
-        <w:pStyle w:val="style24"/>
-        <w:widowControl w:val="false"/>
-        <w:spacing w:after="200" w:before="0" w:line="264" w:lineRule="auto"/>
-        <w:jc w:val="both"/>
-      </w:pPr>
-      <w:r>
-        <w:rPr>
-          <w:rFonts w:ascii="Arial" w:cs="Times New Roman" w:eastAsia="Times New Roman" w:hAnsi="Arial"/>
-          <w:i/>
-          <w:color w:val="800000"/>
-          <w:sz w:val="20"/>
-          <w:szCs w:val="24"/>
-          <w:lang w:eastAsia="en-GB"/>
-        </w:rPr>
-        <w:t>MO-PTSP results with different weight vectors. Values in bold indicate the best results on each map, when they are separated at least by 2 standard errors from the others.</w:t>
+        <w:t>Done. We have changed this table to reflect the results in a better way. We include now the p-values, comparing the results from the objective with the highest weight and the results from the default weight vector (0.33,0.33,0.33). Significance is defined as having a p-value &lt; 0.05. We have changed the caption of this table, and it now reads as follows:</w:t>
+      </w:r>
+    </w:p>
+    <w:p>
+      <w:pPr>
+        <w:pStyle w:val="style24"/>
+        <w:widowControl w:val="false"/>
+        <w:tabs>
+          <w:tab w:leader="none" w:pos="720" w:val="left"/>
+        </w:tabs>
+        <w:suppressAutoHyphens w:val="true"/>
+        <w:spacing w:after="200" w:before="0" w:line="264" w:lineRule="auto"/>
+        <w:jc w:val="both"/>
+      </w:pPr>
+      <w:r>
+        <w:rPr>
+          <w:rFonts w:ascii="Arial" w:cs="Times New Roman" w:eastAsia="Times New Roman" w:hAnsi="Arial"/>
+          <w:i/>
+          <w:color w:val="800000"/>
+          <w:sz w:val="20"/>
+          <w:szCs w:val="24"/>
+          <w:lang w:bidi="ar-SA" w:eastAsia="en-GB" w:val="en-GB"/>
+        </w:rPr>
+        <w:t>MO-PTSP averages with different weight vectors. Includes p-values for the objective with the highest weight. Results in bold are statistically significant (p-value &lt;0.05).</w:t>
+      </w:r>
+    </w:p>
+    <w:p>
+      <w:pPr>
+        <w:pStyle w:val="style24"/>
+        <w:widowControl w:val="false"/>
+        <w:spacing w:after="200" w:before="0" w:line="264" w:lineRule="auto"/>
+        <w:jc w:val="both"/>
+      </w:pPr>
+      <w:r>
+        <w:rPr>
+          <w:rFonts w:ascii="Arial" w:cs="Times New Roman" w:eastAsia="Times New Roman" w:hAnsi="Arial"/>
+          <w:b/>
+          <w:bCs/>
+          <w:i w:val="false"/>
+          <w:iCs w:val="false"/>
+          <w:color w:val="800000"/>
+          <w:sz w:val="20"/>
+          <w:szCs w:val="24"/>
+          <w:lang w:eastAsia="en-GB"/>
+        </w:rPr>
+        <w:t>The main text has also been changed to explain this better:</w:t>
+      </w:r>
+    </w:p>
+    <w:p>
+      <w:pPr>
+        <w:pStyle w:val="style24"/>
+        <w:widowControl w:val="false"/>
+        <w:tabs>
+          <w:tab w:leader="none" w:pos="720" w:val="left"/>
+        </w:tabs>
+        <w:suppressAutoHyphens w:val="true"/>
+        <w:spacing w:after="200" w:before="0" w:line="264" w:lineRule="auto"/>
+        <w:jc w:val="both"/>
+      </w:pPr>
+      <w:r>
+        <w:rPr>
+          <w:rFonts w:ascii="Arial" w:cs="Times New Roman" w:eastAsia="Times New Roman" w:hAnsi="Arial"/>
+          <w:i/>
+          <w:color w:val="800000"/>
+          <w:sz w:val="20"/>
+          <w:szCs w:val="24"/>
+          <w:lang w:bidi="ar-SA" w:eastAsia="en-GB" w:val="en-GB"/>
+        </w:rPr>
+        <w:t>Table I shows the results of executing the MO-MCTS controller during 30 games in each one of the 10 maps of the MO-PTSP, for every weight vector. This table includes the averages obtained and the p-value for the results of the objective with the highest weight, compared with the result from the default weight vector W</w:t>
+      </w:r>
+      <w:r>
+        <w:rPr>
+          <w:rFonts w:ascii="Arial" w:cs="Times New Roman" w:eastAsia="Times New Roman" w:hAnsi="Arial"/>
+          <w:i/>
+          <w:color w:val="800000"/>
+          <w:sz w:val="20"/>
+          <w:szCs w:val="24"/>
+          <w:vertAlign w:val="subscript"/>
+          <w:lang w:bidi="ar-SA" w:eastAsia="en-GB" w:val="en-GB"/>
+        </w:rPr>
+        <w:t>1</w:t>
+      </w:r>
+      <w:r>
+        <w:rPr>
+          <w:rFonts w:ascii="Arial" w:cs="Times New Roman" w:eastAsia="Times New Roman" w:hAnsi="Arial"/>
+          <w:i/>
+          <w:color w:val="800000"/>
+          <w:sz w:val="20"/>
+          <w:szCs w:val="24"/>
+          <w:lang w:bidi="ar-SA" w:eastAsia="en-GB" w:val="en-GB"/>
+        </w:rPr>
+        <w:t xml:space="preserve"> = (0.33,0.33,0.33) in the same map. It can be seen that the highest weight in W leads, in most of the cases, to the best solution in that objective in the map. </w:t>
       </w:r>
     </w:p>
     <w:p>
@@ -2392,7 +2402,7 @@
       <w:pgNumType w:fmt="decimal"/>
       <w:formProt w:val="false"/>
       <w:textDirection w:val="lrTb"/>
-      <w:docGrid w:charSpace="4096" w:linePitch="360" w:type="default"/>
+      <w:docGrid w:charSpace="8192" w:linePitch="360" w:type="default"/>
     </w:sectPr>
   </w:body>
 </w:document>
@@ -2413,7 +2423,7 @@
     </w:pPr>
     <w:rPr>
       <w:rFonts w:ascii="Calibri" w:cs="Calibri" w:eastAsia="WenQuanYi Micro Hei" w:hAnsi="Calibri"/>
-      <w:color w:val="auto"/>
+      <w:color w:val="00000A"/>
       <w:sz w:val="22"/>
       <w:szCs w:val="22"/>
       <w:lang w:bidi="ar-SA" w:eastAsia="en-US" w:val="en-GB"/>
@@ -2525,5 +2535,18 @@
       <w:szCs w:val="21"/>
     </w:rPr>
   </w:style>
+  <w:style w:styleId="style25" w:type="paragraph">
+    <w:name w:val="Preformatted Text"/>
+    <w:basedOn w:val="style0"/>
+    <w:next w:val="style25"/>
+    <w:pPr>
+      <w:spacing w:after="0" w:before="0"/>
+    </w:pPr>
+    <w:rPr>
+      <w:rFonts w:ascii="DejaVu Sans Mono" w:cs="Lohit Hindi" w:eastAsia="WenQuanYi Micro Hei" w:hAnsi="DejaVu Sans Mono"/>
+      <w:sz w:val="20"/>
+      <w:szCs w:val="20"/>
+    </w:rPr>
+  </w:style>
 </w:styles>
 </file>
</xml_diff>

<commit_message>
final version for tables 1 and 3. Letter for reviewers and diff pdf updated
</commit_message>
<xml_diff>
--- a/paper/ResponseToReviewers.docx
+++ b/paper/ResponseToReviewers.docx
@@ -1964,7 +1964,7 @@
           <w:szCs w:val="24"/>
           <w:lang w:eastAsia="en-GB"/>
         </w:rPr>
-        <w:t>Done. We have changed this table to reflect the results in a better way. We include now the p-values, comparing the results from the objective with the highest weight and the results from the default weight vector (0.33,0.33,0.33). Significance is defined as having a p-value &lt; 0.05. We have changed the caption of this table, and it now reads as follows:</w:t>
+        <w:t>Done. We have changed this table to reflect the results in a better way. We indicate the average (and the standard error) and those results that are significant (p-value&lt;0.01) are in bold. The comparison is done between the results from the objective with the highest weight and the results from the default weight vector (0.33,0.33,0.33). We have changed the caption of this table, and it now reads as follows:</w:t>
       </w:r>
     </w:p>
     <w:p>
@@ -1987,7 +1987,7 @@
           <w:szCs w:val="24"/>
           <w:lang w:bidi="ar-SA" w:eastAsia="en-GB" w:val="en-GB"/>
         </w:rPr>
-        <w:t>MO-PTSP averages with different weight vectors. Includes p-values for the objective with the highest weight. Results in bold are statistically significant (p-value &lt;0.05).</w:t>
+        <w:t>MO-PTSP averages (plus standard error) with different weight vectors. Results in bold obtained an independent t-test p-value &lt;0.01.</w:t>
       </w:r>
     </w:p>
     <w:p>
@@ -2009,7 +2009,7 @@
           <w:szCs w:val="24"/>
           <w:lang w:eastAsia="en-GB"/>
         </w:rPr>
-        <w:t>The main text has also been changed to explain this better:</w:t>
+        <w:t>And also the main text has also been changed to explain this better:</w:t>
       </w:r>
     </w:p>
     <w:p>
@@ -2032,7 +2032,7 @@
           <w:szCs w:val="24"/>
           <w:lang w:bidi="ar-SA" w:eastAsia="en-GB" w:val="en-GB"/>
         </w:rPr>
-        <w:t>Table I shows the results of executing the MO-MCTS controller during 30 games in each one of the 10 maps of the MO-PTSP, for every weight vector. This table includes the averages obtained and the independent t-test p-value for the results of the objective with the highest weight, compared with the result from the default weight vector W</w:t>
+        <w:t>Table I shows the results of executing the MO-MCTS controller during 30 games in each one of the 10 maps of the MO-PTSP, for every weight vector. This table includes the averages and standard errors obtained. Results in bold are those with an independent t-test p-value smaller than 0.01, comparing the results of the objective with the highest weight with the result from the default weight vector W</w:t>
       </w:r>
       <w:r>
         <w:rPr>
@@ -2056,6 +2056,21 @@
           <w:lang w:bidi="ar-SA" w:eastAsia="en-GB" w:val="en-GB"/>
         </w:rPr>
         <w:t xml:space="preserve"> = (0.33,0.33,0.33) in the same map. It can be seen that the highest weight in W leads, in most of the cases, to the best solution in that objective in the map. </w:t>
+      </w:r>
+    </w:p>
+    <w:p>
+      <w:pPr>
+        <w:pStyle w:val="style24"/>
+        <w:widowControl w:val="false"/>
+        <w:tabs>
+          <w:tab w:leader="none" w:pos="720" w:val="left"/>
+        </w:tabs>
+        <w:suppressAutoHyphens w:val="true"/>
+        <w:spacing w:after="200" w:before="0" w:line="264" w:lineRule="auto"/>
+        <w:jc w:val="both"/>
+      </w:pPr>
+      <w:r>
+        <w:rPr/>
       </w:r>
     </w:p>
     <w:p>
@@ -2402,7 +2417,7 @@
       <w:pgNumType w:fmt="decimal"/>
       <w:formProt w:val="false"/>
       <w:textDirection w:val="lrTb"/>
-      <w:docGrid w:charSpace="12288" w:linePitch="360" w:type="default"/>
+      <w:docGrid w:charSpace="16384" w:linePitch="360" w:type="default"/>
     </w:sectPr>
   </w:body>
 </w:document>

</xml_diff>